<commit_message>
lead acid battery description
</commit_message>
<xml_diff>
--- a/Chemical/Resources/Documentation/User's Guide.docx
+++ b/Chemical/Resources/Documentation/User's Guide.docx
@@ -8,12 +8,7 @@
         <w:jc w:val="center"/>
       </w:pPr>
       <w:r>
-        <w:t>Mod</w:t>
-      </w:r>
-      <w:bookmarkStart w:id="0" w:name="_GoBack"/>
-      <w:bookmarkEnd w:id="0"/>
-      <w:r>
-        <w:t xml:space="preserve">elica </w:t>
+        <w:t xml:space="preserve">Modelica </w:t>
       </w:r>
       <w:r>
         <w:t xml:space="preserve">Chemical </w:t>
@@ -40,13 +35,13 @@
       <w:r>
         <w:t>Matej</w:t>
       </w:r>
-      <w:proofErr w:type="spellEnd"/>
       <w:r>
         <w:rPr>
           <w:lang w:val="cs-CZ"/>
         </w:rPr>
         <w:t>ák</w:t>
       </w:r>
+      <w:proofErr w:type="spellEnd"/>
     </w:p>
     <w:p>
       <w:pPr>
@@ -393,7 +388,7 @@
       <w:pPr>
         <w:pStyle w:val="Titulek"/>
       </w:pPr>
-      <w:bookmarkStart w:id="1" w:name="_Ref419162161"/>
+      <w:bookmarkStart w:id="0" w:name="_Ref419162161"/>
       <w:r>
         <w:t xml:space="preserve">Figure </w:t>
       </w:r>
@@ -415,7 +410,7 @@
       <w:r>
         <w:fldChar w:fldCharType="end"/>
       </w:r>
-      <w:bookmarkEnd w:id="1"/>
+      <w:bookmarkEnd w:id="0"/>
       <w:r>
         <w:t>, Setting of the predefined chemical substance,</w:t>
       </w:r>
@@ -493,6 +488,9 @@
       </w:r>
     </w:p>
     <w:p>
+      <w:pPr>
+        <w:jc w:val="center"/>
+      </w:pPr>
       <w:proofErr w:type="gramStart"/>
       <w:r>
         <w:t>PbO</w:t>
@@ -593,6 +591,9 @@
       </w:r>
     </w:p>
     <w:p>
+      <w:pPr>
+        <w:jc w:val="center"/>
+      </w:pPr>
       <w:proofErr w:type="spellStart"/>
       <w:r>
         <w:t>Pb</w:t>
@@ -684,30 +685,51 @@
       <w:r>
         <w:t>(anode)</w:t>
       </w:r>
+    </w:p>
+    <w:p>
+      <w:r>
+        <w:t xml:space="preserve">Building of one cell of lead-acid battery </w:t>
+      </w:r>
+      <w:r>
+        <w:t xml:space="preserve">using the library </w:t>
+      </w:r>
+      <w:r>
+        <w:t xml:space="preserve">starts with definition of three solutions. Two for electrodes and one for </w:t>
+      </w:r>
+      <w:r>
+        <w:t xml:space="preserve">acid </w:t>
+      </w:r>
+      <w:r>
+        <w:t>solution. This can be done by drag and drop of</w:t>
+      </w:r>
+      <w:r>
+        <w:t xml:space="preserve"> the library class</w:t>
+      </w:r>
       <w:r>
         <w:t xml:space="preserve"> </w:t>
       </w:r>
-    </w:p>
-    <w:p>
-      <w:r>
-        <w:t xml:space="preserve">Building of one cell of lead-acid battery starts with definition of three solutions. Two for electrodes and one for </w:t>
-      </w:r>
-      <w:r>
-        <w:t xml:space="preserve">acid </w:t>
-      </w:r>
-      <w:r>
-        <w:t xml:space="preserve">solution. This can be done by drag and drop of </w:t>
-      </w:r>
       <w:proofErr w:type="spellStart"/>
       <w:r>
         <w:t>Components.SimpleSolution</w:t>
       </w:r>
       <w:proofErr w:type="spellEnd"/>
       <w:r>
-        <w:t xml:space="preserve"> class into the diagram. The first we called “cathode”</w:t>
-      </w:r>
-      <w:r>
-        <w:t xml:space="preserve"> and the second we called “solution” and the last we called “anode”. We set the</w:t>
+        <w:t xml:space="preserve"> class into the diagram. The first </w:t>
+      </w:r>
+      <w:r>
+        <w:t xml:space="preserve">instance </w:t>
+      </w:r>
+      <w:r>
+        <w:t>we called “cathode”</w:t>
+      </w:r>
+      <w:r>
+        <w:t xml:space="preserve"> and the second “solution” and the last “anode”</w:t>
+      </w:r>
+      <w:r>
+        <w:t xml:space="preserve"> as in Figure 2A</w:t>
+      </w:r>
+      <w:r>
+        <w:t>. We set the</w:t>
       </w:r>
       <w:r>
         <w:t xml:space="preserve"> </w:t>
@@ -726,13 +748,28 @@
       <w:r>
         <w:t xml:space="preserve"> We drag and drop of </w:t>
       </w:r>
+      <w:r>
+        <w:t xml:space="preserve">the library class </w:t>
+      </w:r>
       <w:proofErr w:type="spellStart"/>
       <w:r>
         <w:t>Components.Substance</w:t>
       </w:r>
       <w:proofErr w:type="spellEnd"/>
       <w:r>
-        <w:t xml:space="preserve"> into the solutions as chemical substances H</w:t>
+        <w:t xml:space="preserve"> into the </w:t>
+      </w:r>
+      <w:r>
+        <w:t>“</w:t>
+      </w:r>
+      <w:r>
+        <w:t>solution</w:t>
+      </w:r>
+      <w:r>
+        <w:t>”</w:t>
+      </w:r>
+      <w:r>
+        <w:t xml:space="preserve"> as chemical substances H</w:t>
       </w:r>
       <w:r>
         <w:rPr>
@@ -793,7 +830,13 @@
         <w:t>)</w:t>
       </w:r>
       <w:r>
-        <w:t xml:space="preserve"> representing the liquid aqueous solution of sulfuric acid, into the cathode PbSO</w:t>
+        <w:t xml:space="preserve"> representing the liquid aqueous solution of sulfuric acid, into the </w:t>
+      </w:r>
+      <w:r>
+        <w:t xml:space="preserve">“cathode” </w:t>
+      </w:r>
+      <w:r>
+        <w:t>PbSO</w:t>
       </w:r>
       <w:r>
         <w:rPr>
@@ -817,7 +860,25 @@
         <w:t>(s)</w:t>
       </w:r>
       <w:r>
-        <w:t xml:space="preserve"> representing the charged and discharged state of positive electrode, and into anode the substances </w:t>
+        <w:t xml:space="preserve"> representing </w:t>
+      </w:r>
+      <w:r>
+        <w:t>as the elements</w:t>
+      </w:r>
+      <w:r>
+        <w:t xml:space="preserve"> of positive electrode, and into </w:t>
+      </w:r>
+      <w:r>
+        <w:t>“</w:t>
+      </w:r>
+      <w:r>
+        <w:t>anode</w:t>
+      </w:r>
+      <w:r>
+        <w:t>”</w:t>
+      </w:r>
+      <w:r>
+        <w:t xml:space="preserve"> the substances </w:t>
       </w:r>
       <w:proofErr w:type="spellStart"/>
       <w:r>
@@ -840,7 +901,19 @@
         <w:t>(s)</w:t>
       </w:r>
       <w:r>
-        <w:t xml:space="preserve"> representing the charged and discharged state of negative electrode. As was mentioned for all this substances must be selected appropriate substance data definition, e.g. </w:t>
+        <w:t xml:space="preserve"> representing the </w:t>
+      </w:r>
+      <w:r>
+        <w:t>elements</w:t>
+      </w:r>
+      <w:r>
+        <w:t xml:space="preserve"> of negative electrode</w:t>
+      </w:r>
+      <w:r>
+        <w:t>, see Figure 2B</w:t>
+      </w:r>
+      <w:r>
+        <w:t xml:space="preserve">. As was mentioned for all this substances must be selected appropriate substance data definition, e.g. </w:t>
       </w:r>
       <w:proofErr w:type="spellStart"/>
       <w:r>
@@ -852,58 +925,228 @@
       </w:r>
       <w:proofErr w:type="spellStart"/>
       <w:r>
-        <w:t>Examples.Substances.Lead_solid</w:t>
-      </w:r>
-      <w:proofErr w:type="spellEnd"/>
+        <w:t>Examples.Substances.Lead_</w:t>
+      </w:r>
+      <w:r>
+        <w:t>solid</w:t>
+      </w:r>
+      <w:proofErr w:type="spellEnd"/>
+      <w:r>
+        <w:t>, and so on</w:t>
+      </w:r>
+      <w:r>
+        <w:t>.</w:t>
+      </w:r>
+      <w:r>
+        <w:t xml:space="preserve"> The last substance very special substance is an electron. This class </w:t>
+      </w:r>
+      <w:r>
+        <w:t xml:space="preserve">is called </w:t>
+      </w:r>
+      <w:proofErr w:type="spellStart"/>
+      <w:r>
+        <w:t>Components.Electrone</w:t>
+      </w:r>
+      <w:proofErr w:type="spellEnd"/>
+      <w:r>
+        <w:t xml:space="preserve"> and it must be added for each electrode</w:t>
+      </w:r>
+      <w:r>
+        <w:t xml:space="preserve"> </w:t>
+      </w:r>
+      <w:r>
+        <w:t xml:space="preserve">as in Figure 2C </w:t>
+      </w:r>
+      <w:r>
+        <w:t>to translate electron flows from the chemical reaction to the electric current</w:t>
+      </w:r>
+      <w:r>
+        <w:t>.</w:t>
+      </w:r>
+      <w:r>
+        <w:t xml:space="preserve"> Each of these substances must be connected to the appropriate solution using solution port as expressed in</w:t>
+      </w:r>
+      <w:r>
+        <w:t xml:space="preserve"> Figure 2B</w:t>
+      </w:r>
       <w:proofErr w:type="gramStart"/>
       <w:r>
-        <w:t>, ..</w:t>
+        <w:t>,C</w:t>
       </w:r>
       <w:proofErr w:type="gramEnd"/>
       <w:r>
-        <w:t xml:space="preserve"> The last substance very special substance is an </w:t>
-      </w:r>
-      <w:proofErr w:type="spellStart"/>
-      <w:r>
-        <w:t>electrone</w:t>
-      </w:r>
-      <w:proofErr w:type="spellEnd"/>
-      <w:r>
-        <w:t xml:space="preserve">. This class </w:t>
-      </w:r>
-      <w:r>
-        <w:t xml:space="preserve">is called </w:t>
-      </w:r>
-      <w:proofErr w:type="spellStart"/>
-      <w:r>
-        <w:t>Components.Electrone</w:t>
-      </w:r>
-      <w:proofErr w:type="spellEnd"/>
-      <w:r>
-        <w:t xml:space="preserve"> and it must be added for each electrode.</w:t>
-      </w:r>
-      <w:r>
-        <w:t xml:space="preserve"> Each of these substances must be connected to the appropriate solution using solution port as expressed in </w:t>
-      </w:r>
-    </w:p>
-    <w:p>
-      <w:r>
-        <w:t xml:space="preserve">  </w:t>
-      </w:r>
-    </w:p>
-    <w:p/>
+        <w:t>.</w:t>
+      </w:r>
+      <w:r>
+        <w:t xml:space="preserve"> </w:t>
+      </w:r>
+      <w:r>
+        <w:t xml:space="preserve">Having all substances it is possible to implement the chemical reactions. Drag and drop of library class </w:t>
+      </w:r>
+      <w:proofErr w:type="spellStart"/>
+      <w:r>
+        <w:t>Components.Reaction</w:t>
+      </w:r>
+      <w:proofErr w:type="spellEnd"/>
+      <w:r>
+        <w:t xml:space="preserve"> for both chemical reactions and setting they parameters into appropriate number of reactants and products and their stoichiometry allows to connect each substance with the reaction as expressed in Figure 2D. This setting can be done using parameter dialog </w:t>
+      </w:r>
+      <w:r>
+        <w:t>of</w:t>
+      </w:r>
+      <w:r>
+        <w:t xml:space="preserve"> the cathode</w:t>
+      </w:r>
+      <w:r>
+        <w:t xml:space="preserve"> chemical</w:t>
+      </w:r>
+      <w:r>
+        <w:t xml:space="preserve"> reaction as there are four types of substrates (</w:t>
+      </w:r>
+      <w:proofErr w:type="spellStart"/>
+      <w:r>
+        <w:t>nS</w:t>
+      </w:r>
+      <w:proofErr w:type="spellEnd"/>
+      <w:r>
+        <w:t>=4) with stoichiometric coefficients 1 for first and second reactant, 3 for third reactants and 2 for forth reactants (s</w:t>
+      </w:r>
+      <w:proofErr w:type="gramStart"/>
+      <w:r>
+        <w:t>={</w:t>
+      </w:r>
+      <w:proofErr w:type="gramEnd"/>
+      <w:r>
+        <w:t>1,1,3,2})</w:t>
+      </w:r>
+      <w:r>
+        <w:t xml:space="preserve"> and there are two types of products (</w:t>
+      </w:r>
+      <w:proofErr w:type="spellStart"/>
+      <w:r>
+        <w:t>nP</w:t>
+      </w:r>
+      <w:proofErr w:type="spellEnd"/>
+      <w:r>
+        <w:t>=2)</w:t>
+      </w:r>
+      <w:r>
+        <w:t xml:space="preserve"> </w:t>
+      </w:r>
+      <w:r>
+        <w:t xml:space="preserve">with stoichiometry 1 for </w:t>
+      </w:r>
+      <w:r>
+        <w:t>PbSO</w:t>
+      </w:r>
+      <w:r>
+        <w:rPr>
+          <w:vertAlign w:val="subscript"/>
+        </w:rPr>
+        <w:t>4</w:t>
+      </w:r>
+      <w:r>
+        <w:t xml:space="preserve"> and 2 for water (p={1,2}) following the chemical scheme of the first chemical reaction above. After setting the number of reactants and products there is possible to connect the substances with reaction. Each instance of reaction was an array of connectors for substrates and an array of connectors for products and the user must be very careful to connect each element of this array with another substance in the same order as defined stoichiometric coefficients. This means that for example the water must be connected in index 2 of products</w:t>
+      </w:r>
+      <w:r>
+        <w:t xml:space="preserve"> of the first chemical reaction</w:t>
+      </w:r>
+      <w:r>
+        <w:t xml:space="preserve">, because the second product was stoichiometry 2 as defined for </w:t>
+      </w:r>
+      <w:r>
+        <w:t>H</w:t>
+      </w:r>
+      <w:r>
+        <w:rPr>
+          <w:vertAlign w:val="subscript"/>
+        </w:rPr>
+        <w:t>2</w:t>
+      </w:r>
+      <w:r>
+        <w:t>O</w:t>
+      </w:r>
+      <w:r>
+        <w:t>.</w:t>
+      </w:r>
+      <w:r>
+        <w:t xml:space="preserve"> The second chemical reaction must be set analogically as </w:t>
+      </w:r>
+      <w:proofErr w:type="spellStart"/>
+      <w:r>
+        <w:t>nS</w:t>
+      </w:r>
+      <w:proofErr w:type="spellEnd"/>
+      <w:r>
+        <w:t xml:space="preserve">=2, </w:t>
+      </w:r>
+      <w:proofErr w:type="spellStart"/>
+      <w:r>
+        <w:t>nP</w:t>
+      </w:r>
+      <w:proofErr w:type="spellEnd"/>
+      <w:r>
+        <w:t xml:space="preserve">=3, p={1,1,2} with connections of substance ports of </w:t>
+      </w:r>
+      <w:proofErr w:type="spellStart"/>
+      <w:r>
+        <w:t>Pb</w:t>
+      </w:r>
+      <w:proofErr w:type="spellEnd"/>
+      <w:r>
+        <w:t xml:space="preserve"> to  substrate[1], HSO</w:t>
+      </w:r>
+      <w:r>
+        <w:rPr>
+          <w:vertAlign w:val="subscript"/>
+        </w:rPr>
+        <w:t>4</w:t>
+      </w:r>
+      <w:r>
+        <w:t xml:space="preserve"> to substrate[2], PbSO</w:t>
+      </w:r>
+      <w:r>
+        <w:rPr>
+          <w:vertAlign w:val="subscript"/>
+        </w:rPr>
+        <w:t>4</w:t>
+      </w:r>
+      <w:r>
+        <w:t xml:space="preserve"> to product[1], H</w:t>
+      </w:r>
+      <w:r>
+        <w:rPr>
+          <w:vertAlign w:val="superscript"/>
+        </w:rPr>
+        <w:t>+</w:t>
+      </w:r>
+      <w:r>
+        <w:t xml:space="preserve"> to product[2] and e</w:t>
+      </w:r>
+      <w:r>
+        <w:rPr>
+          <w:vertAlign w:val="superscript"/>
+        </w:rPr>
+        <w:t>-</w:t>
+      </w:r>
+      <w:r>
+        <w:t xml:space="preserve"> to </w:t>
+      </w:r>
+      <w:proofErr w:type="spellStart"/>
+      <w:r>
+        <w:t>procuct</w:t>
+      </w:r>
+      <w:proofErr w:type="spellEnd"/>
+      <w:r>
+        <w:t xml:space="preserve">[3] as graphically represented in Figure 2D. </w:t>
+      </w:r>
+    </w:p>
     <w:p>
       <w:pPr>
-        <w:rPr>
-          <w:b/>
-        </w:rPr>
+        <w:keepNext/>
       </w:pPr>
       <w:r>
-        <w:rPr>
-          <w:b/>
-          <w:noProof/>
-          <w:lang w:val="cs-CZ" w:eastAsia="cs-CZ"/>
-        </w:rPr>
+        <w:lastRenderedPageBreak/>
         <w:pict>
           <v:shapetype id="_x0000_t75" coordsize="21600,21600" o:spt="75" o:preferrelative="t" path="m@4@5l@4@11@9@11@9@5xe" filled="f" stroked="f">
             <v:stroke joinstyle="miter"/>
@@ -924,8 +1167,166 @@
             <v:path o:extrusionok="f" gradientshapeok="t" o:connecttype="rect"/>
             <o:lock v:ext="edit" aspectratio="t"/>
           </v:shapetype>
+          <v:shape id="_x0000_i1027" type="#_x0000_t75" style="width:453pt;height:457.2pt">
+            <v:imagedata r:id="rId5" o:title="LeadAcid_Building"/>
+          </v:shape>
+        </w:pict>
+      </w:r>
+    </w:p>
+    <w:p>
+      <w:pPr>
+        <w:pStyle w:val="Titulek"/>
+      </w:pPr>
+      <w:r>
+        <w:t xml:space="preserve">Figure </w:t>
+      </w:r>
+      <w:r>
+        <w:fldChar w:fldCharType="begin"/>
+      </w:r>
+      <w:r>
+        <w:instrText xml:space="preserve"> SEQ Figure \* ARABIC </w:instrText>
+      </w:r>
+      <w:r>
+        <w:fldChar w:fldCharType="separate"/>
+      </w:r>
+      <w:r>
+        <w:rPr>
+          <w:noProof/>
+        </w:rPr>
+        <w:t>2</w:t>
+      </w:r>
+      <w:r>
+        <w:fldChar w:fldCharType="end"/>
+      </w:r>
+      <w:r>
+        <w:t>, Building of one electro-chemical cell of lead-acid battery in four steps: A) adding solution components, B) adding substance components, C) adding electron components, D) adding reaction components</w:t>
+      </w:r>
+    </w:p>
+    <w:p>
+      <w:r>
+        <w:t>Now, t</w:t>
+      </w:r>
+      <w:r>
+        <w:t xml:space="preserve">he </w:t>
+      </w:r>
+      <w:r>
+        <w:t>electrochemical cell is already implemented. However the simulation need the initial state of substances, which for the fully charged battery means that almost all elements of cathode is PbO</w:t>
+      </w:r>
+      <w:r>
+        <w:rPr>
+          <w:vertAlign w:val="subscript"/>
+        </w:rPr>
+        <w:t>2</w:t>
+      </w:r>
+      <w:r>
+        <w:t xml:space="preserve"> and almost all elements anode is </w:t>
+      </w:r>
+      <w:proofErr w:type="spellStart"/>
+      <w:r>
+        <w:t>Pb</w:t>
+      </w:r>
+      <w:proofErr w:type="spellEnd"/>
+      <w:r>
+        <w:t xml:space="preserve">. At this state can be the sulfuric acid very concentrated, what increases the effectivity of the electrochemical cell. To set this state it is possible just double-click on </w:t>
+      </w:r>
+      <w:r>
+        <w:t>PbO</w:t>
+      </w:r>
+      <w:r>
+        <w:rPr>
+          <w:vertAlign w:val="subscript"/>
+        </w:rPr>
+        <w:t>2</w:t>
+      </w:r>
+      <w:r>
+        <w:t xml:space="preserve"> and </w:t>
+      </w:r>
+      <w:proofErr w:type="spellStart"/>
+      <w:r>
+        <w:t>Pb</w:t>
+      </w:r>
+      <w:proofErr w:type="spellEnd"/>
+      <w:r>
+        <w:t xml:space="preserve"> and set the amount e.g. 1mol, the same as the total amount of “cathode” and “anode” components. These total amounts of solutions must be equal or greater than sum of all substances inside. To set them the user must double click on the border of solution and using the parameter dialog rewrite the value of </w:t>
+      </w:r>
+      <w:proofErr w:type="spellStart"/>
+      <w:r>
+        <w:t>amountOfSolution_start</w:t>
+      </w:r>
+      <w:proofErr w:type="spellEnd"/>
+      <w:r>
+        <w:t xml:space="preserve"> also to 1mol for both electrodes.</w:t>
+      </w:r>
+      <w:r>
+        <w:t xml:space="preserve"> If we went to examine also mass of volume properties of electrodes, there must be set the initial values of these physical quantities. However they in this example do not have impact to generated electric currents or electric potentials, so without we can ignore them this time without loss of generality. To set the pure concentrated sulfuric acid we can set the amount of SO</w:t>
+      </w:r>
+      <w:r>
+        <w:rPr>
+          <w:vertAlign w:val="subscript"/>
+        </w:rPr>
+        <w:t>4</w:t>
+      </w:r>
+      <w:r>
+        <w:t xml:space="preserve"> and H</w:t>
+      </w:r>
+      <w:r>
+        <w:rPr>
+          <w:vertAlign w:val="superscript"/>
+        </w:rPr>
+        <w:t>+</w:t>
+      </w:r>
+      <w:r>
+        <w:t xml:space="preserve"> also to 1 </w:t>
+      </w:r>
+      <w:proofErr w:type="spellStart"/>
+      <w:r>
+        <w:t>mol</w:t>
+      </w:r>
+      <w:proofErr w:type="spellEnd"/>
+      <w:r>
+        <w:t xml:space="preserve">, what makes the </w:t>
+      </w:r>
+      <w:r>
+        <w:lastRenderedPageBreak/>
+        <w:t xml:space="preserve">total amount of substances in liquid “solution” 2 </w:t>
+      </w:r>
+      <w:proofErr w:type="spellStart"/>
+      <w:r>
+        <w:t>mol</w:t>
+      </w:r>
+      <w:proofErr w:type="spellEnd"/>
+      <w:r>
+        <w:t xml:space="preserve"> (solution1.</w:t>
+      </w:r>
+      <w:r>
+        <w:t xml:space="preserve"> </w:t>
+      </w:r>
+      <w:proofErr w:type="spellStart"/>
+      <w:r>
+        <w:t>amountOfSolution_start</w:t>
+      </w:r>
+      <w:proofErr w:type="spellEnd"/>
+      <w:r>
+        <w:t>=2). This fully charged ideal state is ready to simulate.</w:t>
+      </w:r>
+      <w:bookmarkStart w:id="1" w:name="_GoBack"/>
+      <w:bookmarkEnd w:id="1"/>
+    </w:p>
+    <w:p>
+      <w:pPr>
+        <w:rPr>
+          <w:b/>
+        </w:rPr>
+      </w:pPr>
+      <w:r>
+        <w:rPr>
+          <w:b/>
+          <w:noProof/>
+          <w:lang w:val="cs-CZ" w:eastAsia="cs-CZ"/>
+        </w:rPr>
+        <w:pict>
           <v:shape id="_x0000_i1025" type="#_x0000_t75" style="width:450pt;height:282pt">
-            <v:imagedata r:id="rId5" o:title="LeadAcidDischarging"/>
+            <v:imagedata r:id="rId6" o:title="LeadAcidDischarging"/>
           </v:shape>
         </w:pict>
       </w:r>
@@ -935,7 +1336,6 @@
         <w:pStyle w:val="Nadpis2"/>
       </w:pPr>
       <w:r>
-        <w:lastRenderedPageBreak/>
         <w:t>Example of hydrogen burning engine</w:t>
       </w:r>
     </w:p>
@@ -943,7 +1343,7 @@
       <w:r>
         <w:pict>
           <v:shape id="_x0000_i1026" type="#_x0000_t75" style="width:450pt;height:282pt">
-            <v:imagedata r:id="rId6" o:title="HydrogenBurning"/>
+            <v:imagedata r:id="rId7" o:title="HydrogenBurning"/>
           </v:shape>
         </w:pict>
       </w:r>
@@ -953,6 +1353,7 @@
         <w:pStyle w:val="Nadpis2"/>
       </w:pPr>
       <w:r>
+        <w:lastRenderedPageBreak/>
         <w:t>Example of chloride shift</w:t>
       </w:r>
     </w:p>
@@ -980,7 +1381,7 @@
                     </pic:cNvPicPr>
                   </pic:nvPicPr>
                   <pic:blipFill>
-                    <a:blip r:embed="rId7" cstate="print">
+                    <a:blip r:embed="rId8" cstate="print">
                       <a:extLst>
                         <a:ext uri="{28A0092B-C50C-407E-A947-70E740481C1C}">
                           <a14:useLocalDpi xmlns:a14="http://schemas.microsoft.com/office/drawing/2010/main" val="0"/>

</xml_diff>

<commit_message>
adding figures to user's guide
</commit_message>
<xml_diff>
--- a/Chemical/Resources/Documentation/User's Guide.docx
+++ b/Chemical/Resources/Documentation/User's Guide.docx
@@ -183,7 +183,49 @@
         <w:t>:</w:t>
       </w:r>
       <w:r>
-        <w:t xml:space="preserve">     keyword1, keyword2</w:t>
+        <w:t xml:space="preserve">     </w:t>
+      </w:r>
+      <w:proofErr w:type="spellStart"/>
+      <w:r>
+        <w:t>Modalica</w:t>
+      </w:r>
+      <w:proofErr w:type="spellEnd"/>
+      <w:r>
+        <w:t xml:space="preserve"> Chemical Library</w:t>
+      </w:r>
+      <w:r>
+        <w:t>,</w:t>
+      </w:r>
+      <w:r>
+        <w:t xml:space="preserve"> </w:t>
+      </w:r>
+      <w:proofErr w:type="spellStart"/>
+      <w:r>
+        <w:t>Modelica</w:t>
+      </w:r>
+      <w:proofErr w:type="spellEnd"/>
+      <w:r>
+        <w:t xml:space="preserve"> Library, Physical Chemistry in </w:t>
+      </w:r>
+      <w:proofErr w:type="spellStart"/>
+      <w:r>
+        <w:t>Modelica</w:t>
+      </w:r>
+      <w:proofErr w:type="spellEnd"/>
+      <w:r>
+        <w:t>,</w:t>
+      </w:r>
+      <w:r>
+        <w:t xml:space="preserve"> </w:t>
+      </w:r>
+      <w:r>
+        <w:t>e</w:t>
+      </w:r>
+      <w:r>
+        <w:t>lectro-chemical potential,</w:t>
+      </w:r>
+      <w:r>
+        <w:t xml:space="preserve"> electrochemical cell, internal energy, semipermeable membrane</w:t>
       </w:r>
     </w:p>
     <w:p>
@@ -231,11 +273,11 @@
       </w:r>
       <w:proofErr w:type="spellEnd"/>
       <w:r>
-        <w:t xml:space="preserve"> and we are continuing the extended it in more detailed microscopic and chemical levels. The macroscopic processes and regulations of human physiology are already validated by experiments on animals and human. However the chemical processes in the models was until today a black-boxes with inputs and outputs defined more with empirical relationships than with strict physical chemistry theory. Using this empirical behavior it was well formed expectations for the elementary processes into the chemical library, which can be theoretically described in more details using last modern fundamental relations of thermodynamics and physical chemistry. This chemical library allows to move different substances in different direction through membrane at the same time, which </w:t>
+        <w:t xml:space="preserve"> and we are continuing the extended it in more detailed microscopic and chemical levels. The macroscopic processes and regulations of human physiology are already validated by experiments on animals and human. However the chemical processes in the models was until today a black-boxes with inputs and outputs defined more with empirical relationships than with strict physical chemistry theory. Using this empirical behavior it was well formed expectations for the elementary processes into the chemical library, which can be theoretically described in more details using last modern fundamental relations of </w:t>
       </w:r>
       <w:r>
         <w:lastRenderedPageBreak/>
-        <w:t xml:space="preserve">was not possible using </w:t>
+        <w:t xml:space="preserve">thermodynamics and physical chemistry. This chemical library allows to move different substances in different direction through membrane at the same time, which was not possible using </w:t>
       </w:r>
       <w:proofErr w:type="spellStart"/>
       <w:r>
@@ -334,15 +376,27 @@
         <w:pStyle w:val="BodyTextIndented"/>
       </w:pPr>
       <w:r>
+        <w:rPr>
+          <w:highlight w:val="yellow"/>
+        </w:rPr>
         <w:t xml:space="preserve">During building we realized the new </w:t>
       </w:r>
       <w:proofErr w:type="spellStart"/>
       <w:r>
+        <w:rPr>
+          <w:highlight w:val="yellow"/>
+        </w:rPr>
         <w:t>Modelica</w:t>
       </w:r>
       <w:proofErr w:type="spellEnd"/>
       <w:r>
-        <w:t xml:space="preserve"> support of these chemical processes that they are general enough to describe much more than the equilibrium on the erythrocyte cellular membrane. </w:t>
+        <w:rPr>
+          <w:highlight w:val="yellow"/>
+        </w:rPr>
+        <w:t xml:space="preserve"> support of these chemical processes that they are general enough to describe much more than the equilibrium on the erythrocyte cellular membrane.</w:t>
+      </w:r>
+      <w:r>
+        <w:t xml:space="preserve"> </w:t>
       </w:r>
     </w:p>
     <w:p>
@@ -350,7 +404,11 @@
         <w:pStyle w:val="BodyTextIndented"/>
       </w:pPr>
       <w:r>
-        <w:t xml:space="preserve">The result is a library, which allows to create any type of chemical reaction in any type of solution at any conditions. We made it in one hand with studding thermodynamics and physical chemistry relations behind. In </w:t>
+        <w:t xml:space="preserve">The result is a library, which allows to create any type of chemical reaction in any type of solution at any conditions. We made it in one hand with studding </w:t>
+      </w:r>
+      <w:r>
+        <w:lastRenderedPageBreak/>
+        <w:t xml:space="preserve">thermodynamics and physical chemistry relations behind. In </w:t>
       </w:r>
       <w:proofErr w:type="spellStart"/>
       <w:r>
@@ -358,65 +416,309 @@
       </w:r>
       <w:proofErr w:type="spellEnd"/>
       <w:r>
-        <w:t xml:space="preserve"> it seems really that they can be only rewritten the selected base definitions from these </w:t>
+        <w:t xml:space="preserve"> it seems really that they can be only rewritten the selected base definitions from these theoretical approach. For example the definition of electro-chemical potential at chemical substance component, the thermodynamic relations at chemical solution component and the simple equilibration of electro-chemical potentials in all components of chemical processes. And all starts to work above our expectations.</w:t>
+      </w:r>
+    </w:p>
+    <w:p>
+      <w:pPr>
+        <w:pStyle w:val="BodyTextIndented"/>
+      </w:pPr>
+      <w:r>
+        <w:t xml:space="preserve">Now we define only tree models of substances: ideal gas, incompressible substance and subunit substance. However the user can very easy redefine their own model of substance just by inserting the right expression for pure substance activity coefficient, molar volume, free molar formation entropy and free molar formation enthalpy based on substance data, temperature, </w:t>
+      </w:r>
+      <w:proofErr w:type="gramStart"/>
+      <w:r>
+        <w:t>pressure</w:t>
+      </w:r>
+      <w:proofErr w:type="gramEnd"/>
+      <w:r>
+        <w:t>, electric potential and ionic strength. As object-oriented design allows also the definition of substance data is the part of the substance model. So the user can design the substance model based on totally different substance data, because this record is used only in the previously mentioned functions of the model, which should be also redefined in new substance model.</w:t>
+      </w:r>
+    </w:p>
+    <w:p>
+      <w:pPr>
+        <w:pStyle w:val="BodyTextIndented"/>
+      </w:pPr>
+      <w:r>
+        <w:rPr>
+          <w:noProof/>
+          <w:lang w:val="cs-CZ" w:eastAsia="cs-CZ"/>
+        </w:rPr>
+        <w:drawing>
+          <wp:anchor distT="0" distB="0" distL="114300" distR="114300" simplePos="0" relativeHeight="251597312" behindDoc="1" locked="0" layoutInCell="1" allowOverlap="1" wp14:anchorId="24171C6F" wp14:editId="25AA9D86">
+            <wp:simplePos x="0" y="0"/>
+            <wp:positionH relativeFrom="column">
+              <wp:posOffset>6985</wp:posOffset>
+            </wp:positionH>
+            <wp:positionV relativeFrom="page">
+              <wp:posOffset>6477000</wp:posOffset>
+            </wp:positionV>
+            <wp:extent cx="6256655" cy="2703830"/>
+            <wp:effectExtent l="0" t="0" r="0" b="1270"/>
+            <wp:wrapTopAndBottom/>
+            <wp:docPr id="5" name="Obrázek 5"/>
+            <wp:cNvGraphicFramePr>
+              <a:graphicFrameLocks xmlns:a="http://schemas.openxmlformats.org/drawingml/2006/main" noChangeAspect="1"/>
+            </wp:cNvGraphicFramePr>
+            <a:graphic xmlns:a="http://schemas.openxmlformats.org/drawingml/2006/main">
+              <a:graphicData uri="http://schemas.openxmlformats.org/drawingml/2006/picture">
+                <pic:pic xmlns:pic="http://schemas.openxmlformats.org/drawingml/2006/picture">
+                  <pic:nvPicPr>
+                    <pic:cNvPr id="5" name="Fig1.png"/>
+                    <pic:cNvPicPr/>
+                  </pic:nvPicPr>
+                  <pic:blipFill>
+                    <a:blip r:embed="rId9">
+                      <a:extLst>
+                        <a:ext uri="{28A0092B-C50C-407E-A947-70E740481C1C}">
+                          <a14:useLocalDpi xmlns:a14="http://schemas.microsoft.com/office/drawing/2010/main" val="0"/>
+                        </a:ext>
+                      </a:extLst>
+                    </a:blip>
+                    <a:stretch>
+                      <a:fillRect/>
+                    </a:stretch>
+                  </pic:blipFill>
+                  <pic:spPr>
+                    <a:xfrm>
+                      <a:off x="0" y="0"/>
+                      <a:ext cx="6256655" cy="2703830"/>
+                    </a:xfrm>
+                    <a:prstGeom prst="rect">
+                      <a:avLst/>
+                    </a:prstGeom>
+                  </pic:spPr>
+                </pic:pic>
+              </a:graphicData>
+            </a:graphic>
+            <wp14:sizeRelH relativeFrom="margin">
+              <wp14:pctWidth>0</wp14:pctWidth>
+            </wp14:sizeRelH>
+            <wp14:sizeRelV relativeFrom="margin">
+              <wp14:pctHeight>0</wp14:pctHeight>
+            </wp14:sizeRelV>
+          </wp:anchor>
+        </w:drawing>
+      </w:r>
+      <w:r>
+        <w:rPr>
+          <w:noProof/>
+          <w:lang w:val="cs-CZ" w:eastAsia="cs-CZ"/>
+        </w:rPr>
+        <mc:AlternateContent>
+          <mc:Choice Requires="wps">
+            <w:drawing>
+              <wp:anchor distT="0" distB="0" distL="114300" distR="114300" simplePos="0" relativeHeight="251635200" behindDoc="0" locked="0" layoutInCell="1" allowOverlap="1" wp14:anchorId="1D69F74C" wp14:editId="0540DB61">
+                <wp:simplePos x="0" y="0"/>
+                <wp:positionH relativeFrom="column">
+                  <wp:posOffset>-45085</wp:posOffset>
+                </wp:positionH>
+                <wp:positionV relativeFrom="paragraph">
+                  <wp:posOffset>4451350</wp:posOffset>
+                </wp:positionV>
+                <wp:extent cx="6309995" cy="543560"/>
+                <wp:effectExtent l="0" t="4445" r="0" b="4445"/>
+                <wp:wrapSquare wrapText="bothSides"/>
+                <wp:docPr id="6" name="Text Box 14"/>
+                <wp:cNvGraphicFramePr>
+                  <a:graphicFrameLocks xmlns:a="http://schemas.openxmlformats.org/drawingml/2006/main"/>
+                </wp:cNvGraphicFramePr>
+                <a:graphic xmlns:a="http://schemas.openxmlformats.org/drawingml/2006/main">
+                  <a:graphicData uri="http://schemas.microsoft.com/office/word/2010/wordprocessingShape">
+                    <wps:wsp>
+                      <wps:cNvSpPr txBox="1">
+                        <a:spLocks noChangeArrowheads="1"/>
+                      </wps:cNvSpPr>
+                      <wps:spPr bwMode="auto">
+                        <a:xfrm>
+                          <a:off x="0" y="0"/>
+                          <a:ext cx="6309995" cy="543560"/>
+                        </a:xfrm>
+                        <a:prstGeom prst="rect">
+                          <a:avLst/>
+                        </a:prstGeom>
+                        <a:solidFill>
+                          <a:srgbClr val="FFFFFF"/>
+                        </a:solidFill>
+                        <a:ln>
+                          <a:noFill/>
+                        </a:ln>
+                        <a:extLst>
+                          <a:ext uri="{91240B29-F687-4F45-9708-019B960494DF}">
+                            <a14:hiddenLine xmlns:a14="http://schemas.microsoft.com/office/drawing/2010/main" w="9525">
+                              <a:solidFill>
+                                <a:srgbClr val="000000"/>
+                              </a:solidFill>
+                              <a:miter lim="800000"/>
+                              <a:headEnd/>
+                              <a:tailEnd/>
+                            </a14:hiddenLine>
+                          </a:ext>
+                        </a:extLst>
+                      </wps:spPr>
+                      <wps:txbx>
+                        <w:txbxContent>
+                          <w:p>
+                            <w:pPr>
+                              <w:pStyle w:val="Titulek"/>
+                              <w:jc w:val="center"/>
+                              <w:rPr>
+                                <w:b w:val="0"/>
+                              </w:rPr>
+                            </w:pPr>
+                            <w:r>
+                              <w:t xml:space="preserve">Figure </w:t>
+                            </w:r>
+                            <w:r>
+                              <w:fldChar w:fldCharType="begin"/>
+                            </w:r>
+                            <w:r>
+                              <w:instrText xml:space="preserve"> SEQ Figure \* ARABIC </w:instrText>
+                            </w:r>
+                            <w:r>
+                              <w:fldChar w:fldCharType="separate"/>
+                            </w:r>
+                            <w:r>
+                              <w:rPr>
+                                <w:noProof/>
+                              </w:rPr>
+                              <w:t>1</w:t>
+                            </w:r>
+                            <w:r>
+                              <w:rPr>
+                                <w:noProof/>
+                              </w:rPr>
+                              <w:fldChar w:fldCharType="end"/>
+                            </w:r>
+                            <w:r>
+                              <w:t xml:space="preserve">. </w:t>
+                            </w:r>
+                            <w:r>
+                              <w:rPr>
+                                <w:rStyle w:val="FigureCaptionChar"/>
+                                <w:b w:val="0"/>
+                              </w:rPr>
+                              <w:t>Setting of the predefined chemical substance, where (s) means solid phase, (</w:t>
+                            </w:r>
+                            <w:proofErr w:type="spellStart"/>
+                            <w:r>
+                              <w:rPr>
+                                <w:rStyle w:val="FigureCaptionChar"/>
+                                <w:b w:val="0"/>
+                              </w:rPr>
+                              <w:t>aq</w:t>
+                            </w:r>
+                            <w:proofErr w:type="spellEnd"/>
+                            <w:r>
+                              <w:rPr>
+                                <w:rStyle w:val="FigureCaptionChar"/>
+                                <w:b w:val="0"/>
+                              </w:rPr>
+                              <w:t>) means dissolved in water, and (g) means gas phase and (l) means liquid phase.</w:t>
+                            </w:r>
+                          </w:p>
+                          <w:p/>
+                        </w:txbxContent>
+                      </wps:txbx>
+                      <wps:bodyPr rot="0" vert="horz" wrap="square" lIns="0" tIns="0" rIns="0" bIns="0" anchor="t" anchorCtr="0" upright="1">
+                        <a:spAutoFit/>
+                      </wps:bodyPr>
+                    </wps:wsp>
+                  </a:graphicData>
+                </a:graphic>
+                <wp14:sizeRelH relativeFrom="page">
+                  <wp14:pctWidth>0</wp14:pctWidth>
+                </wp14:sizeRelH>
+                <wp14:sizeRelV relativeFrom="page">
+                  <wp14:pctHeight>0</wp14:pctHeight>
+                </wp14:sizeRelV>
+              </wp:anchor>
+            </w:drawing>
+          </mc:Choice>
+          <mc:Fallback>
+            <w:pict>
+              <v:shapetype w14:anchorId="1D69F74C" id="_x0000_t202" coordsize="21600,21600" o:spt="202" path="m,l,21600r21600,l21600,xe">
+                <v:stroke joinstyle="miter"/>
+                <v:path gradientshapeok="t" o:connecttype="rect"/>
+              </v:shapetype>
+              <v:shape id="Text Box 14" o:spid="_x0000_s1026" type="#_x0000_t202" style="position:absolute;left:0;text-align:left;margin-left:-3.55pt;margin-top:350.5pt;width:496.85pt;height:42.8pt;z-index:251635200;visibility:visible;mso-wrap-style:square;mso-width-percent:0;mso-height-percent:0;mso-wrap-distance-left:9pt;mso-wrap-distance-top:0;mso-wrap-distance-right:9pt;mso-wrap-distance-bottom:0;mso-position-horizontal:absolute;mso-position-horizontal-relative:text;mso-position-vertical:absolute;mso-position-vertical-relative:text;mso-width-percent:0;mso-height-percent:0;mso-width-relative:page;mso-height-relative:page;v-text-anchor:top" o:gfxdata="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" stroked="f">
+                <v:textbox style="mso-fit-shape-to-text:t" inset="0,0,0,0">
+                  <w:txbxContent>
+                    <w:p>
+                      <w:pPr>
+                        <w:pStyle w:val="Titulek"/>
+                        <w:jc w:val="center"/>
+                        <w:rPr>
+                          <w:b w:val="0"/>
+                        </w:rPr>
+                      </w:pPr>
+                      <w:r>
+                        <w:t xml:space="preserve">Figure </w:t>
+                      </w:r>
+                      <w:r>
+                        <w:fldChar w:fldCharType="begin"/>
+                      </w:r>
+                      <w:r>
+                        <w:instrText xml:space="preserve"> SEQ Figure \* ARABIC </w:instrText>
+                      </w:r>
+                      <w:r>
+                        <w:fldChar w:fldCharType="separate"/>
+                      </w:r>
+                      <w:r>
+                        <w:rPr>
+                          <w:noProof/>
+                        </w:rPr>
+                        <w:t>1</w:t>
+                      </w:r>
+                      <w:r>
+                        <w:rPr>
+                          <w:noProof/>
+                        </w:rPr>
+                        <w:fldChar w:fldCharType="end"/>
+                      </w:r>
+                      <w:r>
+                        <w:t xml:space="preserve">. </w:t>
+                      </w:r>
+                      <w:r>
+                        <w:rPr>
+                          <w:rStyle w:val="FigureCaptionChar"/>
+                          <w:b w:val="0"/>
+                        </w:rPr>
+                        <w:t>Setting of the predefined chemical substance, where (s) means solid phase, (</w:t>
+                      </w:r>
+                      <w:proofErr w:type="spellStart"/>
+                      <w:r>
+                        <w:rPr>
+                          <w:rStyle w:val="FigureCaptionChar"/>
+                          <w:b w:val="0"/>
+                        </w:rPr>
+                        <w:t>aq</w:t>
+                      </w:r>
+                      <w:proofErr w:type="spellEnd"/>
+                      <w:r>
+                        <w:rPr>
+                          <w:rStyle w:val="FigureCaptionChar"/>
+                          <w:b w:val="0"/>
+                        </w:rPr>
+                        <w:t>) means dissolved in water, and (g) means gas phase and (l) means liquid phase.</w:t>
+                      </w:r>
+                    </w:p>
+                    <w:p/>
+                  </w:txbxContent>
+                </v:textbox>
+                <w10:wrap type="square"/>
+              </v:shape>
+            </w:pict>
+          </mc:Fallback>
+        </mc:AlternateContent>
+      </w:r>
+      <w:r>
+        <w:t xml:space="preserve">In our examples we will work only with ideal gas substances, which will be all gas substances, and with incompressible substances, which will be all liquid or solid substances. The definition data are molar mass of the substance, number of charge of the substance, molar heat capacity of the substance, free formation enthalpy (as known tabulated value for many chemical substances) and free formation Gibbs energy (as tabulated value). And the parameter density only for incompressible substance. So the full definition of ideal gas substance is only to create the record of the five </w:t>
       </w:r>
       <w:r>
         <w:lastRenderedPageBreak/>
-        <w:t>theoretical approach. For example the definition of electro-chemical potential at chemical substance component, the thermodynamic relations at chemical solution component and the simple equilibration of electro-chemical potentials in all components of chemical processes. And all starts to work above our expectations.</w:t>
-      </w:r>
-    </w:p>
-    <w:p>
-      <w:pPr>
-        <w:pStyle w:val="BodyTextIndented"/>
-      </w:pPr>
-      <w:r>
-        <w:t xml:space="preserve">Now we define only tree models of substances: ideal gas, incompressible substance and subunit substance. However the user can very easy redefine their own model of substance just by inserting the right expression for pure substance activity coefficient, molar volume, free molar formation entropy and free molar formation enthalpy based on substance data, temperature, </w:t>
-      </w:r>
-      <w:proofErr w:type="gramStart"/>
-      <w:r>
-        <w:t>pressure</w:t>
-      </w:r>
-      <w:proofErr w:type="gramEnd"/>
-      <w:r>
-        <w:t>, electric potential and ionic strength. As object-oriented design allows also the definition of substance data is the part of the substance model. So the user can design the substance model based on totally different substance data, because this record is used only in the previously mentioned functions of the model, which should be also redefined in new substance model.</w:t>
-      </w:r>
-    </w:p>
-    <w:p>
-      <w:pPr>
-        <w:pStyle w:val="BodyTextIndented"/>
-      </w:pPr>
-      <w:r>
-        <w:t xml:space="preserve">In our examples we will work only with ideal gas substances, which will be all gas substances, and with incompressible substances, which will be all liquid or solid substances. The definition data are molar mass of the substance, number of charge of the substance, molar heat capacity of the substance, free formation enthalpy (as known tabulated value for many chemical substances) and free formation Gibbs energy (as tabulated value). And the parameter density only for incompressible substance. So the full definition of ideal gas substance is only to create the record of the five parameters. This way was already defined more than 35 real chemical substances in example package of this chemical library. The usage of these predefined substances data are very simple. It the parameter dialog of the chemical substance can be selected the right record with this data as shown in Figure 1. </w:t>
-      </w:r>
-    </w:p>
-    <w:p>
-      <w:pPr>
-        <w:pStyle w:val="BodyTextIndented"/>
-      </w:pPr>
-      <w:r>
-        <w:t xml:space="preserve"> </w:t>
-      </w:r>
-    </w:p>
-    <w:p>
-      <w:pPr>
-        <w:pStyle w:val="FigureCaption"/>
-      </w:pPr>
-      <w:r>
-        <w:t>Figure 1, Setting of the predefined chemical substance, where (s) means solid phase, (</w:t>
-      </w:r>
-      <w:proofErr w:type="spellStart"/>
-      <w:r>
-        <w:t>aq</w:t>
-      </w:r>
-      <w:proofErr w:type="spellEnd"/>
-      <w:r>
-        <w:t>) means dissolved in water, and (g) means gas phase and (l) means liquid phase.</w:t>
-      </w:r>
-    </w:p>
-    <w:p>
-      <w:pPr>
-        <w:pStyle w:val="BodyTextIndented"/>
-      </w:pPr>
+        <w:t xml:space="preserve">parameters. This way was already defined more than 35 real chemical substances in example package of this chemical library. The usage of these predefined substances data are very simple. It the parameter dialog of the chemical substance can be selected the right record with this data as shown in Figure 1. </w:t>
+      </w:r>
     </w:p>
     <w:p>
       <w:pPr>
@@ -488,7 +790,6 @@
               </w:rPr>
             </w:pPr>
             <w:r>
-              <w:lastRenderedPageBreak/>
               <w:t>PbO</w:t>
             </w:r>
             <w:r>
@@ -531,13 +832,7 @@
               <w:t>-</w:t>
             </w:r>
             <w:r>
-              <w:t xml:space="preserve"> </w:t>
-            </w:r>
-            <w:r>
-              <w:t>↔</w:t>
-            </w:r>
-            <w:r>
-              <w:t xml:space="preserve"> PbSO</w:t>
+              <w:t xml:space="preserve"> ↔ PbSO</w:t>
             </w:r>
             <w:r>
               <w:rPr>
@@ -669,13 +964,7 @@
               <w:t>-</w:t>
             </w:r>
             <w:r>
-              <w:t xml:space="preserve">  </w:t>
-            </w:r>
-            <w:r>
-              <w:t>↔</w:t>
-            </w:r>
-            <w:r>
-              <w:t xml:space="preserve"> PbSO</w:t>
+              <w:t xml:space="preserve">  ↔ PbSO</w:t>
             </w:r>
             <w:r>
               <w:rPr>
@@ -693,16 +982,7 @@
               <w:t>+</w:t>
             </w:r>
             <w:r>
-              <w:t xml:space="preserve"> </w:t>
-            </w:r>
-            <w:r>
-              <w:t>+</w:t>
-            </w:r>
-            <w:r>
-              <w:t xml:space="preserve"> </w:t>
-            </w:r>
-            <w:r>
-              <w:t>2 e</w:t>
+              <w:t xml:space="preserve"> + 2 e</w:t>
             </w:r>
             <w:r>
               <w:rPr>
@@ -810,7 +1090,7 @@
       </w:r>
       <w:proofErr w:type="spellEnd"/>
       <w:r>
-        <w:t xml:space="preserve"> as “false” for all of these solutions to reach possibility of non-zero voltage of the solution. Now we can to specify the chemical substances inside the chemical solutions. We drag and drop of the library class </w:t>
+        <w:t xml:space="preserve"> as “false” for all of these solutions to reach possibility of non-zero voltage of the solution. Now we can to specify the chemical substances inside the chemical solutions. We drag and drop the library class </w:t>
       </w:r>
       <w:proofErr w:type="spellStart"/>
       <w:r>
@@ -877,7 +1157,271 @@
         <w:t>ueous</w:t>
       </w:r>
       <w:r>
-        <w:t>) representing the liquid aqueous solution of sulfuric acid, into the “cathode” PbSO</w:t>
+        <w:t xml:space="preserve">) representing the liquid </w:t>
+      </w:r>
+    </w:p>
+    <w:p>
+      <w:pPr>
+        <w:pStyle w:val="BodyTextIndented"/>
+      </w:pPr>
+      <w:r>
+        <w:rPr>
+          <w:noProof/>
+          <w:lang w:val="cs-CZ" w:eastAsia="cs-CZ"/>
+        </w:rPr>
+        <w:lastRenderedPageBreak/>
+        <w:drawing>
+          <wp:anchor distT="0" distB="0" distL="114300" distR="114300" simplePos="0" relativeHeight="251643392" behindDoc="0" locked="0" layoutInCell="1" allowOverlap="1" wp14:anchorId="48702B63" wp14:editId="123D6104">
+            <wp:simplePos x="0" y="0"/>
+            <wp:positionH relativeFrom="column">
+              <wp:posOffset>-635</wp:posOffset>
+            </wp:positionH>
+            <wp:positionV relativeFrom="page">
+              <wp:posOffset>899160</wp:posOffset>
+            </wp:positionV>
+            <wp:extent cx="6255385" cy="6316980"/>
+            <wp:effectExtent l="0" t="0" r="0" b="7620"/>
+            <wp:wrapTopAndBottom/>
+            <wp:docPr id="7" name="Obrázek 7"/>
+            <wp:cNvGraphicFramePr>
+              <a:graphicFrameLocks xmlns:a="http://schemas.openxmlformats.org/drawingml/2006/main" noChangeAspect="1"/>
+            </wp:cNvGraphicFramePr>
+            <a:graphic xmlns:a="http://schemas.openxmlformats.org/drawingml/2006/main">
+              <a:graphicData uri="http://schemas.openxmlformats.org/drawingml/2006/picture">
+                <pic:pic xmlns:pic="http://schemas.openxmlformats.org/drawingml/2006/picture">
+                  <pic:nvPicPr>
+                    <pic:cNvPr id="7" name="LeadAcid_Building.png"/>
+                    <pic:cNvPicPr/>
+                  </pic:nvPicPr>
+                  <pic:blipFill>
+                    <a:blip r:embed="rId10">
+                      <a:extLst>
+                        <a:ext uri="{28A0092B-C50C-407E-A947-70E740481C1C}">
+                          <a14:useLocalDpi xmlns:a14="http://schemas.microsoft.com/office/drawing/2010/main" val="0"/>
+                        </a:ext>
+                      </a:extLst>
+                    </a:blip>
+                    <a:stretch>
+                      <a:fillRect/>
+                    </a:stretch>
+                  </pic:blipFill>
+                  <pic:spPr>
+                    <a:xfrm>
+                      <a:off x="0" y="0"/>
+                      <a:ext cx="6255385" cy="6316980"/>
+                    </a:xfrm>
+                    <a:prstGeom prst="rect">
+                      <a:avLst/>
+                    </a:prstGeom>
+                  </pic:spPr>
+                </pic:pic>
+              </a:graphicData>
+            </a:graphic>
+            <wp14:sizeRelH relativeFrom="margin">
+              <wp14:pctWidth>0</wp14:pctWidth>
+            </wp14:sizeRelH>
+            <wp14:sizeRelV relativeFrom="margin">
+              <wp14:pctHeight>0</wp14:pctHeight>
+            </wp14:sizeRelV>
+          </wp:anchor>
+        </w:drawing>
+      </w:r>
+      <w:r>
+        <w:rPr>
+          <w:noProof/>
+          <w:lang w:val="cs-CZ" w:eastAsia="cs-CZ"/>
+        </w:rPr>
+        <mc:AlternateContent>
+          <mc:Choice Requires="wps">
+            <w:drawing>
+              <wp:anchor distT="0" distB="0" distL="114300" distR="114300" simplePos="0" relativeHeight="251678208" behindDoc="0" locked="0" layoutInCell="1" allowOverlap="1" wp14:anchorId="57BF8715" wp14:editId="69AE060C">
+                <wp:simplePos x="0" y="0"/>
+                <wp:positionH relativeFrom="column">
+                  <wp:posOffset>-45085</wp:posOffset>
+                </wp:positionH>
+                <wp:positionV relativeFrom="paragraph">
+                  <wp:posOffset>6310630</wp:posOffset>
+                </wp:positionV>
+                <wp:extent cx="6309995" cy="543560"/>
+                <wp:effectExtent l="0" t="0" r="0" b="0"/>
+                <wp:wrapSquare wrapText="bothSides"/>
+                <wp:docPr id="8" name="Text Box 14"/>
+                <wp:cNvGraphicFramePr>
+                  <a:graphicFrameLocks xmlns:a="http://schemas.openxmlformats.org/drawingml/2006/main"/>
+                </wp:cNvGraphicFramePr>
+                <a:graphic xmlns:a="http://schemas.openxmlformats.org/drawingml/2006/main">
+                  <a:graphicData uri="http://schemas.microsoft.com/office/word/2010/wordprocessingShape">
+                    <wps:wsp>
+                      <wps:cNvSpPr txBox="1">
+                        <a:spLocks noChangeArrowheads="1"/>
+                      </wps:cNvSpPr>
+                      <wps:spPr bwMode="auto">
+                        <a:xfrm>
+                          <a:off x="0" y="0"/>
+                          <a:ext cx="6309995" cy="543560"/>
+                        </a:xfrm>
+                        <a:prstGeom prst="rect">
+                          <a:avLst/>
+                        </a:prstGeom>
+                        <a:solidFill>
+                          <a:srgbClr val="FFFFFF"/>
+                        </a:solidFill>
+                        <a:ln>
+                          <a:noFill/>
+                        </a:ln>
+                        <a:extLst>
+                          <a:ext uri="{91240B29-F687-4F45-9708-019B960494DF}">
+                            <a14:hiddenLine xmlns:a14="http://schemas.microsoft.com/office/drawing/2010/main" w="9525">
+                              <a:solidFill>
+                                <a:srgbClr val="000000"/>
+                              </a:solidFill>
+                              <a:miter lim="800000"/>
+                              <a:headEnd/>
+                              <a:tailEnd/>
+                            </a14:hiddenLine>
+                          </a:ext>
+                        </a:extLst>
+                      </wps:spPr>
+                      <wps:txbx>
+                        <w:txbxContent>
+                          <w:p>
+                            <w:pPr>
+                              <w:pStyle w:val="Titulek"/>
+                              <w:jc w:val="center"/>
+                              <w:rPr>
+                                <w:b w:val="0"/>
+                              </w:rPr>
+                            </w:pPr>
+                            <w:r>
+                              <w:t>F</w:t>
+                            </w:r>
+                            <w:r>
+                              <w:t>igu</w:t>
+                            </w:r>
+                            <w:r>
+                              <w:t xml:space="preserve">re </w:t>
+                            </w:r>
+                            <w:r>
+                              <w:fldChar w:fldCharType="begin"/>
+                            </w:r>
+                            <w:r>
+                              <w:instrText xml:space="preserve"> SEQ Figure \* ARABIC </w:instrText>
+                            </w:r>
+                            <w:r>
+                              <w:fldChar w:fldCharType="separate"/>
+                            </w:r>
+                            <w:r>
+                              <w:rPr>
+                                <w:noProof/>
+                              </w:rPr>
+                              <w:t>2</w:t>
+                            </w:r>
+                            <w:r>
+                              <w:rPr>
+                                <w:noProof/>
+                              </w:rPr>
+                              <w:fldChar w:fldCharType="end"/>
+                            </w:r>
+                            <w:r>
+                              <w:t xml:space="preserve">. </w:t>
+                            </w:r>
+                            <w:r>
+                              <w:rPr>
+                                <w:rStyle w:val="FigureCaptionChar"/>
+                                <w:b w:val="0"/>
+                              </w:rPr>
+                              <w:t>Building of one electro-chemical cell of lead-acid battery in four steps: A) adding solution components, B) adding substance components, C) adding electron components, D) adding reaction components</w:t>
+                            </w:r>
+                          </w:p>
+                          <w:p/>
+                        </w:txbxContent>
+                      </wps:txbx>
+                      <wps:bodyPr rot="0" vert="horz" wrap="square" lIns="0" tIns="0" rIns="0" bIns="0" anchor="t" anchorCtr="0" upright="1">
+                        <a:spAutoFit/>
+                      </wps:bodyPr>
+                    </wps:wsp>
+                  </a:graphicData>
+                </a:graphic>
+                <wp14:sizeRelH relativeFrom="page">
+                  <wp14:pctWidth>0</wp14:pctWidth>
+                </wp14:sizeRelH>
+                <wp14:sizeRelV relativeFrom="page">
+                  <wp14:pctHeight>0</wp14:pctHeight>
+                </wp14:sizeRelV>
+              </wp:anchor>
+            </w:drawing>
+          </mc:Choice>
+          <mc:Fallback>
+            <w:pict>
+              <v:shape w14:anchorId="57BF8715" id="_x0000_s1027" type="#_x0000_t202" style="position:absolute;left:0;text-align:left;margin-left:-3.55pt;margin-top:496.9pt;width:496.85pt;height:42.8pt;z-index:251678208;visibility:visible;mso-wrap-style:square;mso-width-percent:0;mso-height-percent:0;mso-wrap-distance-left:9pt;mso-wrap-distance-top:0;mso-wrap-distance-right:9pt;mso-wrap-distance-bottom:0;mso-position-horizontal:absolute;mso-position-horizontal-relative:text;mso-position-vertical:absolute;mso-position-vertical-relative:text;mso-width-percent:0;mso-height-percent:0;mso-width-relative:page;mso-height-relative:page;v-text-anchor:top" o:gfxdata="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" stroked="f">
+                <v:textbox style="mso-fit-shape-to-text:t" inset="0,0,0,0">
+                  <w:txbxContent>
+                    <w:p>
+                      <w:pPr>
+                        <w:pStyle w:val="Titulek"/>
+                        <w:jc w:val="center"/>
+                        <w:rPr>
+                          <w:b w:val="0"/>
+                        </w:rPr>
+                      </w:pPr>
+                      <w:r>
+                        <w:t>F</w:t>
+                      </w:r>
+                      <w:r>
+                        <w:t>igu</w:t>
+                      </w:r>
+                      <w:r>
+                        <w:t xml:space="preserve">re </w:t>
+                      </w:r>
+                      <w:r>
+                        <w:fldChar w:fldCharType="begin"/>
+                      </w:r>
+                      <w:r>
+                        <w:instrText xml:space="preserve"> SEQ Figure \* ARABIC </w:instrText>
+                      </w:r>
+                      <w:r>
+                        <w:fldChar w:fldCharType="separate"/>
+                      </w:r>
+                      <w:r>
+                        <w:rPr>
+                          <w:noProof/>
+                        </w:rPr>
+                        <w:t>2</w:t>
+                      </w:r>
+                      <w:r>
+                        <w:rPr>
+                          <w:noProof/>
+                        </w:rPr>
+                        <w:fldChar w:fldCharType="end"/>
+                      </w:r>
+                      <w:r>
+                        <w:t xml:space="preserve">. </w:t>
+                      </w:r>
+                      <w:r>
+                        <w:rPr>
+                          <w:rStyle w:val="FigureCaptionChar"/>
+                          <w:b w:val="0"/>
+                        </w:rPr>
+                        <w:t>Building of one electro-chemical cell of lead-acid battery in four steps: A) adding solution components, B) adding substance components, C) adding electron components, D) adding reaction components</w:t>
+                      </w:r>
+                    </w:p>
+                    <w:p/>
+                  </w:txbxContent>
+                </v:textbox>
+                <w10:wrap type="square"/>
+              </v:shape>
+            </w:pict>
+          </mc:Fallback>
+        </mc:AlternateContent>
+      </w:r>
+      <w:r>
+        <w:t xml:space="preserve">aqueous solution of sulfuric acid, into the “cathode” </w:t>
+      </w:r>
+      <w:r>
+        <w:t>P</w:t>
+      </w:r>
+      <w:r>
+        <w:t>bSO</w:t>
       </w:r>
       <w:r>
         <w:rPr>
@@ -907,7 +1451,7 @@
         <w:t>olid</w:t>
       </w:r>
       <w:r>
-        <w:t xml:space="preserve">) representing as the elements of positive electrode, and into “anode” the substances </w:t>
+        <w:t xml:space="preserve">) representing the elements of positive electrode, and into “anode” the substances </w:t>
       </w:r>
       <w:proofErr w:type="spellStart"/>
       <w:r>
@@ -988,10 +1532,29 @@
       </w:r>
       <w:proofErr w:type="spellEnd"/>
       <w:r>
-        <w:t xml:space="preserve"> and it must be added for each electrode as in Figure 2C to translate electron flows from the chemical reaction to the electric current. Each of these substances must be connected to the appropriate solution using solution port as expressed in Figure 2B</w:t>
-      </w:r>
+        <w:t xml:space="preserve"> and it must be added for </w:t>
+      </w:r>
+    </w:p>
+    <w:p>
+      <w:pPr>
+        <w:pStyle w:val="BodyTextIndented"/>
+      </w:pPr>
+    </w:p>
+    <w:p>
+      <w:pPr>
+        <w:pStyle w:val="BodyTextIndented"/>
+        <w:ind w:firstLine="0"/>
+      </w:pPr>
       <w:proofErr w:type="gramStart"/>
       <w:r>
+        <w:t>each</w:t>
+      </w:r>
+      <w:proofErr w:type="gramEnd"/>
+      <w:r>
+        <w:t xml:space="preserve"> electrode as in Figure 2C to translate electron flows from the chemical reaction to the electric current. Each of these substances must be connected to the appropriate solution using solution port as expressed in Figure 2B</w:t>
+      </w:r>
+      <w:proofErr w:type="gramStart"/>
+      <w:r>
         <w:t>,C</w:t>
       </w:r>
       <w:proofErr w:type="gramEnd"/>
@@ -1010,7 +1573,262 @@
         <w:t xml:space="preserve"> reactions (1,2) and</w:t>
       </w:r>
       <w:r>
-        <w:t xml:space="preserve"> Figure 2D. This setting can be done using parameter dialog of the cathode chemical reaction </w:t>
+        <w:t xml:space="preserve"> Figure 2D. This setting can be done using parameter dialog of </w:t>
+      </w:r>
+      <w:r>
+        <w:rPr>
+          <w:noProof/>
+          <w:lang w:val="cs-CZ" w:eastAsia="cs-CZ"/>
+        </w:rPr>
+        <w:lastRenderedPageBreak/>
+        <w:drawing>
+          <wp:anchor distT="0" distB="0" distL="114300" distR="114300" simplePos="0" relativeHeight="251685376" behindDoc="0" locked="0" layoutInCell="1" allowOverlap="1" wp14:anchorId="0C115B46" wp14:editId="10E73186">
+            <wp:simplePos x="0" y="0"/>
+            <wp:positionH relativeFrom="column">
+              <wp:posOffset>-635</wp:posOffset>
+            </wp:positionH>
+            <wp:positionV relativeFrom="page">
+              <wp:posOffset>947420</wp:posOffset>
+            </wp:positionV>
+            <wp:extent cx="6256020" cy="3858895"/>
+            <wp:effectExtent l="0" t="0" r="0" b="8255"/>
+            <wp:wrapTopAndBottom/>
+            <wp:docPr id="9" name="Obrázek 9"/>
+            <wp:cNvGraphicFramePr>
+              <a:graphicFrameLocks xmlns:a="http://schemas.openxmlformats.org/drawingml/2006/main" noChangeAspect="1"/>
+            </wp:cNvGraphicFramePr>
+            <a:graphic xmlns:a="http://schemas.openxmlformats.org/drawingml/2006/main">
+              <a:graphicData uri="http://schemas.openxmlformats.org/drawingml/2006/picture">
+                <pic:pic xmlns:pic="http://schemas.openxmlformats.org/drawingml/2006/picture">
+                  <pic:nvPicPr>
+                    <pic:cNvPr id="9" name="LeadAcidDischarging.png"/>
+                    <pic:cNvPicPr/>
+                  </pic:nvPicPr>
+                  <pic:blipFill>
+                    <a:blip r:embed="rId11" cstate="print">
+                      <a:extLst>
+                        <a:ext uri="{28A0092B-C50C-407E-A947-70E740481C1C}">
+                          <a14:useLocalDpi xmlns:a14="http://schemas.microsoft.com/office/drawing/2010/main" val="0"/>
+                        </a:ext>
+                      </a:extLst>
+                    </a:blip>
+                    <a:stretch>
+                      <a:fillRect/>
+                    </a:stretch>
+                  </pic:blipFill>
+                  <pic:spPr>
+                    <a:xfrm>
+                      <a:off x="0" y="0"/>
+                      <a:ext cx="6256020" cy="3858895"/>
+                    </a:xfrm>
+                    <a:prstGeom prst="rect">
+                      <a:avLst/>
+                    </a:prstGeom>
+                  </pic:spPr>
+                </pic:pic>
+              </a:graphicData>
+            </a:graphic>
+            <wp14:sizeRelH relativeFrom="margin">
+              <wp14:pctWidth>0</wp14:pctWidth>
+            </wp14:sizeRelH>
+            <wp14:sizeRelV relativeFrom="margin">
+              <wp14:pctHeight>0</wp14:pctHeight>
+            </wp14:sizeRelV>
+          </wp:anchor>
+        </w:drawing>
+      </w:r>
+      <w:r>
+        <w:rPr>
+          <w:noProof/>
+          <w:lang w:val="cs-CZ" w:eastAsia="cs-CZ"/>
+        </w:rPr>
+        <mc:AlternateContent>
+          <mc:Choice Requires="wps">
+            <w:drawing>
+              <wp:anchor distT="0" distB="0" distL="114300" distR="114300" simplePos="0" relativeHeight="251692544" behindDoc="0" locked="0" layoutInCell="1" allowOverlap="1" wp14:anchorId="106391C9" wp14:editId="56DC9706">
+                <wp:simplePos x="0" y="0"/>
+                <wp:positionH relativeFrom="column">
+                  <wp:posOffset>-635</wp:posOffset>
+                </wp:positionH>
+                <wp:positionV relativeFrom="paragraph">
+                  <wp:posOffset>3930650</wp:posOffset>
+                </wp:positionV>
+                <wp:extent cx="6309995" cy="327660"/>
+                <wp:effectExtent l="0" t="0" r="0" b="0"/>
+                <wp:wrapSquare wrapText="bothSides"/>
+                <wp:docPr id="10" name="Text Box 14"/>
+                <wp:cNvGraphicFramePr>
+                  <a:graphicFrameLocks xmlns:a="http://schemas.openxmlformats.org/drawingml/2006/main"/>
+                </wp:cNvGraphicFramePr>
+                <a:graphic xmlns:a="http://schemas.openxmlformats.org/drawingml/2006/main">
+                  <a:graphicData uri="http://schemas.microsoft.com/office/word/2010/wordprocessingShape">
+                    <wps:wsp>
+                      <wps:cNvSpPr txBox="1">
+                        <a:spLocks noChangeArrowheads="1"/>
+                      </wps:cNvSpPr>
+                      <wps:spPr bwMode="auto">
+                        <a:xfrm>
+                          <a:off x="0" y="0"/>
+                          <a:ext cx="6309995" cy="327660"/>
+                        </a:xfrm>
+                        <a:prstGeom prst="rect">
+                          <a:avLst/>
+                        </a:prstGeom>
+                        <a:solidFill>
+                          <a:srgbClr val="FFFFFF"/>
+                        </a:solidFill>
+                        <a:ln>
+                          <a:noFill/>
+                        </a:ln>
+                        <a:extLst>
+                          <a:ext uri="{91240B29-F687-4F45-9708-019B960494DF}">
+                            <a14:hiddenLine xmlns:a14="http://schemas.microsoft.com/office/drawing/2010/main" w="9525">
+                              <a:solidFill>
+                                <a:srgbClr val="000000"/>
+                              </a:solidFill>
+                              <a:miter lim="800000"/>
+                              <a:headEnd/>
+                              <a:tailEnd/>
+                            </a14:hiddenLine>
+                          </a:ext>
+                        </a:extLst>
+                      </wps:spPr>
+                      <wps:txbx>
+                        <w:txbxContent>
+                          <w:p>
+                            <w:pPr>
+                              <w:pStyle w:val="Titulek"/>
+                              <w:jc w:val="center"/>
+                              <w:rPr>
+                                <w:b w:val="0"/>
+                              </w:rPr>
+                            </w:pPr>
+                            <w:r>
+                              <w:t xml:space="preserve">Figure </w:t>
+                            </w:r>
+                            <w:r>
+                              <w:fldChar w:fldCharType="begin"/>
+                            </w:r>
+                            <w:r>
+                              <w:instrText xml:space="preserve"> SEQ Figure \* ARABIC </w:instrText>
+                            </w:r>
+                            <w:r>
+                              <w:fldChar w:fldCharType="separate"/>
+                            </w:r>
+                            <w:r>
+                              <w:rPr>
+                                <w:noProof/>
+                              </w:rPr>
+                              <w:t>3</w:t>
+                            </w:r>
+                            <w:r>
+                              <w:rPr>
+                                <w:noProof/>
+                              </w:rPr>
+                              <w:fldChar w:fldCharType="end"/>
+                            </w:r>
+                            <w:r>
+                              <w:t xml:space="preserve">. </w:t>
+                            </w:r>
+                            <w:r>
+                              <w:rPr>
+                                <w:rStyle w:val="FigureCaptionChar"/>
+                                <w:b w:val="0"/>
+                              </w:rPr>
+                              <w:t>Discharging</w:t>
+                            </w:r>
+                            <w:r>
+                              <w:rPr>
+                                <w:rStyle w:val="FigureCaptionChar"/>
+                                <w:b w:val="0"/>
+                              </w:rPr>
+                              <w:t xml:space="preserve"> experiment of the lead-acid battery cell</w:t>
+                            </w:r>
+                          </w:p>
+                          <w:p/>
+                        </w:txbxContent>
+                      </wps:txbx>
+                      <wps:bodyPr rot="0" vert="horz" wrap="square" lIns="0" tIns="0" rIns="0" bIns="0" anchor="t" anchorCtr="0" upright="1">
+                        <a:noAutofit/>
+                      </wps:bodyPr>
+                    </wps:wsp>
+                  </a:graphicData>
+                </a:graphic>
+                <wp14:sizeRelH relativeFrom="page">
+                  <wp14:pctWidth>0</wp14:pctWidth>
+                </wp14:sizeRelH>
+                <wp14:sizeRelV relativeFrom="page">
+                  <wp14:pctHeight>0</wp14:pctHeight>
+                </wp14:sizeRelV>
+              </wp:anchor>
+            </w:drawing>
+          </mc:Choice>
+          <mc:Fallback>
+            <w:pict>
+              <v:shape w14:anchorId="106391C9" id="_x0000_s1028" type="#_x0000_t202" style="position:absolute;left:0;text-align:left;margin-left:-.05pt;margin-top:309.5pt;width:496.85pt;height:25.8pt;z-index:251692544;visibility:visible;mso-wrap-style:square;mso-width-percent:0;mso-height-percent:0;mso-wrap-distance-left:9pt;mso-wrap-distance-top:0;mso-wrap-distance-right:9pt;mso-wrap-distance-bottom:0;mso-position-horizontal:absolute;mso-position-horizontal-relative:text;mso-position-vertical:absolute;mso-position-vertical-relative:text;mso-width-percent:0;mso-height-percent:0;mso-width-relative:page;mso-height-relative:page;v-text-anchor:top" o:gfxdata="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" stroked="f">
+                <v:textbox inset="0,0,0,0">
+                  <w:txbxContent>
+                    <w:p>
+                      <w:pPr>
+                        <w:pStyle w:val="Titulek"/>
+                        <w:jc w:val="center"/>
+                        <w:rPr>
+                          <w:b w:val="0"/>
+                        </w:rPr>
+                      </w:pPr>
+                      <w:r>
+                        <w:t xml:space="preserve">Figure </w:t>
+                      </w:r>
+                      <w:r>
+                        <w:fldChar w:fldCharType="begin"/>
+                      </w:r>
+                      <w:r>
+                        <w:instrText xml:space="preserve"> SEQ Figure \* ARABIC </w:instrText>
+                      </w:r>
+                      <w:r>
+                        <w:fldChar w:fldCharType="separate"/>
+                      </w:r>
+                      <w:r>
+                        <w:rPr>
+                          <w:noProof/>
+                        </w:rPr>
+                        <w:t>3</w:t>
+                      </w:r>
+                      <w:r>
+                        <w:rPr>
+                          <w:noProof/>
+                        </w:rPr>
+                        <w:fldChar w:fldCharType="end"/>
+                      </w:r>
+                      <w:r>
+                        <w:t xml:space="preserve">. </w:t>
+                      </w:r>
+                      <w:r>
+                        <w:rPr>
+                          <w:rStyle w:val="FigureCaptionChar"/>
+                          <w:b w:val="0"/>
+                        </w:rPr>
+                        <w:t>Discharging</w:t>
+                      </w:r>
+                      <w:r>
+                        <w:rPr>
+                          <w:rStyle w:val="FigureCaptionChar"/>
+                          <w:b w:val="0"/>
+                        </w:rPr>
+                        <w:t xml:space="preserve"> experiment of the lead-acid battery cell</w:t>
+                      </w:r>
+                    </w:p>
+                    <w:p/>
+                  </w:txbxContent>
+                </v:textbox>
+                <w10:wrap type="square"/>
+              </v:shape>
+            </w:pict>
+          </mc:Fallback>
+        </mc:AlternateContent>
+      </w:r>
+      <w:r>
+        <w:t xml:space="preserve">the cathode chemical reaction </w:t>
       </w:r>
       <w:r>
         <w:t xml:space="preserve">(1) </w:t>
@@ -1041,280 +1859,481 @@
         <w:t>4</w:t>
       </w:r>
       <w:r>
-        <w:t xml:space="preserve"> and 2 for water (p={1,2}) following the chemical scheme of the first chemical reaction above. After setting the number of reactants and products there is possible to connect the substances with reaction. Each instance of reaction was an array of connectors for substrates and an array of connectors for products and the user must be very careful to connect each element of this array with another substance in the same order as defined stoichiometric coefficients. This means that for example the water must be connected in index 2 of products of the first chemical reaction, because the second product was stoichiometry 2 as </w:t>
+        <w:t xml:space="preserve"> and 2 for water (p={1,2}) following the chemical scheme of the first chemical reaction above. After setting the number of reactants and products there is possible to connect the substances with reaction. Each instance of reaction was an array of connectors for substrates and an array of connectors for products and the user must be very careful to connect </w:t>
+      </w:r>
+      <w:r>
+        <w:rPr>
+          <w:noProof/>
+          <w:lang w:val="cs-CZ" w:eastAsia="cs-CZ"/>
+        </w:rPr>
+        <w:drawing>
+          <wp:anchor distT="0" distB="0" distL="114300" distR="114300" simplePos="0" relativeHeight="251723264" behindDoc="0" locked="0" layoutInCell="1" allowOverlap="1" wp14:anchorId="020D864E" wp14:editId="5BE61362">
+            <wp:simplePos x="0" y="0"/>
+            <wp:positionH relativeFrom="column">
+              <wp:posOffset>3305175</wp:posOffset>
+            </wp:positionH>
+            <wp:positionV relativeFrom="paragraph">
+              <wp:posOffset>6332855</wp:posOffset>
+            </wp:positionV>
+            <wp:extent cx="2948940" cy="1801495"/>
+            <wp:effectExtent l="0" t="0" r="3810" b="8255"/>
+            <wp:wrapTopAndBottom/>
+            <wp:docPr id="11" name="Obrázek 11"/>
+            <wp:cNvGraphicFramePr>
+              <a:graphicFrameLocks xmlns:a="http://schemas.openxmlformats.org/drawingml/2006/main" noChangeAspect="1"/>
+            </wp:cNvGraphicFramePr>
+            <a:graphic xmlns:a="http://schemas.openxmlformats.org/drawingml/2006/main">
+              <a:graphicData uri="http://schemas.openxmlformats.org/drawingml/2006/picture">
+                <pic:pic xmlns:pic="http://schemas.openxmlformats.org/drawingml/2006/picture">
+                  <pic:nvPicPr>
+                    <pic:cNvPr id="11" name="LeadAcidCellDischarging.png"/>
+                    <pic:cNvPicPr/>
+                  </pic:nvPicPr>
+                  <pic:blipFill>
+                    <a:blip r:embed="rId12">
+                      <a:extLst>
+                        <a:ext uri="{28A0092B-C50C-407E-A947-70E740481C1C}">
+                          <a14:useLocalDpi xmlns:a14="http://schemas.microsoft.com/office/drawing/2010/main" val="0"/>
+                        </a:ext>
+                      </a:extLst>
+                    </a:blip>
+                    <a:stretch>
+                      <a:fillRect/>
+                    </a:stretch>
+                  </pic:blipFill>
+                  <pic:spPr>
+                    <a:xfrm>
+                      <a:off x="0" y="0"/>
+                      <a:ext cx="2948940" cy="1801495"/>
+                    </a:xfrm>
+                    <a:prstGeom prst="rect">
+                      <a:avLst/>
+                    </a:prstGeom>
+                  </pic:spPr>
+                </pic:pic>
+              </a:graphicData>
+            </a:graphic>
+          </wp:anchor>
+        </w:drawing>
+      </w:r>
+      <w:r>
+        <w:t>each element of this array with another substance in the same order as defined stoichiometric coefficients. This means that for example the water must be connected in index 2 of products of the first chemical reaction, because the second product was stoichiometry 2 as defined for H</w:t>
+      </w:r>
+      <w:r>
+        <w:rPr>
+          <w:vertAlign w:val="subscript"/>
+        </w:rPr>
+        <w:t>2</w:t>
+      </w:r>
+      <w:r>
+        <w:t>O. The chemical reaction</w:t>
+      </w:r>
+      <w:r>
+        <w:t xml:space="preserve"> (2)</w:t>
+      </w:r>
+      <w:r>
+        <w:t xml:space="preserve"> must be set analogically as </w:t>
+      </w:r>
+      <w:proofErr w:type="spellStart"/>
+      <w:r>
+        <w:t>nS</w:t>
+      </w:r>
+      <w:proofErr w:type="spellEnd"/>
+      <w:r>
+        <w:t xml:space="preserve">=2, </w:t>
+      </w:r>
+      <w:proofErr w:type="spellStart"/>
+      <w:r>
+        <w:t>nP</w:t>
+      </w:r>
+      <w:proofErr w:type="spellEnd"/>
+      <w:r>
+        <w:t xml:space="preserve">=3, p={1,1,2} with connections of substance ports of </w:t>
+      </w:r>
+      <w:proofErr w:type="spellStart"/>
+      <w:r>
+        <w:t>Pb</w:t>
+      </w:r>
+      <w:proofErr w:type="spellEnd"/>
+      <w:r>
+        <w:t xml:space="preserve"> to  substrate[1], HSO</w:t>
+      </w:r>
+      <w:r>
+        <w:rPr>
+          <w:vertAlign w:val="subscript"/>
+        </w:rPr>
+        <w:t>4</w:t>
+      </w:r>
+      <w:r>
+        <w:rPr>
+          <w:vertAlign w:val="superscript"/>
+        </w:rPr>
+        <w:t>-</w:t>
+      </w:r>
+      <w:r>
+        <w:t xml:space="preserve"> to substrate[2], PbSO</w:t>
+      </w:r>
+      <w:r>
+        <w:rPr>
+          <w:vertAlign w:val="subscript"/>
+        </w:rPr>
+        <w:t>4</w:t>
+      </w:r>
+      <w:r>
+        <w:t xml:space="preserve"> to product[1], H</w:t>
+      </w:r>
+      <w:r>
+        <w:rPr>
+          <w:vertAlign w:val="superscript"/>
+        </w:rPr>
+        <w:t>+</w:t>
+      </w:r>
+      <w:r>
+        <w:t xml:space="preserve"> to product[2] and e</w:t>
+      </w:r>
+      <w:r>
+        <w:rPr>
+          <w:vertAlign w:val="superscript"/>
+        </w:rPr>
+        <w:t>-</w:t>
+      </w:r>
+      <w:r>
+        <w:t xml:space="preserve"> to </w:t>
+      </w:r>
+      <w:proofErr w:type="spellStart"/>
+      <w:r>
+        <w:t>procuct</w:t>
+      </w:r>
+      <w:proofErr w:type="spellEnd"/>
+      <w:r>
+        <w:t xml:space="preserve">[3] as graphically represented in Figure 2D. </w:t>
+      </w:r>
+    </w:p>
+    <w:p>
+      <w:pPr>
+        <w:pStyle w:val="BodyTextIndented"/>
+      </w:pPr>
+      <w:r>
+        <w:rPr>
+          <w:noProof/>
+          <w:lang w:val="cs-CZ" w:eastAsia="cs-CZ"/>
+        </w:rPr>
+        <mc:AlternateContent>
+          <mc:Choice Requires="wps">
+            <w:drawing>
+              <wp:anchor distT="0" distB="0" distL="114300" distR="114300" simplePos="0" relativeHeight="251730432" behindDoc="0" locked="0" layoutInCell="1" allowOverlap="1" wp14:anchorId="44369C79" wp14:editId="7E1D9CB3">
+                <wp:simplePos x="0" y="0"/>
+                <wp:positionH relativeFrom="column">
+                  <wp:posOffset>3285490</wp:posOffset>
+                </wp:positionH>
+                <wp:positionV relativeFrom="paragraph">
+                  <wp:posOffset>458470</wp:posOffset>
+                </wp:positionV>
+                <wp:extent cx="2981325" cy="628650"/>
+                <wp:effectExtent l="0" t="0" r="9525" b="0"/>
+                <wp:wrapSquare wrapText="bothSides"/>
+                <wp:docPr id="12" name="Text Box 14"/>
+                <wp:cNvGraphicFramePr>
+                  <a:graphicFrameLocks xmlns:a="http://schemas.openxmlformats.org/drawingml/2006/main"/>
+                </wp:cNvGraphicFramePr>
+                <a:graphic xmlns:a="http://schemas.openxmlformats.org/drawingml/2006/main">
+                  <a:graphicData uri="http://schemas.microsoft.com/office/word/2010/wordprocessingShape">
+                    <wps:wsp>
+                      <wps:cNvSpPr txBox="1">
+                        <a:spLocks noChangeArrowheads="1"/>
+                      </wps:cNvSpPr>
+                      <wps:spPr bwMode="auto">
+                        <a:xfrm>
+                          <a:off x="0" y="0"/>
+                          <a:ext cx="2981325" cy="628650"/>
+                        </a:xfrm>
+                        <a:prstGeom prst="rect">
+                          <a:avLst/>
+                        </a:prstGeom>
+                        <a:solidFill>
+                          <a:srgbClr val="FFFFFF"/>
+                        </a:solidFill>
+                        <a:ln>
+                          <a:noFill/>
+                        </a:ln>
+                        <a:extLst>
+                          <a:ext uri="{91240B29-F687-4F45-9708-019B960494DF}">
+                            <a14:hiddenLine xmlns:a14="http://schemas.microsoft.com/office/drawing/2010/main" w="9525">
+                              <a:solidFill>
+                                <a:srgbClr val="000000"/>
+                              </a:solidFill>
+                              <a:miter lim="800000"/>
+                              <a:headEnd/>
+                              <a:tailEnd/>
+                            </a14:hiddenLine>
+                          </a:ext>
+                        </a:extLst>
+                      </wps:spPr>
+                      <wps:txbx>
+                        <w:txbxContent>
+                          <w:p>
+                            <w:pPr>
+                              <w:pStyle w:val="Titulek"/>
+                              <w:jc w:val="center"/>
+                              <w:rPr>
+                                <w:b w:val="0"/>
+                              </w:rPr>
+                            </w:pPr>
+                            <w:r>
+                              <w:t xml:space="preserve">Figure </w:t>
+                            </w:r>
+                            <w:r>
+                              <w:fldChar w:fldCharType="begin"/>
+                            </w:r>
+                            <w:r>
+                              <w:instrText xml:space="preserve"> SEQ Figure \* ARABIC </w:instrText>
+                            </w:r>
+                            <w:r>
+                              <w:fldChar w:fldCharType="separate"/>
+                            </w:r>
+                            <w:r>
+                              <w:rPr>
+                                <w:noProof/>
+                              </w:rPr>
+                              <w:t>3</w:t>
+                            </w:r>
+                            <w:r>
+                              <w:rPr>
+                                <w:noProof/>
+                              </w:rPr>
+                              <w:fldChar w:fldCharType="end"/>
+                            </w:r>
+                            <w:r>
+                              <w:t xml:space="preserve">. </w:t>
+                            </w:r>
+                            <w:r>
+                              <w:rPr>
+                                <w:rStyle w:val="FigureCaptionChar"/>
+                                <w:b w:val="0"/>
+                              </w:rPr>
+                              <w:t>Discharging simulation of lead acid battery cell from of Figure 3</w:t>
+                            </w:r>
+                            <w:r>
+                              <w:rPr>
+                                <w:rStyle w:val="FigureCaptionChar"/>
+                                <w:b w:val="0"/>
+                              </w:rPr>
+                              <w:t xml:space="preserve"> </w:t>
+                            </w:r>
+                            <w:r>
+                              <w:rPr>
+                                <w:rStyle w:val="FigureCaptionChar"/>
+                                <w:b w:val="0"/>
+                              </w:rPr>
+                              <w:t>with the initial amount of substances as described in text.</w:t>
+                            </w:r>
+                          </w:p>
+                          <w:p/>
+                        </w:txbxContent>
+                      </wps:txbx>
+                      <wps:bodyPr rot="0" vert="horz" wrap="square" lIns="0" tIns="0" rIns="0" bIns="0" anchor="t" anchorCtr="0" upright="1">
+                        <a:noAutofit/>
+                      </wps:bodyPr>
+                    </wps:wsp>
+                  </a:graphicData>
+                </a:graphic>
+                <wp14:sizeRelH relativeFrom="page">
+                  <wp14:pctWidth>0</wp14:pctWidth>
+                </wp14:sizeRelH>
+                <wp14:sizeRelV relativeFrom="page">
+                  <wp14:pctHeight>0</wp14:pctHeight>
+                </wp14:sizeRelV>
+              </wp:anchor>
+            </w:drawing>
+          </mc:Choice>
+          <mc:Fallback>
+            <w:pict>
+              <v:shape w14:anchorId="44369C79" id="_x0000_s1029" type="#_x0000_t202" style="position:absolute;left:0;text-align:left;margin-left:258.7pt;margin-top:36.1pt;width:234.75pt;height:49.5pt;z-index:251730432;visibility:visible;mso-wrap-style:square;mso-width-percent:0;mso-height-percent:0;mso-wrap-distance-left:9pt;mso-wrap-distance-top:0;mso-wrap-distance-right:9pt;mso-wrap-distance-bottom:0;mso-position-horizontal:absolute;mso-position-horizontal-relative:text;mso-position-vertical:absolute;mso-position-vertical-relative:text;mso-width-percent:0;mso-height-percent:0;mso-width-relative:page;mso-height-relative:page;v-text-anchor:top" o:gfxdata="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" stroked="f">
+                <v:textbox inset="0,0,0,0">
+                  <w:txbxContent>
+                    <w:p>
+                      <w:pPr>
+                        <w:pStyle w:val="Titulek"/>
+                        <w:jc w:val="center"/>
+                        <w:rPr>
+                          <w:b w:val="0"/>
+                        </w:rPr>
+                      </w:pPr>
+                      <w:r>
+                        <w:t xml:space="preserve">Figure </w:t>
+                      </w:r>
+                      <w:r>
+                        <w:fldChar w:fldCharType="begin"/>
+                      </w:r>
+                      <w:r>
+                        <w:instrText xml:space="preserve"> SEQ Figure \* ARABIC </w:instrText>
+                      </w:r>
+                      <w:r>
+                        <w:fldChar w:fldCharType="separate"/>
+                      </w:r>
+                      <w:r>
+                        <w:rPr>
+                          <w:noProof/>
+                        </w:rPr>
+                        <w:t>3</w:t>
+                      </w:r>
+                      <w:r>
+                        <w:rPr>
+                          <w:noProof/>
+                        </w:rPr>
+                        <w:fldChar w:fldCharType="end"/>
+                      </w:r>
+                      <w:r>
+                        <w:t xml:space="preserve">. </w:t>
+                      </w:r>
+                      <w:r>
+                        <w:rPr>
+                          <w:rStyle w:val="FigureCaptionChar"/>
+                          <w:b w:val="0"/>
+                        </w:rPr>
+                        <w:t>Discharging simulation of lead acid battery cell from of Figure 3</w:t>
+                      </w:r>
+                      <w:r>
+                        <w:rPr>
+                          <w:rStyle w:val="FigureCaptionChar"/>
+                          <w:b w:val="0"/>
+                        </w:rPr>
+                        <w:t xml:space="preserve"> </w:t>
+                      </w:r>
+                      <w:r>
+                        <w:rPr>
+                          <w:rStyle w:val="FigureCaptionChar"/>
+                          <w:b w:val="0"/>
+                        </w:rPr>
+                        <w:t>with the initial amount of substances as described in text.</w:t>
+                      </w:r>
+                    </w:p>
+                    <w:p/>
+                  </w:txbxContent>
+                </v:textbox>
+                <w10:wrap type="square"/>
+              </v:shape>
+            </w:pict>
+          </mc:Fallback>
+        </mc:AlternateContent>
+      </w:r>
+      <w:r>
+        <w:t>Now, the electrochemical cell is already implemented. However the simulation need the initial state of substances, which for the fully charged battery means that almost all elements of cathode is PbO</w:t>
+      </w:r>
+      <w:r>
+        <w:rPr>
+          <w:vertAlign w:val="subscript"/>
+        </w:rPr>
+        <w:t>2</w:t>
+      </w:r>
+      <w:r>
+        <w:t xml:space="preserve"> and almost all elements anode is </w:t>
+      </w:r>
+      <w:proofErr w:type="spellStart"/>
+      <w:r>
+        <w:t>Pb</w:t>
+      </w:r>
+      <w:proofErr w:type="spellEnd"/>
+      <w:r>
+        <w:t>. At this state can be the sulfuric acid very concentrated, what increases the effectivity of the electrochemical cell. To set this state it is possible just double-click on PbO</w:t>
+      </w:r>
+      <w:r>
+        <w:rPr>
+          <w:vertAlign w:val="subscript"/>
+        </w:rPr>
+        <w:t>2</w:t>
+      </w:r>
+      <w:r>
+        <w:t xml:space="preserve"> and </w:t>
+      </w:r>
+      <w:proofErr w:type="spellStart"/>
+      <w:r>
+        <w:t>Pb</w:t>
+      </w:r>
+      <w:proofErr w:type="spellEnd"/>
+      <w:r>
+        <w:t xml:space="preserve"> and set the amount e.g. 1mol, the same as the total amount of “cathode” and “anode” components. These total amounts of solutions must be equal or greater than sum of all substances inside. To set them the user must double click on the border of solution and using the parameter dialog rewrite the value of </w:t>
+      </w:r>
+      <w:proofErr w:type="spellStart"/>
+      <w:r>
+        <w:t>amountOfSolution_start</w:t>
+      </w:r>
+      <w:proofErr w:type="spellEnd"/>
+      <w:r>
+        <w:t xml:space="preserve"> also to 1mol for both electrodes. If we went to examine also mass of volume properties of electrodes, there must be set the initial values of these physical quantities. However they in this example do not have impact to generated electric currents or electric potentials, so without we can ignore </w:t>
       </w:r>
       <w:r>
         <w:lastRenderedPageBreak/>
-        <w:t>defined for H</w:t>
+        <w:t>them this time without loss of generality. To set the pure concentrated sulfuric acid we can set the amount of SO</w:t>
       </w:r>
       <w:r>
         <w:rPr>
           <w:vertAlign w:val="subscript"/>
         </w:rPr>
-        <w:t>2</w:t>
-      </w:r>
-      <w:r>
-        <w:t>O. The chemical reaction</w:t>
-      </w:r>
-      <w:r>
-        <w:t xml:space="preserve"> (2)</w:t>
-      </w:r>
-      <w:r>
-        <w:t xml:space="preserve"> must be set analogically as </w:t>
+        <w:t>4</w:t>
+      </w:r>
+      <w:r>
+        <w:rPr>
+          <w:vertAlign w:val="superscript"/>
+        </w:rPr>
+        <w:t>-</w:t>
+      </w:r>
+      <w:r>
+        <w:t xml:space="preserve"> and H</w:t>
+      </w:r>
+      <w:r>
+        <w:rPr>
+          <w:vertAlign w:val="superscript"/>
+        </w:rPr>
+        <w:t>+</w:t>
+      </w:r>
+      <w:r>
+        <w:t xml:space="preserve"> also to 1 </w:t>
       </w:r>
       <w:proofErr w:type="spellStart"/>
       <w:r>
-        <w:t>nS</w:t>
+        <w:t>mol</w:t>
       </w:r>
       <w:proofErr w:type="spellEnd"/>
       <w:r>
-        <w:t xml:space="preserve">=2, </w:t>
+        <w:t xml:space="preserve">, what makes the total amount of substances in liquid “solution” 2 </w:t>
       </w:r>
       <w:proofErr w:type="spellStart"/>
       <w:r>
-        <w:t>nP</w:t>
+        <w:t>mol</w:t>
       </w:r>
       <w:proofErr w:type="spellEnd"/>
       <w:r>
-        <w:t xml:space="preserve">=3, p={1,1,2} with connections of substance ports of </w:t>
+        <w:t xml:space="preserve"> (solution1. </w:t>
       </w:r>
       <w:proofErr w:type="spellStart"/>
       <w:r>
-        <w:t>Pb</w:t>
+        <w:t>amountOfSolution_start</w:t>
       </w:r>
       <w:proofErr w:type="spellEnd"/>
       <w:r>
-        <w:t xml:space="preserve"> to  substrate[1], HSO</w:t>
-      </w:r>
-      <w:r>
-        <w:rPr>
-          <w:vertAlign w:val="subscript"/>
-        </w:rPr>
-        <w:t>4</w:t>
-      </w:r>
-      <w:r>
-        <w:rPr>
-          <w:vertAlign w:val="superscript"/>
-        </w:rPr>
-        <w:t>-</w:t>
-      </w:r>
-      <w:r>
-        <w:t xml:space="preserve"> to substrate[2], PbSO</w:t>
-      </w:r>
-      <w:r>
-        <w:rPr>
-          <w:vertAlign w:val="subscript"/>
-        </w:rPr>
-        <w:t>4</w:t>
-      </w:r>
-      <w:r>
-        <w:t xml:space="preserve"> to product[1], H</w:t>
-      </w:r>
-      <w:r>
-        <w:rPr>
-          <w:vertAlign w:val="superscript"/>
-        </w:rPr>
-        <w:t>+</w:t>
-      </w:r>
-      <w:r>
-        <w:t xml:space="preserve"> to product[2] and e</w:t>
-      </w:r>
-      <w:r>
-        <w:rPr>
-          <w:vertAlign w:val="superscript"/>
-        </w:rPr>
-        <w:t>-</w:t>
-      </w:r>
-      <w:r>
-        <w:t xml:space="preserve"> to </w:t>
-      </w:r>
-      <w:proofErr w:type="spellStart"/>
-      <w:r>
-        <w:t>procuct</w:t>
-      </w:r>
-      <w:proofErr w:type="spellEnd"/>
-      <w:r>
-        <w:t xml:space="preserve">[3] as graphically represented in Figure 2D. </w:t>
+        <w:t>=2). This fully charged ideal state is ready to simulate when it is connected the electric ground into one of the electric port of the one electron.</w:t>
       </w:r>
     </w:p>
     <w:p>
       <w:pPr>
         <w:pStyle w:val="BodyTextIndented"/>
-      </w:pPr>
-      <w:r>
-        <w:t xml:space="preserve"> </w:t>
-      </w:r>
-    </w:p>
-    <w:p>
-      <w:pPr>
-        <w:pStyle w:val="FigureCaption"/>
-      </w:pPr>
-      <w:r>
-        <w:t>Figure 2, Building of one electro-chemical cell of lead-acid battery in four steps: A) adding solution components, B) adding substance components, C) adding electron components, D) adding reaction components</w:t>
-      </w:r>
+        <w:ind w:firstLine="0"/>
+      </w:pPr>
     </w:p>
     <w:p>
       <w:pPr>
         <w:pStyle w:val="BodyTextIndented"/>
       </w:pPr>
-    </w:p>
-    <w:p>
-      <w:pPr>
-        <w:pStyle w:val="BodyTextIndented"/>
-      </w:pPr>
-      <w:r>
-        <w:t>Now, the electrochemical cell is already implemented. However the simulation need the initial state of substances, which for the fully charged battery means that almost all elements of cathode is PbO</w:t>
-      </w:r>
-      <w:r>
-        <w:rPr>
-          <w:vertAlign w:val="subscript"/>
-        </w:rPr>
-        <w:t>2</w:t>
-      </w:r>
-      <w:r>
-        <w:t xml:space="preserve"> and almost all elements anode is </w:t>
-      </w:r>
-      <w:proofErr w:type="spellStart"/>
-      <w:r>
-        <w:t>Pb</w:t>
-      </w:r>
-      <w:proofErr w:type="spellEnd"/>
-      <w:r>
-        <w:t>. At this state can be the sulfuric acid very concentrated, what increases the effectivity of the electrochemical cell. To set this state it is possible just double-click on PbO</w:t>
-      </w:r>
-      <w:r>
-        <w:rPr>
-          <w:vertAlign w:val="subscript"/>
-        </w:rPr>
-        <w:t>2</w:t>
-      </w:r>
-      <w:r>
-        <w:t xml:space="preserve"> and </w:t>
-      </w:r>
-      <w:proofErr w:type="spellStart"/>
-      <w:r>
-        <w:t>Pb</w:t>
-      </w:r>
-      <w:proofErr w:type="spellEnd"/>
-      <w:r>
-        <w:t xml:space="preserve"> and set the amount e.g. 1mol, the same as the total amount of “cathode” and “anode” components. These total amounts of solutions must be equal or greater than sum of all substances inside. To set them the user must double click on the border of solution and using the parameter dialog rewrite the value of </w:t>
-      </w:r>
-      <w:proofErr w:type="spellStart"/>
-      <w:r>
-        <w:t>amountOfSolution_start</w:t>
-      </w:r>
-      <w:proofErr w:type="spellEnd"/>
-      <w:r>
-        <w:t xml:space="preserve"> also to 1mol for both electrodes. If we went to examine also mass of volume properties of electrodes, there must be set the initial values of these physical quantities. However they in this example do not have impact to generated electric currents or electric potentials, so without we can ignore them this time without loss of generality. To set the pure concentrated sulfuric acid we can set the amount of SO</w:t>
-      </w:r>
-      <w:r>
-        <w:rPr>
-          <w:vertAlign w:val="subscript"/>
-        </w:rPr>
-        <w:t>4</w:t>
-      </w:r>
-      <w:r>
-        <w:rPr>
-          <w:vertAlign w:val="superscript"/>
-        </w:rPr>
-        <w:t>-</w:t>
-      </w:r>
-      <w:r>
-        <w:t xml:space="preserve"> and H</w:t>
-      </w:r>
-      <w:r>
-        <w:rPr>
-          <w:vertAlign w:val="superscript"/>
-        </w:rPr>
-        <w:t>+</w:t>
-      </w:r>
-      <w:r>
-        <w:t xml:space="preserve"> also to 1 </w:t>
-      </w:r>
-      <w:proofErr w:type="spellStart"/>
-      <w:r>
-        <w:t>mol</w:t>
-      </w:r>
-      <w:proofErr w:type="spellEnd"/>
-      <w:r>
-        <w:t xml:space="preserve">, what makes the total amount of substances in liquid “solution” 2 </w:t>
-      </w:r>
-      <w:proofErr w:type="spellStart"/>
-      <w:r>
-        <w:t>mol</w:t>
-      </w:r>
-      <w:proofErr w:type="spellEnd"/>
-      <w:r>
-        <w:t xml:space="preserve"> (solution1. </w:t>
-      </w:r>
-      <w:proofErr w:type="spellStart"/>
-      <w:r>
-        <w:t>amountOfSolution_start</w:t>
-      </w:r>
-      <w:proofErr w:type="spellEnd"/>
-      <w:r>
-        <w:t>=2). This fully charged ideal state is ready to simulate when it is connected the electric ground into one of the electric port of the one electron.</w:t>
-      </w:r>
-    </w:p>
-    <w:p>
-      <w:pPr>
-        <w:pStyle w:val="BodyTextIndented"/>
-      </w:pPr>
       <w:r>
         <w:t>These battery can be connected to any electrical circuit, which is slowly discharging it. For example if we only connect the simple electric resistance of 1 Ohm as expressed in Figure 3 then the simulation of discharging process during 13 hours and 45 minutes gives the results of electric current and electric potential as in Figure 4.</w:t>
       </w:r>
     </w:p>
     <w:p>
       <w:pPr>
-        <w:pStyle w:val="BodyTextIndented"/>
-      </w:pPr>
-      <w:r>
-        <w:t xml:space="preserve"> </w:t>
-      </w:r>
-    </w:p>
-    <w:p>
-      <w:pPr>
-        <w:pStyle w:val="FigureCaption"/>
-      </w:pPr>
-      <w:r>
-        <w:t xml:space="preserve">Figure 3, </w:t>
-      </w:r>
-      <w:proofErr w:type="spellStart"/>
-      <w:r>
-        <w:t>Disscharging</w:t>
-      </w:r>
-      <w:proofErr w:type="spellEnd"/>
-      <w:r>
-        <w:t xml:space="preserve"> experiment of the lead-acid battery cell</w:t>
-      </w:r>
-    </w:p>
-    <w:p>
-      <w:pPr>
-        <w:pStyle w:val="BodyTextIndented"/>
-      </w:pPr>
-      <w:r>
-        <w:t xml:space="preserve"> </w:t>
-      </w:r>
-    </w:p>
-    <w:p>
-      <w:pPr>
-        <w:pStyle w:val="FigureCaption"/>
-      </w:pPr>
-      <w:r>
-        <w:t>Figure 4, Discharging simulation of lead acid battery cell from of Figure 3with the initial amount of substances as described in text.</w:t>
-      </w:r>
-    </w:p>
-    <w:p>
-      <w:pPr>
-        <w:pStyle w:val="FigureCaption"/>
-      </w:pPr>
-    </w:p>
-    <w:p>
-      <w:pPr>
         <w:pStyle w:val="Nadpis1"/>
       </w:pPr>
       <w:r>
-        <w:lastRenderedPageBreak/>
         <w:t>Example of hydrogen burning engine</w:t>
       </w:r>
     </w:p>
@@ -1504,7 +2523,28 @@
       </w:r>
       <w:proofErr w:type="spellEnd"/>
       <w:r>
-        <w:t xml:space="preserve">” in Figure 5. For this solution we need to set the area of the piston (e.g. 1 dm2), where the pressure makes the force of the green mechanical port of the upper side. The next parameter is the initial volume of the gas inside (e.g. 1 liter). Then all thee substance can be added using drag and drop of library class </w:t>
+        <w:t>” in Figure 5. For this solution we need to set the area of the piston (e.g. 1 dm</w:t>
+      </w:r>
+      <w:r>
+        <w:rPr>
+          <w:vertAlign w:val="superscript"/>
+        </w:rPr>
+        <w:t>2</w:t>
+      </w:r>
+      <w:r>
+        <w:t xml:space="preserve">), where the pressure makes the force of the green mechanical port of the upper side. The next parameter is the initial volume of the gas inside (e.g. 1 liter). </w:t>
+      </w:r>
+      <w:r>
+        <w:t>A</w:t>
+      </w:r>
+      <w:r>
+        <w:t>ll th</w:t>
+      </w:r>
+      <w:r>
+        <w:t>r</w:t>
+      </w:r>
+      <w:r>
+        <w:t xml:space="preserve">ee substance can be added using drag and drop of library class </w:t>
       </w:r>
       <w:proofErr w:type="spellStart"/>
       <w:r>
@@ -1552,7 +2592,19 @@
       </w:r>
       <w:proofErr w:type="spellEnd"/>
       <w:r>
-        <w:t>. And the initial amount of substances can be prepared for ideal solution of hydrogen and oxygen gases in ratio 2:1 to reach the chemical equation above with naïve expectation that at the end of burning only water substance will be presented. If we want to start with zero pressure at the beginning of the simulation we must to calculate the amount of particles using ideal gas equation, so there should be (2/3)*p*V/(R*T) of H</w:t>
+        <w:t>. And the initial amount of substances can be prepared for ideal solution of hydrogen and oxygen gases in ratio 2:1 to reach the chemical equation above with naïve expectation that at the end of burning only water substance will be presented. If we want to start with</w:t>
+      </w:r>
+      <w:r>
+        <w:t>out any</w:t>
+      </w:r>
+      <w:r>
+        <w:t xml:space="preserve"> </w:t>
+      </w:r>
+      <w:r>
+        <w:t>force</w:t>
+      </w:r>
+      <w:r>
+        <w:t xml:space="preserve"> at the beginning of the simulation we must to calculate the amount of particles using ideal gas equation, so there should be (2/3)*p*V/(R*T) of H</w:t>
       </w:r>
       <w:r>
         <w:rPr>
@@ -1570,20 +2622,44 @@
         <w:t>2</w:t>
       </w:r>
       <w:r>
-        <w:t xml:space="preserve"> particles, where p=100 000 Pa, V=0.001 m3, R=8.314 J</w:t>
-      </w:r>
-      <w:proofErr w:type="gramStart"/>
-      <w:r>
-        <w:t>/(</w:t>
-      </w:r>
-      <w:proofErr w:type="spellStart"/>
-      <w:proofErr w:type="gramEnd"/>
-      <w:r>
-        <w:t>K.mol</w:t>
-      </w:r>
-      <w:proofErr w:type="spellEnd"/>
-      <w:r>
-        <w:t xml:space="preserve">), T=298 K. All substances must be connected with solution using solution port of blue color expressed </w:t>
+        <w:t xml:space="preserve"> particles, where p=100 000 Pa, V=0.001 m</w:t>
+      </w:r>
+      <w:r>
+        <w:rPr>
+          <w:vertAlign w:val="superscript"/>
+        </w:rPr>
+        <w:t>3</w:t>
+      </w:r>
+      <w:r>
+        <w:t>, R=8.314 J</w:t>
+      </w:r>
+      <w:r>
+        <w:t>.</w:t>
+      </w:r>
+      <w:r>
+        <w:t>K</w:t>
+      </w:r>
+      <w:r>
+        <w:rPr>
+          <w:vertAlign w:val="superscript"/>
+        </w:rPr>
+        <w:t>-1</w:t>
+      </w:r>
+      <w:r>
+        <w:t>.mol</w:t>
+      </w:r>
+      <w:r>
+        <w:rPr>
+          <w:vertAlign w:val="superscript"/>
+        </w:rPr>
+        <w:t>-1</w:t>
+      </w:r>
+      <w:r>
+        <w:t xml:space="preserve">, T=298 K. All substances must be connected with solution using </w:t>
+      </w:r>
+      <w:r>
+        <w:lastRenderedPageBreak/>
+        <w:t xml:space="preserve">solution port of blue color expressed </w:t>
       </w:r>
       <w:proofErr w:type="spellStart"/>
       <w:r>
@@ -1671,90 +2747,84 @@
         <w:pStyle w:val="BodyTextIndented"/>
       </w:pPr>
       <w:r>
-        <w:t xml:space="preserve">However in the real word there is always some thermal energy flow from the solution and this cooling </w:t>
+        <w:t xml:space="preserve">However in the real word there is always some thermal energy flow from the solution and this cooling process can be connected using the thermal connector of </w:t>
+      </w:r>
+      <w:proofErr w:type="spellStart"/>
+      <w:r>
+        <w:t>Modelica</w:t>
+      </w:r>
+      <w:proofErr w:type="spellEnd"/>
+      <w:r>
+        <w:t xml:space="preserve"> Standard Library 3.2.1. For example as simple thermal conductor of thermal conductance 2W/K to constant temperature environment at 25°C as expressed in Figure 5. The mechanical power of the engine can be connected to robust mechanical model. However in our example we select only very strong mechanical spring with spring constant of 1e6 N/m to stop the motion of the piston to generate the pressure, see Figure 5. The results of this experiment is shown in Figure 6. </w:t>
+      </w:r>
+    </w:p>
+    <w:p>
+      <w:pPr>
+        <w:pStyle w:val="BodyTextIndented"/>
+      </w:pPr>
+      <w:r>
+        <w:t xml:space="preserve"> </w:t>
+      </w:r>
+    </w:p>
+    <w:p>
+      <w:pPr>
+        <w:pStyle w:val="FigureCaption"/>
+      </w:pPr>
+      <w:r>
+        <w:t>Figure 5, Hydrogen burning engine with the spring above the piston and the cooling to constant temperature environment.</w:t>
+      </w:r>
+    </w:p>
+    <w:p>
+      <w:pPr>
+        <w:pStyle w:val="BodyTextIndented"/>
+      </w:pPr>
+    </w:p>
+    <w:p>
+      <w:pPr>
+        <w:pStyle w:val="BodyTextIndented"/>
+      </w:pPr>
+      <w:r>
+        <w:t xml:space="preserve"> </w:t>
+      </w:r>
+    </w:p>
+    <w:p>
+      <w:pPr>
+        <w:pStyle w:val="FigureCaption"/>
+      </w:pPr>
+      <w:r>
+        <w:t>Figure 6, Simul</w:t>
+      </w:r>
+      <w:r>
+        <w:t>a</w:t>
+      </w:r>
+      <w:r>
+        <w:t>tion of hydrogen burning experiment of Figure 5. Initial phase of explosion is very fast - temperature reaches 3600°C from 25°C, the pressure reaches 10 bar from 1 bar. This pressure and temperature is generated because of very strong spring, which al</w:t>
+      </w:r>
+      <w:r>
+        <w:t>lows to change the volume only a</w:t>
+      </w:r>
+      <w:r>
+        <w:t>bout 8% during the explosion.</w:t>
+      </w:r>
+    </w:p>
+    <w:p>
+      <w:pPr>
+        <w:pStyle w:val="Nadpis1"/>
+      </w:pPr>
+      <w:r>
+        <w:t>Example of chloride shift</w:t>
+      </w:r>
+    </w:p>
+    <w:p>
+      <w:pPr>
+        <w:pStyle w:val="BodyTextIndented"/>
+      </w:pPr>
+      <w:r>
+        <w:t xml:space="preserve">Only in last century was discovered the real function of membranes in biology. Division of solutions of organism makes different conditions for different processes. For example each cell of the body is surrounded by cellular membrane composed with special very compact lipid double-layer. Any lipophobic compound (not soluble in lipids) cannot cross it without special proteins called membrane channels. So even a water molecules must have a membrane channels (called aquaporines) to cross the cellular membrane. The chloride shift (also known as Hamburger shift) is in both directions exchanging an aqueous chloride Cl- for an aqueous bicarbonate HCO3- across the cellular membrane of blood red cells using the membrane channel “Band 3”. As each </w:t>
       </w:r>
       <w:r>
         <w:lastRenderedPageBreak/>
-        <w:t xml:space="preserve">process can be connected using the thermal connector of </w:t>
-      </w:r>
-      <w:proofErr w:type="spellStart"/>
-      <w:r>
-        <w:t>Modelica</w:t>
-      </w:r>
-      <w:proofErr w:type="spellEnd"/>
-      <w:r>
-        <w:t xml:space="preserve"> Standard Library 3.2.1. For example as simple thermal conductor of thermal conductance 2W/K to constant temperature environment at 25°C as expressed in Figure 5. The mechanical power of the engine can be connected to robust mechanical model. However in our example we select only very strong mechanical spring with spring constant of 1e6 N/m to stop the motion of the piston to generate the pressure, see Figure 5. The results of this experiment is shown in Figure 6. </w:t>
-      </w:r>
-    </w:p>
-    <w:p>
-      <w:pPr>
-        <w:pStyle w:val="BodyTextIndented"/>
-      </w:pPr>
-      <w:r>
-        <w:t xml:space="preserve"> </w:t>
-      </w:r>
-    </w:p>
-    <w:p>
-      <w:pPr>
-        <w:pStyle w:val="FigureCaption"/>
-      </w:pPr>
-      <w:r>
-        <w:t>Figure 5, Hydrogen burning engine with the spring above the piston and the cooling to constant temperature environment.</w:t>
-      </w:r>
-    </w:p>
-    <w:p>
-      <w:pPr>
-        <w:pStyle w:val="BodyTextIndented"/>
-      </w:pPr>
-    </w:p>
-    <w:p>
-      <w:pPr>
-        <w:pStyle w:val="BodyTextIndented"/>
-      </w:pPr>
-      <w:r>
-        <w:t xml:space="preserve"> </w:t>
-      </w:r>
-    </w:p>
-    <w:p>
-      <w:pPr>
-        <w:pStyle w:val="FigureCaption"/>
-      </w:pPr>
-      <w:r>
-        <w:t>Figure 6, Simul</w:t>
-      </w:r>
-      <w:r>
-        <w:t>a</w:t>
-      </w:r>
-      <w:r>
-        <w:t>tion of hydrogen burning experiment of Figure 5. Initial phase of explosion is very fast - temperature reaches 3600°C from 25°C, the pressure reaches 10 bar from 1 bar. This pressure and temperature is generated because of very strong spring, which al</w:t>
-      </w:r>
-      <w:r>
-        <w:t>lows to change the volume only a</w:t>
-      </w:r>
-      <w:bookmarkStart w:id="0" w:name="_GoBack"/>
-      <w:bookmarkEnd w:id="0"/>
-      <w:r>
-        <w:t>bout 8% during the explosion.</w:t>
-      </w:r>
-    </w:p>
-    <w:p>
-      <w:pPr>
-        <w:pStyle w:val="Nadpis1"/>
-      </w:pPr>
-      <w:r>
-        <w:t>Example of chloride shift</w:t>
-      </w:r>
-    </w:p>
-    <w:p>
-      <w:pPr>
-        <w:pStyle w:val="BodyTextIndented"/>
-      </w:pPr>
-      <w:r>
-        <w:t xml:space="preserve">Only in last century was discovered the real function of membranes in biology. Division of solutions of organism makes different conditions for different processes. For example each cell of the body is surrounded by cellular membrane composed with special very compact lipid double-layer. Any lipophobic compound (not soluble in lipids) cannot cross it without special proteins called membrane channels. So even a water molecules must have a membrane channels (called aquaporines) to cross the cellular membrane. The chloride shift (also known as Hamburger shift) is in both directions exchanging an aqueous chloride Cl- for an aqueous bicarbonate HCO3- across the cellular membrane of blood red cells using the membrane channel “Band 3”. As each passive membrane channel it allows only to equilibrate the electro-chemical potentials of the specific permeable ions on both sides of membrane. The different electric potentials on each side of membrane causes different concentrations at equilibrium. And backwards, the equilibrium of different ions compositions of the solution on both sides of the membrane causes the measurable electric membrane potential. It is not so intuitive, because even the both solution does not have any electric charge there can be a non-zero electric potential for permeable ions. This potential for permeable ions at equilibrium is called Nernst membrane potential and in the chemical library it is a direct mathematical result of the equality of </w:t>
-      </w:r>
-      <w:r>
-        <w:lastRenderedPageBreak/>
-        <w:t>electro-chemical potential of the ion in the both solutions.</w:t>
+        <w:t>passive membrane channel it allows only to equilibrate the electro-chemical potentials of the specific permeable ions on both sides of membrane. The different electric potentials on each side of membrane causes different concentrations at equilibrium. And backwards, the equilibrium of different ions compositions of the solution on both sides of the membrane causes the measurable electric membrane potential. It is not so intuitive, because even the both solution does not have any electric charge there can be a non-zero electric potential for permeable ions. This potential for permeable ions at equilibrium is called Nernst membrane potential and in the chemical library it is a direct mathematical result of the equality of electro-chemical potential of the ion in the both solutions.</w:t>
       </w:r>
     </w:p>
     <w:p>
@@ -1981,28 +3051,16 @@
         <w:pStyle w:val="BodyTextIndented"/>
       </w:pPr>
       <w:r>
-        <w:t>Almost all of this change takes place inside the red cells, where is presented an enzyme called carbonic anhydrase. This effect can be simplified by slow down the reaction of in the blood plasma (KC=1e-15 mol2</w:t>
-      </w:r>
-      <w:proofErr w:type="gramStart"/>
-      <w:r>
-        <w:t>/(</w:t>
-      </w:r>
-      <w:proofErr w:type="spellStart"/>
-      <w:proofErr w:type="gramEnd"/>
-      <w:r>
-        <w:t>s.J</w:t>
-      </w:r>
-      <w:proofErr w:type="spellEnd"/>
-      <w:r>
-        <w:t>)).</w:t>
-      </w:r>
-    </w:p>
-    <w:p>
-      <w:pPr>
-        <w:pStyle w:val="Nadpis1"/>
-      </w:pPr>
-      <w:r>
-        <w:t>Results</w:t>
+        <w:t>A</w:t>
+      </w:r>
+      <w:r>
+        <w:t xml:space="preserve">ll of this change takes place inside the red cells, </w:t>
+      </w:r>
+      <w:r>
+        <w:t>because only here</w:t>
+      </w:r>
+      <w:r>
+        <w:t xml:space="preserve"> is presented an enzyme called carbonic anhydrase. </w:t>
       </w:r>
     </w:p>
     <w:p>
@@ -2040,7 +3098,7 @@
                     </pic:cNvPicPr>
                   </pic:nvPicPr>
                   <pic:blipFill>
-                    <a:blip r:embed="rId9">
+                    <a:blip r:embed="rId13">
                       <a:extLst>
                         <a:ext uri="{28A0092B-C50C-407E-A947-70E740481C1C}">
                           <a14:useLocalDpi xmlns:a14="http://schemas.microsoft.com/office/drawing/2010/main" val="0"/>
@@ -2081,6 +3139,7 @@
           <w:noProof/>
           <w:lang w:val="cs-CZ" w:eastAsia="cs-CZ"/>
         </w:rPr>
+        <w:lastRenderedPageBreak/>
         <w:drawing>
           <wp:inline distT="0" distB="0" distL="0" distR="0" wp14:anchorId="6925E406" wp14:editId="6DA9979D">
             <wp:extent cx="1383665" cy="1844675"/>
@@ -2099,7 +3158,7 @@
                     </pic:cNvPicPr>
                   </pic:nvPicPr>
                   <pic:blipFill>
-                    <a:blip r:embed="rId10" cstate="print">
+                    <a:blip r:embed="rId14" cstate="print">
                       <a:extLst>
                         <a:ext uri="{28A0092B-C50C-407E-A947-70E740481C1C}">
                           <a14:useLocalDpi xmlns:a14="http://schemas.microsoft.com/office/drawing/2010/main" val="0"/>
@@ -2162,7 +3221,6 @@
           <w:noProof/>
           <w:lang w:val="cs-CZ" w:eastAsia="cs-CZ"/>
         </w:rPr>
-        <w:lastRenderedPageBreak/>
         <mc:AlternateContent>
           <mc:Choice Requires="wps">
             <w:drawing>
@@ -2224,32 +3282,19 @@
                                 <w:b w:val="0"/>
                               </w:rPr>
                             </w:pPr>
-                            <w:bookmarkStart w:id="1" w:name="_Ref194423413"/>
+                            <w:bookmarkStart w:id="0" w:name="_Ref194423413"/>
                             <w:r>
                               <w:t xml:space="preserve">Figure </w:t>
                             </w:r>
-                            <w:r>
-                              <w:fldChar w:fldCharType="begin"/>
-                            </w:r>
-                            <w:r>
-                              <w:instrText xml:space="preserve"> SEQ Figure \* ARABIC </w:instrText>
-                            </w:r>
-                            <w:r>
-                              <w:fldChar w:fldCharType="separate"/>
-                            </w:r>
-                            <w:r>
-                              <w:rPr>
-                                <w:noProof/>
-                              </w:rPr>
-                              <w:t>1</w:t>
-                            </w:r>
-                            <w:r>
-                              <w:rPr>
-                                <w:noProof/>
-                              </w:rPr>
-                              <w:fldChar w:fldCharType="end"/>
-                            </w:r>
-                            <w:bookmarkEnd w:id="1"/>
+                            <w:fldSimple w:instr=" SEQ Figure \* ARABIC ">
+                              <w:r>
+                                <w:rPr>
+                                  <w:noProof/>
+                                </w:rPr>
+                                <w:t>1</w:t>
+                              </w:r>
+                            </w:fldSimple>
+                            <w:bookmarkEnd w:id="0"/>
                             <w:r>
                               <w:t xml:space="preserve">. </w:t>
                             </w:r>
@@ -2295,11 +3340,7 @@
           </mc:Choice>
           <mc:Fallback>
             <w:pict>
-              <v:shapetype w14:anchorId="1E2A4F48" id="_x0000_t202" coordsize="21600,21600" o:spt="202" path="m,l,21600r21600,l21600,xe">
-                <v:stroke joinstyle="miter"/>
-                <v:path gradientshapeok="t" o:connecttype="rect"/>
-              </v:shapetype>
-              <v:shape id="Text Box 14" o:spid="_x0000_s1026" type="#_x0000_t202" style="position:absolute;left:0;text-align:left;margin-left:-1.85pt;margin-top:31.85pt;width:496.85pt;height:42.8pt;z-index:251658240;visibility:visible;mso-wrap-style:square;mso-width-percent:0;mso-height-percent:0;mso-wrap-distance-left:9pt;mso-wrap-distance-top:0;mso-wrap-distance-right:9pt;mso-wrap-distance-bottom:0;mso-position-horizontal:absolute;mso-position-horizontal-relative:text;mso-position-vertical:absolute;mso-position-vertical-relative:text;mso-width-percent:0;mso-height-percent:0;mso-width-relative:page;mso-height-relative:page;v-text-anchor:top" o:gfxdata="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" stroked="f">
+              <v:shape w14:anchorId="1E2A4F48" id="_x0000_s1030" type="#_x0000_t202" style="position:absolute;left:0;text-align:left;margin-left:-1.85pt;margin-top:31.85pt;width:496.85pt;height:42.8pt;z-index:251658240;visibility:visible;mso-wrap-style:square;mso-width-percent:0;mso-height-percent:0;mso-wrap-distance-left:9pt;mso-wrap-distance-top:0;mso-wrap-distance-right:9pt;mso-wrap-distance-bottom:0;mso-position-horizontal:absolute;mso-position-horizontal-relative:text;mso-position-vertical:absolute;mso-position-vertical-relative:text;mso-width-percent:0;mso-height-percent:0;mso-width-relative:page;mso-height-relative:page;v-text-anchor:top" o:gfxdata="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" stroked="f">
                 <v:textbox style="mso-fit-shape-to-text:t" inset="0,0,0,0">
                   <w:txbxContent>
                     <w:p>
@@ -2310,32 +3351,19 @@
                           <w:b w:val="0"/>
                         </w:rPr>
                       </w:pPr>
-                      <w:bookmarkStart w:id="2" w:name="_Ref194423413"/>
+                      <w:bookmarkStart w:id="1" w:name="_Ref194423413"/>
                       <w:r>
                         <w:t xml:space="preserve">Figure </w:t>
                       </w:r>
-                      <w:r>
-                        <w:fldChar w:fldCharType="begin"/>
-                      </w:r>
-                      <w:r>
-                        <w:instrText xml:space="preserve"> SEQ Figure \* ARABIC </w:instrText>
-                      </w:r>
-                      <w:r>
-                        <w:fldChar w:fldCharType="separate"/>
-                      </w:r>
-                      <w:r>
-                        <w:rPr>
-                          <w:noProof/>
-                        </w:rPr>
-                        <w:t>1</w:t>
-                      </w:r>
-                      <w:r>
-                        <w:rPr>
-                          <w:noProof/>
-                        </w:rPr>
-                        <w:fldChar w:fldCharType="end"/>
-                      </w:r>
-                      <w:bookmarkEnd w:id="2"/>
+                      <w:fldSimple w:instr=" SEQ Figure \* ARABIC ">
+                        <w:r>
+                          <w:rPr>
+                            <w:noProof/>
+                          </w:rPr>
+                          <w:t>1</w:t>
+                        </w:r>
+                      </w:fldSimple>
+                      <w:bookmarkEnd w:id="1"/>
                       <w:r>
                         <w:t xml:space="preserve">. </w:t>
                       </w:r>
@@ -2464,10 +3492,10 @@
                                   <v:path o:extrusionok="f" gradientshapeok="t" o:connecttype="rect"/>
                                   <o:lock v:ext="edit" aspectratio="t"/>
                                 </v:shapetype>
-                                <v:shape id="_x0000_i1028" type="#_x0000_t75" style="width:415.8pt;height:48.6pt" o:ole="">
-                                  <v:imagedata r:id="rId11" o:title=""/>
+                                <v:shape id="_x0000_i1028" type="#_x0000_t75" style="width:415.7pt;height:48.6pt" o:ole="">
+                                  <v:imagedata r:id="rId15" o:title=""/>
                                 </v:shape>
-                                <o:OLEObject Type="Embed" ProgID="Visio.Drawing.11" ShapeID="_x0000_i1028" DrawAspect="Content" ObjectID="_1493043756" r:id="rId12"/>
+                                <o:OLEObject Type="Embed" ProgID="Visio.Drawing.11" ShapeID="_x0000_i1028" DrawAspect="Content" ObjectID="_1493053611" r:id="rId16"/>
                               </w:object>
                             </w:r>
                           </w:p>
@@ -2481,6 +3509,8 @@
                                 <w:szCs w:val="16"/>
                               </w:rPr>
                             </w:pPr>
+                            <w:bookmarkStart w:id="2" w:name="_GoBack"/>
+                            <w:bookmarkEnd w:id="2"/>
                           </w:p>
                           <w:p/>
                         </w:txbxContent>
@@ -2502,7 +3532,7 @@
           </mc:Choice>
           <mc:Fallback>
             <w:pict>
-              <v:shape w14:anchorId="5094D12C" id="Text Box 13" o:spid="_x0000_s1027" type="#_x0000_t202" style="position:absolute;left:0;text-align:left;margin-left:-6.85pt;margin-top:-27.7pt;width:502.9pt;height:67.1pt;z-index:251657216;visibility:visible;mso-wrap-style:square;mso-width-percent:0;mso-height-percent:0;mso-wrap-distance-left:9pt;mso-wrap-distance-top:0;mso-wrap-distance-right:9pt;mso-wrap-distance-bottom:0;mso-position-horizontal:absolute;mso-position-horizontal-relative:text;mso-position-vertical:absolute;mso-position-vertical-relative:text;mso-width-percent:0;mso-height-percent:0;mso-width-relative:page;mso-height-relative:page;v-text-anchor:top" o:gfxdata="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" filled="f" stroked="f">
+              <v:shape w14:anchorId="5094D12C" id="Text Box 13" o:spid="_x0000_s1031" type="#_x0000_t202" style="position:absolute;left:0;text-align:left;margin-left:-6.85pt;margin-top:-27.7pt;width:502.9pt;height:67.1pt;z-index:251657216;visibility:visible;mso-wrap-style:square;mso-width-percent:0;mso-height-percent:0;mso-wrap-distance-left:9pt;mso-wrap-distance-top:0;mso-wrap-distance-right:9pt;mso-wrap-distance-bottom:0;mso-position-horizontal:absolute;mso-position-horizontal-relative:text;mso-position-vertical:absolute;mso-position-vertical-relative:text;mso-width-percent:0;mso-height-percent:0;mso-width-relative:page;mso-height-relative:page;v-text-anchor:top" o:gfxdata="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" filled="f" stroked="f">
                 <v:textbox>
                   <w:txbxContent>
                     <w:p>
@@ -2511,10 +3541,10 @@
                       </w:pPr>
                       <w:r>
                         <w:object w:dxaOrig="8616" w:dyaOrig="1005">
-                          <v:shape id="_x0000_i1028" type="#_x0000_t75" style="width:415.8pt;height:48.6pt" o:ole="">
-                            <v:imagedata r:id="rId11" o:title=""/>
+                          <v:shape id="_x0000_i1028" type="#_x0000_t75" style="width:415.7pt;height:48.6pt" o:ole="">
+                            <v:imagedata r:id="rId15" o:title=""/>
                           </v:shape>
-                          <o:OLEObject Type="Embed" ProgID="Visio.Drawing.11" ShapeID="_x0000_i1028" DrawAspect="Content" ObjectID="_1493043756" r:id="rId13"/>
+                          <o:OLEObject Type="Embed" ProgID="Visio.Drawing.11" ShapeID="_x0000_i1028" DrawAspect="Content" ObjectID="_1493053611" r:id="rId17"/>
                         </w:object>
                       </w:r>
                     </w:p>
@@ -2528,6 +3558,8 @@
                           <w:szCs w:val="16"/>
                         </w:rPr>
                       </w:pPr>
+                      <w:bookmarkStart w:id="3" w:name="_GoBack"/>
+                      <w:bookmarkEnd w:id="3"/>
                     </w:p>
                     <w:p/>
                   </w:txbxContent>
@@ -2839,6 +3871,7 @@
         <w:pStyle w:val="Nadpis2"/>
       </w:pPr>
       <w:r>
+        <w:lastRenderedPageBreak/>
         <w:t>Paragraphs</w:t>
       </w:r>
     </w:p>
@@ -3092,10 +4125,10 @@
       </w:pPr>
       <w:r>
         <w:object w:dxaOrig="3683" w:dyaOrig="1005">
-          <v:shape id="_x0000_i1025" type="#_x0000_t75" style="width:202.8pt;height:55.2pt" o:ole="">
-            <v:imagedata r:id="rId14" o:title=""/>
+          <v:shape id="_x0000_i1025" type="#_x0000_t75" style="width:202.75pt;height:55.2pt" o:ole="">
+            <v:imagedata r:id="rId18" o:title=""/>
           </v:shape>
-          <o:OLEObject Type="Embed" ProgID="Visio.Drawing.11" ShapeID="_x0000_i1025" DrawAspect="Content" ObjectID="_1493043753" r:id="rId15"/>
+          <o:OLEObject Type="Embed" ProgID="Visio.Drawing.11" ShapeID="_x0000_i1025" DrawAspect="Content" ObjectID="_1493053608" r:id="rId19"/>
         </w:object>
       </w:r>
       <w:r>
@@ -3112,27 +4145,14 @@
       <w:r>
         <w:t xml:space="preserve">Figure </w:t>
       </w:r>
-      <w:r>
-        <w:fldChar w:fldCharType="begin"/>
-      </w:r>
-      <w:r>
-        <w:instrText xml:space="preserve"> SEQ Figure \* ARABIC </w:instrText>
-      </w:r>
-      <w:r>
-        <w:fldChar w:fldCharType="separate"/>
-      </w:r>
-      <w:r>
-        <w:rPr>
-          <w:noProof/>
-        </w:rPr>
-        <w:t>2</w:t>
-      </w:r>
-      <w:r>
-        <w:rPr>
-          <w:noProof/>
-        </w:rPr>
-        <w:fldChar w:fldCharType="end"/>
-      </w:r>
+      <w:fldSimple w:instr=" SEQ Figure \* ARABIC ">
+        <w:r>
+          <w:rPr>
+            <w:noProof/>
+          </w:rPr>
+          <w:t>2</w:t>
+        </w:r>
+      </w:fldSimple>
       <w:r>
         <w:t xml:space="preserve">. </w:t>
       </w:r>
@@ -3229,10 +4249,10 @@
       </w:pPr>
       <w:r>
         <w:object w:dxaOrig="3683" w:dyaOrig="1005">
-          <v:shape id="_x0000_i1026" type="#_x0000_t75" style="width:202.8pt;height:55.2pt" o:ole="">
-            <v:imagedata r:id="rId14" o:title=""/>
+          <v:shape id="_x0000_i1026" type="#_x0000_t75" style="width:202.75pt;height:55.2pt" o:ole="">
+            <v:imagedata r:id="rId18" o:title=""/>
           </v:shape>
-          <o:OLEObject Type="Embed" ProgID="Visio.Drawing.11" ShapeID="_x0000_i1026" DrawAspect="Content" ObjectID="_1493043754" r:id="rId16"/>
+          <o:OLEObject Type="Embed" ProgID="Visio.Drawing.11" ShapeID="_x0000_i1026" DrawAspect="Content" ObjectID="_1493053609" r:id="rId20"/>
         </w:object>
       </w:r>
       <w:r>
@@ -3246,31 +4266,18 @@
           <w:rStyle w:val="caption-text"/>
         </w:rPr>
       </w:pPr>
-      <w:bookmarkStart w:id="3" w:name="_Ref90910737"/>
+      <w:bookmarkStart w:id="4" w:name="_Ref90910737"/>
       <w:r>
         <w:t xml:space="preserve">Figure </w:t>
       </w:r>
-      <w:r>
-        <w:fldChar w:fldCharType="begin"/>
-      </w:r>
-      <w:r>
-        <w:instrText xml:space="preserve"> SEQ Figure \* ARABIC </w:instrText>
-      </w:r>
-      <w:r>
-        <w:fldChar w:fldCharType="separate"/>
-      </w:r>
-      <w:r>
-        <w:rPr>
-          <w:noProof/>
-        </w:rPr>
-        <w:t>3</w:t>
-      </w:r>
-      <w:r>
-        <w:rPr>
-          <w:noProof/>
-        </w:rPr>
-        <w:fldChar w:fldCharType="end"/>
-      </w:r>
+      <w:fldSimple w:instr=" SEQ Figure \* ARABIC ">
+        <w:r>
+          <w:rPr>
+            <w:noProof/>
+          </w:rPr>
+          <w:t>3</w:t>
+        </w:r>
+      </w:fldSimple>
       <w:r>
         <w:t xml:space="preserve">. </w:t>
       </w:r>
@@ -3307,10 +4314,10 @@
       </w:pPr>
       <w:r>
         <w:object w:dxaOrig="3683" w:dyaOrig="1005">
-          <v:shape id="_x0000_i1027" type="#_x0000_t75" style="width:202.8pt;height:55.2pt" o:ole="">
-            <v:imagedata r:id="rId14" o:title=""/>
+          <v:shape id="_x0000_i1027" type="#_x0000_t75" style="width:202.75pt;height:55.2pt" o:ole="">
+            <v:imagedata r:id="rId18" o:title=""/>
           </v:shape>
-          <o:OLEObject Type="Embed" ProgID="Visio.Drawing.11" ShapeID="_x0000_i1027" DrawAspect="Content" ObjectID="_1493043755" r:id="rId17"/>
+          <o:OLEObject Type="Embed" ProgID="Visio.Drawing.11" ShapeID="_x0000_i1027" DrawAspect="Content" ObjectID="_1493053610" r:id="rId21"/>
         </w:object>
       </w:r>
       <w:r>
@@ -3328,27 +4335,14 @@
       <w:r>
         <w:t xml:space="preserve">Figure </w:t>
       </w:r>
-      <w:r>
-        <w:fldChar w:fldCharType="begin"/>
-      </w:r>
-      <w:r>
-        <w:instrText xml:space="preserve"> SEQ Figure \* ARABIC </w:instrText>
-      </w:r>
-      <w:r>
-        <w:fldChar w:fldCharType="separate"/>
-      </w:r>
-      <w:r>
-        <w:rPr>
-          <w:noProof/>
-        </w:rPr>
-        <w:t>4</w:t>
-      </w:r>
-      <w:r>
-        <w:rPr>
-          <w:noProof/>
-        </w:rPr>
-        <w:fldChar w:fldCharType="end"/>
-      </w:r>
+      <w:fldSimple w:instr=" SEQ Figure \* ARABIC ">
+        <w:r>
+          <w:rPr>
+            <w:noProof/>
+          </w:rPr>
+          <w:t>4</w:t>
+        </w:r>
+      </w:fldSimple>
       <w:r>
         <w:t xml:space="preserve">. </w:t>
       </w:r>
@@ -3391,7 +4385,7 @@
         <w:t xml:space="preserve"> table:</w:t>
       </w:r>
     </w:p>
-    <w:bookmarkEnd w:id="3"/>
+    <w:bookmarkEnd w:id="4"/>
     <w:p>
       <w:pPr>
         <w:pStyle w:val="Titulek"/>
@@ -3404,27 +4398,14 @@
       <w:r>
         <w:t xml:space="preserve">Table </w:t>
       </w:r>
-      <w:r>
-        <w:fldChar w:fldCharType="begin"/>
-      </w:r>
-      <w:r>
-        <w:instrText xml:space="preserve"> SEQ Table \* ARABIC </w:instrText>
-      </w:r>
-      <w:r>
-        <w:fldChar w:fldCharType="separate"/>
-      </w:r>
-      <w:r>
-        <w:rPr>
-          <w:noProof/>
-        </w:rPr>
-        <w:t>1</w:t>
-      </w:r>
-      <w:r>
-        <w:rPr>
-          <w:noProof/>
-        </w:rPr>
-        <w:fldChar w:fldCharType="end"/>
-      </w:r>
+      <w:fldSimple w:instr=" SEQ Table \* ARABIC ">
+        <w:r>
+          <w:rPr>
+            <w:noProof/>
+          </w:rPr>
+          <w:t>1</w:t>
+        </w:r>
+      </w:fldSimple>
       <w:r>
         <w:t xml:space="preserve">. </w:t>
       </w:r>
@@ -3670,7 +4651,6 @@
               <w:pStyle w:val="Body"/>
             </w:pPr>
             <w:r>
-              <w:lastRenderedPageBreak/>
               <w:t>OpenModelica scripting environment</w:t>
             </w:r>
           </w:p>
@@ -4659,6 +5639,7 @@
         <w:pStyle w:val="BodyTextIndented"/>
       </w:pPr>
       <w:r>
+        <w:lastRenderedPageBreak/>
         <w:t>To insert a cross reference to a Figure, use menu item Insert-&gt;Cross-reference, reference type Figure, select reference to Only Label and number.</w:t>
       </w:r>
     </w:p>
@@ -4711,7 +5692,6 @@
         <w:pStyle w:val="AcknowledgementsHeading"/>
       </w:pPr>
       <w:r>
-        <w:lastRenderedPageBreak/>
         <w:t>Acknowledgements</w:t>
       </w:r>
     </w:p>
@@ -4755,7 +5735,7 @@
           <w:lang w:val="en-GB"/>
         </w:rPr>
       </w:pPr>
-      <w:bookmarkStart w:id="4" w:name="_Ref194425253"/>
+      <w:bookmarkStart w:id="5" w:name="_Ref194425253"/>
       <w:r>
         <w:rPr>
           <w:i/>
@@ -4902,7 +5882,7 @@
       <w:r>
         <w:t>, 4(2):137–147</w:t>
       </w:r>
-      <w:bookmarkEnd w:id="4"/>
+      <w:bookmarkEnd w:id="5"/>
       <w:r>
         <w:t>, 1978.</w:t>
       </w:r>
@@ -4924,7 +5904,7 @@
       <w:pPr>
         <w:pStyle w:val="Reference"/>
       </w:pPr>
-      <w:bookmarkStart w:id="5" w:name="_Ref194425328"/>
+      <w:bookmarkStart w:id="6" w:name="_Ref194425328"/>
       <w:proofErr w:type="spellStart"/>
       <w:r>
         <w:t>Constantinos</w:t>
@@ -4953,7 +5933,7 @@
       <w:r>
         <w:t>, 9(2):213–231, 1988.</w:t>
       </w:r>
-      <w:bookmarkEnd w:id="5"/>
+      <w:bookmarkEnd w:id="6"/>
     </w:p>
     <w:p>
       <w:pPr>
@@ -5146,7 +6126,7 @@
 
 <file path=word/numbering.xml><?xml version="1.0" encoding="utf-8"?>
 <w:numbering xmlns:wpc="http://schemas.microsoft.com/office/word/2010/wordprocessingCanvas" xmlns:mc="http://schemas.openxmlformats.org/markup-compatibility/2006" xmlns:o="urn:schemas-microsoft-com:office:office" xmlns:r="http://schemas.openxmlformats.org/officeDocument/2006/relationships" xmlns:m="http://schemas.openxmlformats.org/officeDocument/2006/math" xmlns:v="urn:schemas-microsoft-com:vml" xmlns:wp14="http://schemas.microsoft.com/office/word/2010/wordprocessingDrawing" xmlns:wp="http://schemas.openxmlformats.org/drawingml/2006/wordprocessingDrawing" xmlns:w10="urn:schemas-microsoft-com:office:word" xmlns:w="http://schemas.openxmlformats.org/wordprocessingml/2006/main" xmlns:w14="http://schemas.microsoft.com/office/word/2010/wordml" xmlns:w15="http://schemas.microsoft.com/office/word/2012/wordml" xmlns:wpg="http://schemas.microsoft.com/office/word/2010/wordprocessingGroup" xmlns:wpi="http://schemas.microsoft.com/office/word/2010/wordprocessingInk" xmlns:wne="http://schemas.microsoft.com/office/word/2006/wordml" xmlns:wps="http://schemas.microsoft.com/office/word/2010/wordprocessingShape" mc:Ignorable="w14 w15 wp14">
-  <w:abstractNum w:abstractNumId="0">
+  <w:abstractNum w:abstractNumId="0" w15:restartNumberingAfterBreak="0">
     <w:nsid w:val="FFFFFF7C"/>
     <w:multiLevelType w:val="singleLevel"/>
     <w:tmpl w:val="9E5A48A0"/>
@@ -5163,7 +6143,7 @@
       </w:pPr>
     </w:lvl>
   </w:abstractNum>
-  <w:abstractNum w:abstractNumId="1">
+  <w:abstractNum w:abstractNumId="1" w15:restartNumberingAfterBreak="0">
     <w:nsid w:val="FFFFFF7D"/>
     <w:multiLevelType w:val="singleLevel"/>
     <w:tmpl w:val="63066950"/>
@@ -5180,7 +6160,7 @@
       </w:pPr>
     </w:lvl>
   </w:abstractNum>
-  <w:abstractNum w:abstractNumId="2">
+  <w:abstractNum w:abstractNumId="2" w15:restartNumberingAfterBreak="0">
     <w:nsid w:val="FFFFFF7E"/>
     <w:multiLevelType w:val="singleLevel"/>
     <w:tmpl w:val="8EA82C8C"/>
@@ -5197,7 +6177,7 @@
       </w:pPr>
     </w:lvl>
   </w:abstractNum>
-  <w:abstractNum w:abstractNumId="3">
+  <w:abstractNum w:abstractNumId="3" w15:restartNumberingAfterBreak="0">
     <w:nsid w:val="FFFFFF7F"/>
     <w:multiLevelType w:val="singleLevel"/>
     <w:tmpl w:val="8EC0FDD6"/>
@@ -5214,7 +6194,7 @@
       </w:pPr>
     </w:lvl>
   </w:abstractNum>
-  <w:abstractNum w:abstractNumId="4">
+  <w:abstractNum w:abstractNumId="4" w15:restartNumberingAfterBreak="0">
     <w:nsid w:val="FFFFFF80"/>
     <w:multiLevelType w:val="singleLevel"/>
     <w:tmpl w:val="7CF68CEC"/>
@@ -5234,7 +6214,7 @@
       </w:rPr>
     </w:lvl>
   </w:abstractNum>
-  <w:abstractNum w:abstractNumId="5">
+  <w:abstractNum w:abstractNumId="5" w15:restartNumberingAfterBreak="0">
     <w:nsid w:val="FFFFFF81"/>
     <w:multiLevelType w:val="singleLevel"/>
     <w:tmpl w:val="1CD2E346"/>
@@ -5254,7 +6234,7 @@
       </w:rPr>
     </w:lvl>
   </w:abstractNum>
-  <w:abstractNum w:abstractNumId="6">
+  <w:abstractNum w:abstractNumId="6" w15:restartNumberingAfterBreak="0">
     <w:nsid w:val="FFFFFF82"/>
     <w:multiLevelType w:val="singleLevel"/>
     <w:tmpl w:val="9D82FC3A"/>
@@ -5274,7 +6254,7 @@
       </w:rPr>
     </w:lvl>
   </w:abstractNum>
-  <w:abstractNum w:abstractNumId="7">
+  <w:abstractNum w:abstractNumId="7" w15:restartNumberingAfterBreak="0">
     <w:nsid w:val="FFFFFF83"/>
     <w:multiLevelType w:val="singleLevel"/>
     <w:tmpl w:val="36A6FDE6"/>
@@ -5294,7 +6274,7 @@
       </w:rPr>
     </w:lvl>
   </w:abstractNum>
-  <w:abstractNum w:abstractNumId="8">
+  <w:abstractNum w:abstractNumId="8" w15:restartNumberingAfterBreak="0">
     <w:nsid w:val="FFFFFF88"/>
     <w:multiLevelType w:val="singleLevel"/>
     <w:tmpl w:val="AA4E0644"/>
@@ -5311,7 +6291,7 @@
       </w:pPr>
     </w:lvl>
   </w:abstractNum>
-  <w:abstractNum w:abstractNumId="9">
+  <w:abstractNum w:abstractNumId="9" w15:restartNumberingAfterBreak="0">
     <w:nsid w:val="FFFFFF89"/>
     <w:multiLevelType w:val="singleLevel"/>
     <w:tmpl w:val="F3B632F6"/>
@@ -5331,7 +6311,7 @@
       </w:rPr>
     </w:lvl>
   </w:abstractNum>
-  <w:abstractNum w:abstractNumId="10">
+  <w:abstractNum w:abstractNumId="10" w15:restartNumberingAfterBreak="0">
     <w:nsid w:val="01D627E7"/>
     <w:multiLevelType w:val="multilevel"/>
     <w:tmpl w:val="0409001D"/>
@@ -5444,7 +6424,7 @@
       </w:pPr>
     </w:lvl>
   </w:abstractNum>
-  <w:abstractNum w:abstractNumId="11">
+  <w:abstractNum w:abstractNumId="11" w15:restartNumberingAfterBreak="0">
     <w:nsid w:val="06715159"/>
     <w:multiLevelType w:val="multilevel"/>
     <w:tmpl w:val="87C2C4B0"/>
@@ -5589,7 +6569,7 @@
       </w:rPr>
     </w:lvl>
   </w:abstractNum>
-  <w:abstractNum w:abstractNumId="12">
+  <w:abstractNum w:abstractNumId="12" w15:restartNumberingAfterBreak="0">
     <w:nsid w:val="0688328C"/>
     <w:multiLevelType w:val="multilevel"/>
     <w:tmpl w:val="0409001F"/>
@@ -5702,7 +6682,7 @@
       </w:pPr>
     </w:lvl>
   </w:abstractNum>
-  <w:abstractNum w:abstractNumId="13">
+  <w:abstractNum w:abstractNumId="13" w15:restartNumberingAfterBreak="0">
     <w:nsid w:val="0A366EDE"/>
     <w:multiLevelType w:val="hybridMultilevel"/>
     <w:tmpl w:val="0BCE42FE"/>
@@ -5818,7 +6798,7 @@
       </w:pPr>
     </w:lvl>
   </w:abstractNum>
-  <w:abstractNum w:abstractNumId="14">
+  <w:abstractNum w:abstractNumId="14" w15:restartNumberingAfterBreak="0">
     <w:nsid w:val="0A812D0E"/>
     <w:multiLevelType w:val="multilevel"/>
     <w:tmpl w:val="0409001D"/>
@@ -5931,7 +6911,7 @@
       </w:pPr>
     </w:lvl>
   </w:abstractNum>
-  <w:abstractNum w:abstractNumId="15">
+  <w:abstractNum w:abstractNumId="15" w15:restartNumberingAfterBreak="0">
     <w:nsid w:val="0B41602E"/>
     <w:multiLevelType w:val="multilevel"/>
     <w:tmpl w:val="04090023"/>
@@ -6045,7 +7025,7 @@
       </w:pPr>
     </w:lvl>
   </w:abstractNum>
-  <w:abstractNum w:abstractNumId="16">
+  <w:abstractNum w:abstractNumId="16" w15:restartNumberingAfterBreak="0">
     <w:nsid w:val="20645CD5"/>
     <w:multiLevelType w:val="multilevel"/>
     <w:tmpl w:val="F3F82BE4"/>
@@ -6161,7 +7141,7 @@
       </w:pPr>
     </w:lvl>
   </w:abstractNum>
-  <w:abstractNum w:abstractNumId="17">
+  <w:abstractNum w:abstractNumId="17" w15:restartNumberingAfterBreak="0">
     <w:nsid w:val="22012761"/>
     <w:multiLevelType w:val="multilevel"/>
     <w:tmpl w:val="167CD856"/>
@@ -6277,7 +7257,7 @@
       </w:pPr>
     </w:lvl>
   </w:abstractNum>
-  <w:abstractNum w:abstractNumId="18">
+  <w:abstractNum w:abstractNumId="18" w15:restartNumberingAfterBreak="0">
     <w:nsid w:val="2AB51D0F"/>
     <w:multiLevelType w:val="hybridMultilevel"/>
     <w:tmpl w:val="7D02299A"/>
@@ -6418,7 +7398,7 @@
       </w:rPr>
     </w:lvl>
   </w:abstractNum>
-  <w:abstractNum w:abstractNumId="19">
+  <w:abstractNum w:abstractNumId="19" w15:restartNumberingAfterBreak="0">
     <w:nsid w:val="32872478"/>
     <w:multiLevelType w:val="multilevel"/>
     <w:tmpl w:val="9A702D42"/>
@@ -6559,7 +7539,7 @@
       </w:rPr>
     </w:lvl>
   </w:abstractNum>
-  <w:abstractNum w:abstractNumId="20">
+  <w:abstractNum w:abstractNumId="20" w15:restartNumberingAfterBreak="0">
     <w:nsid w:val="36E4009A"/>
     <w:multiLevelType w:val="multilevel"/>
     <w:tmpl w:val="0409001D"/>
@@ -6672,7 +7652,7 @@
       </w:pPr>
     </w:lvl>
   </w:abstractNum>
-  <w:abstractNum w:abstractNumId="21">
+  <w:abstractNum w:abstractNumId="21" w15:restartNumberingAfterBreak="0">
     <w:nsid w:val="3AA80FD3"/>
     <w:multiLevelType w:val="multilevel"/>
     <w:tmpl w:val="D1765008"/>
@@ -6788,7 +7768,7 @@
       </w:pPr>
     </w:lvl>
   </w:abstractNum>
-  <w:abstractNum w:abstractNumId="22">
+  <w:abstractNum w:abstractNumId="22" w15:restartNumberingAfterBreak="0">
     <w:nsid w:val="42462CB9"/>
     <w:multiLevelType w:val="multilevel"/>
     <w:tmpl w:val="C8002BE4"/>
@@ -6904,7 +7884,7 @@
       </w:pPr>
     </w:lvl>
   </w:abstractNum>
-  <w:abstractNum w:abstractNumId="23">
+  <w:abstractNum w:abstractNumId="23" w15:restartNumberingAfterBreak="0">
     <w:nsid w:val="485537CF"/>
     <w:multiLevelType w:val="multilevel"/>
     <w:tmpl w:val="9B9ACDCC"/>
@@ -7045,7 +8025,7 @@
       </w:rPr>
     </w:lvl>
   </w:abstractNum>
-  <w:abstractNum w:abstractNumId="24">
+  <w:abstractNum w:abstractNumId="24" w15:restartNumberingAfterBreak="0">
     <w:nsid w:val="49946519"/>
     <w:multiLevelType w:val="multilevel"/>
     <w:tmpl w:val="1EBA4B3A"/>
@@ -7185,7 +8165,7 @@
       </w:rPr>
     </w:lvl>
   </w:abstractNum>
-  <w:abstractNum w:abstractNumId="25">
+  <w:abstractNum w:abstractNumId="25" w15:restartNumberingAfterBreak="0">
     <w:nsid w:val="4C9C50E7"/>
     <w:multiLevelType w:val="multilevel"/>
     <w:tmpl w:val="0405001D"/>
@@ -7271,7 +8251,7 @@
       </w:pPr>
     </w:lvl>
   </w:abstractNum>
-  <w:abstractNum w:abstractNumId="26">
+  <w:abstractNum w:abstractNumId="26" w15:restartNumberingAfterBreak="0">
     <w:nsid w:val="4CAF1934"/>
     <w:multiLevelType w:val="multilevel"/>
     <w:tmpl w:val="0405001D"/>
@@ -7357,7 +8337,7 @@
       </w:pPr>
     </w:lvl>
   </w:abstractNum>
-  <w:abstractNum w:abstractNumId="27">
+  <w:abstractNum w:abstractNumId="27" w15:restartNumberingAfterBreak="0">
     <w:nsid w:val="4DAE503B"/>
     <w:multiLevelType w:val="multilevel"/>
     <w:tmpl w:val="D53AD21E"/>
@@ -7473,7 +8453,7 @@
       </w:pPr>
     </w:lvl>
   </w:abstractNum>
-  <w:abstractNum w:abstractNumId="28">
+  <w:abstractNum w:abstractNumId="28" w15:restartNumberingAfterBreak="0">
     <w:nsid w:val="50D253BF"/>
     <w:multiLevelType w:val="hybridMultilevel"/>
     <w:tmpl w:val="13B8DE10"/>
@@ -7589,7 +8569,7 @@
       </w:pPr>
     </w:lvl>
   </w:abstractNum>
-  <w:abstractNum w:abstractNumId="29">
+  <w:abstractNum w:abstractNumId="29" w15:restartNumberingAfterBreak="0">
     <w:nsid w:val="5D240636"/>
     <w:multiLevelType w:val="multilevel"/>
     <w:tmpl w:val="76262B04"/>
@@ -7731,7 +8711,7 @@
       </w:rPr>
     </w:lvl>
   </w:abstractNum>
-  <w:abstractNum w:abstractNumId="30">
+  <w:abstractNum w:abstractNumId="30" w15:restartNumberingAfterBreak="0">
     <w:nsid w:val="61985FBD"/>
     <w:multiLevelType w:val="hybridMultilevel"/>
     <w:tmpl w:val="FAE23256"/>
@@ -7848,7 +8828,7 @@
       </w:pPr>
     </w:lvl>
   </w:abstractNum>
-  <w:abstractNum w:abstractNumId="31">
+  <w:abstractNum w:abstractNumId="31" w15:restartNumberingAfterBreak="0">
     <w:nsid w:val="64810153"/>
     <w:multiLevelType w:val="multilevel"/>
     <w:tmpl w:val="6888AE48"/>
@@ -7999,7 +8979,7 @@
       </w:rPr>
     </w:lvl>
   </w:abstractNum>
-  <w:abstractNum w:abstractNumId="32">
+  <w:abstractNum w:abstractNumId="32" w15:restartNumberingAfterBreak="0">
     <w:nsid w:val="67974DB2"/>
     <w:multiLevelType w:val="hybridMultilevel"/>
     <w:tmpl w:val="E4AAD056"/>
@@ -9679,7 +10659,7 @@
 </file>
 
 <file path=customXml/itemProps1.xml><?xml version="1.0" encoding="utf-8"?>
-<ds:datastoreItem xmlns:ds="http://schemas.openxmlformats.org/officeDocument/2006/customXml" ds:itemID="{29319F2F-65E6-4793-8566-9D6F7F1BA410}">
+<ds:datastoreItem xmlns:ds="http://schemas.openxmlformats.org/officeDocument/2006/customXml" ds:itemID="{1DB62B51-4C4C-4F3E-8003-1C4FC50CE830}">
   <ds:schemaRefs>
     <ds:schemaRef ds:uri="http://schemas.openxmlformats.org/officeDocument/2006/bibliography"/>
   </ds:schemaRefs>

</xml_diff>

<commit_message>
figures in user's guide..
</commit_message>
<xml_diff>
--- a/Chemical/Resources/Documentation/User's Guide.docx
+++ b/Chemical/Resources/Documentation/User's Guide.docx
@@ -219,13 +219,7 @@
         <w:t xml:space="preserve"> </w:t>
       </w:r>
       <w:r>
-        <w:t>e</w:t>
-      </w:r>
-      <w:r>
-        <w:t>lectro-chemical potential,</w:t>
-      </w:r>
-      <w:r>
-        <w:t xml:space="preserve"> electrochemical cell, internal energy, semipermeable membrane</w:t>
+        <w:t>electro-chemical potential, electrochemical cell, internal energy, semipermeable membrane</w:t>
       </w:r>
     </w:p>
     <w:p>
@@ -290,7 +284,7 @@
     </w:p>
     <w:p>
       <w:pPr>
-        <w:pStyle w:val="Body"/>
+        <w:pStyle w:val="BodyTextIndented"/>
       </w:pPr>
       <w:r>
         <w:t xml:space="preserve">This new chemical library solves the more detailed chemical environment of human cells and cellular chemical processes, where the </w:t>
@@ -569,27 +563,14 @@
                             <w:r>
                               <w:t xml:space="preserve">Figure </w:t>
                             </w:r>
-                            <w:r>
-                              <w:fldChar w:fldCharType="begin"/>
-                            </w:r>
-                            <w:r>
-                              <w:instrText xml:space="preserve"> SEQ Figure \* ARABIC </w:instrText>
-                            </w:r>
-                            <w:r>
-                              <w:fldChar w:fldCharType="separate"/>
-                            </w:r>
-                            <w:r>
-                              <w:rPr>
-                                <w:noProof/>
-                              </w:rPr>
-                              <w:t>1</w:t>
-                            </w:r>
-                            <w:r>
-                              <w:rPr>
-                                <w:noProof/>
-                              </w:rPr>
-                              <w:fldChar w:fldCharType="end"/>
-                            </w:r>
+                            <w:fldSimple w:instr=" SEQ Figure \* ARABIC ">
+                              <w:r>
+                                <w:rPr>
+                                  <w:noProof/>
+                                </w:rPr>
+                                <w:t>1</w:t>
+                              </w:r>
+                            </w:fldSimple>
                             <w:r>
                               <w:t xml:space="preserve">. </w:t>
                             </w:r>
@@ -655,27 +636,14 @@
                       <w:r>
                         <w:t xml:space="preserve">Figure </w:t>
                       </w:r>
-                      <w:r>
-                        <w:fldChar w:fldCharType="begin"/>
-                      </w:r>
-                      <w:r>
-                        <w:instrText xml:space="preserve"> SEQ Figure \* ARABIC </w:instrText>
-                      </w:r>
-                      <w:r>
-                        <w:fldChar w:fldCharType="separate"/>
-                      </w:r>
-                      <w:r>
-                        <w:rPr>
-                          <w:noProof/>
-                        </w:rPr>
-                        <w:t>1</w:t>
-                      </w:r>
-                      <w:r>
-                        <w:rPr>
-                          <w:noProof/>
-                        </w:rPr>
-                        <w:fldChar w:fldCharType="end"/>
-                      </w:r>
+                      <w:fldSimple w:instr=" SEQ Figure \* ARABIC ">
+                        <w:r>
+                          <w:rPr>
+                            <w:noProof/>
+                          </w:rPr>
+                          <w:t>1</w:t>
+                        </w:r>
+                      </w:fldSimple>
                       <w:r>
                         <w:t xml:space="preserve">. </w:t>
                       </w:r>
@@ -738,16 +706,11 @@
     </w:p>
     <w:p>
       <w:pPr>
-        <w:pStyle w:val="BodyTextIndented"/>
+        <w:pStyle w:val="Body"/>
       </w:pPr>
       <w:r>
         <w:t>The lead-acid electrochemical cells are characterized with two chemical reactions:</w:t>
       </w:r>
-    </w:p>
-    <w:p>
-      <w:pPr>
-        <w:pStyle w:val="BodyTextIndented"/>
-      </w:pPr>
     </w:p>
     <w:tbl>
       <w:tblPr>
@@ -772,6 +735,9 @@
         <w:gridCol w:w="570"/>
       </w:tblGrid>
       <w:tr>
+        <w:trPr>
+          <w:trHeight w:val="469"/>
+        </w:trPr>
         <w:tc>
           <w:tcPr>
             <w:tcW w:w="4418" w:type="pct"/>
@@ -926,6 +892,9 @@
         </w:tc>
       </w:tr>
       <w:tr>
+        <w:trPr>
+          <w:trHeight w:val="444"/>
+        </w:trPr>
         <w:tc>
           <w:tcPr>
             <w:tcW w:w="4418" w:type="pct"/>
@@ -1068,101 +1037,97 @@
       <w:pPr>
         <w:pStyle w:val="BodyTextIndented"/>
       </w:pPr>
+      <w:r>
+        <w:t xml:space="preserve">Building of one cell of lead-acid battery using the library starts with definition of three solutions. Two for electrodes and one for acid solution. This can be done by drag and drop of the library class </w:t>
+      </w:r>
+      <w:proofErr w:type="spellStart"/>
+      <w:r>
+        <w:t>Components.SimpleSolution</w:t>
+      </w:r>
+      <w:proofErr w:type="spellEnd"/>
+      <w:r>
+        <w:t xml:space="preserve"> class into the diagram. The first instance we called “cathode” and the second “solution” and the last “anode” as in Figure 2A. We set the parameter </w:t>
+      </w:r>
+      <w:proofErr w:type="spellStart"/>
+      <w:r>
+        <w:t>ElectricalGround</w:t>
+      </w:r>
+      <w:proofErr w:type="spellEnd"/>
+      <w:r>
+        <w:t xml:space="preserve"> as “false” for all of these solutions to reach possibility of non-zero voltage of the solution. Now we can to specify the chemical substances inside the chemical solutions. We drag and drop the library class </w:t>
+      </w:r>
+      <w:proofErr w:type="spellStart"/>
+      <w:r>
+        <w:t>Components.Substance</w:t>
+      </w:r>
+      <w:proofErr w:type="spellEnd"/>
+      <w:r>
+        <w:t xml:space="preserve"> into the “solution” as chemical substances </w:t>
+      </w:r>
+      <w:proofErr w:type="gramStart"/>
+      <w:r>
+        <w:t>H</w:t>
+      </w:r>
+      <w:r>
+        <w:rPr>
+          <w:vertAlign w:val="subscript"/>
+        </w:rPr>
+        <w:t>2</w:t>
+      </w:r>
+      <w:r>
+        <w:t>O(</w:t>
+      </w:r>
+      <w:proofErr w:type="gramEnd"/>
+      <w:r>
+        <w:t>l</w:t>
+      </w:r>
+      <w:r>
+        <w:t>iquid</w:t>
+      </w:r>
+      <w:r>
+        <w:t>), H</w:t>
+      </w:r>
+      <w:r>
+        <w:rPr>
+          <w:vertAlign w:val="superscript"/>
+        </w:rPr>
+        <w:t>+</w:t>
+      </w:r>
+      <w:r>
+        <w:t>(aq</w:t>
+      </w:r>
+      <w:r>
+        <w:t>ueous</w:t>
+      </w:r>
+      <w:r>
+        <w:t>), HSO</w:t>
+      </w:r>
+      <w:r>
+        <w:rPr>
+          <w:vertAlign w:val="subscript"/>
+        </w:rPr>
+        <w:t>4</w:t>
+      </w:r>
+      <w:r>
+        <w:rPr>
+          <w:vertAlign w:val="superscript"/>
+        </w:rPr>
+        <w:t>-</w:t>
+      </w:r>
+      <w:r>
+        <w:t>(aq</w:t>
+      </w:r>
+      <w:r>
+        <w:t>ueous</w:t>
+      </w:r>
+      <w:r>
+        <w:t xml:space="preserve">) representing the liquid </w:t>
+      </w:r>
     </w:p>
     <w:p>
       <w:pPr>
         <w:pStyle w:val="BodyTextIndented"/>
-      </w:pPr>
-      <w:r>
-        <w:t xml:space="preserve">Building of one cell of lead-acid battery using the library starts with definition of three solutions. Two for electrodes and one for acid solution. This can be done by drag and drop of the library class </w:t>
-      </w:r>
-      <w:proofErr w:type="spellStart"/>
-      <w:r>
-        <w:t>Components.SimpleSolution</w:t>
-      </w:r>
-      <w:proofErr w:type="spellEnd"/>
-      <w:r>
-        <w:t xml:space="preserve"> class into the diagram. The first instance we called “cathode” and the second “solution” and the last “anode” as in Figure 2A. We set the parameter </w:t>
-      </w:r>
-      <w:proofErr w:type="spellStart"/>
-      <w:r>
-        <w:t>ElectricalGround</w:t>
-      </w:r>
-      <w:proofErr w:type="spellEnd"/>
-      <w:r>
-        <w:t xml:space="preserve"> as “false” for all of these solutions to reach possibility of non-zero voltage of the solution. Now we can to specify the chemical substances inside the chemical solutions. We drag and drop the library class </w:t>
-      </w:r>
-      <w:proofErr w:type="spellStart"/>
-      <w:r>
-        <w:t>Components.Substance</w:t>
-      </w:r>
-      <w:proofErr w:type="spellEnd"/>
-      <w:r>
-        <w:t xml:space="preserve"> into the “solution” as chemical substances </w:t>
-      </w:r>
-      <w:proofErr w:type="gramStart"/>
-      <w:r>
-        <w:t>H</w:t>
-      </w:r>
-      <w:r>
-        <w:rPr>
-          <w:vertAlign w:val="subscript"/>
-        </w:rPr>
-        <w:t>2</w:t>
-      </w:r>
-      <w:r>
-        <w:t>O(</w:t>
-      </w:r>
-      <w:proofErr w:type="gramEnd"/>
-      <w:r>
-        <w:t>l</w:t>
-      </w:r>
-      <w:r>
-        <w:t>iquid</w:t>
-      </w:r>
-      <w:r>
-        <w:t>), H</w:t>
-      </w:r>
-      <w:r>
-        <w:rPr>
-          <w:vertAlign w:val="superscript"/>
-        </w:rPr>
-        <w:t>+</w:t>
-      </w:r>
-      <w:r>
-        <w:t>(aq</w:t>
-      </w:r>
-      <w:r>
-        <w:t>ueous</w:t>
-      </w:r>
-      <w:r>
-        <w:t>), HSO</w:t>
-      </w:r>
-      <w:r>
-        <w:rPr>
-          <w:vertAlign w:val="subscript"/>
-        </w:rPr>
-        <w:t>4</w:t>
-      </w:r>
-      <w:r>
-        <w:rPr>
-          <w:vertAlign w:val="superscript"/>
-        </w:rPr>
-        <w:t>-</w:t>
-      </w:r>
-      <w:r>
-        <w:t>(aq</w:t>
-      </w:r>
-      <w:r>
-        <w:t>ueous</w:t>
-      </w:r>
-      <w:r>
-        <w:t xml:space="preserve">) representing the liquid </w:t>
-      </w:r>
-    </w:p>
-    <w:p>
-      <w:pPr>
-        <w:pStyle w:val="BodyTextIndented"/>
+        <w:ind w:firstLine="0"/>
       </w:pPr>
       <w:r>
         <w:rPr>
@@ -1170,8 +1135,242 @@
           <w:lang w:val="cs-CZ" w:eastAsia="cs-CZ"/>
         </w:rPr>
         <w:lastRenderedPageBreak/>
+        <mc:AlternateContent>
+          <mc:Choice Requires="wps">
+            <w:drawing>
+              <wp:anchor distT="0" distB="0" distL="114300" distR="114300" simplePos="0" relativeHeight="251486720" behindDoc="0" locked="0" layoutInCell="1" allowOverlap="1" wp14:anchorId="3F8EFEE3" wp14:editId="6BD5281F">
+                <wp:simplePos x="0" y="0"/>
+                <wp:positionH relativeFrom="column">
+                  <wp:posOffset>-8255</wp:posOffset>
+                </wp:positionH>
+                <wp:positionV relativeFrom="paragraph">
+                  <wp:posOffset>6308090</wp:posOffset>
+                </wp:positionV>
+                <wp:extent cx="6271895" cy="543560"/>
+                <wp:effectExtent l="0" t="0" r="0" b="0"/>
+                <wp:wrapSquare wrapText="bothSides"/>
+                <wp:docPr id="8" name="Text Box 14"/>
+                <wp:cNvGraphicFramePr>
+                  <a:graphicFrameLocks xmlns:a="http://schemas.openxmlformats.org/drawingml/2006/main"/>
+                </wp:cNvGraphicFramePr>
+                <a:graphic xmlns:a="http://schemas.openxmlformats.org/drawingml/2006/main">
+                  <a:graphicData uri="http://schemas.microsoft.com/office/word/2010/wordprocessingShape">
+                    <wps:wsp>
+                      <wps:cNvSpPr txBox="1">
+                        <a:spLocks noChangeArrowheads="1"/>
+                      </wps:cNvSpPr>
+                      <wps:spPr bwMode="auto">
+                        <a:xfrm>
+                          <a:off x="0" y="0"/>
+                          <a:ext cx="6271895" cy="543560"/>
+                        </a:xfrm>
+                        <a:prstGeom prst="rect">
+                          <a:avLst/>
+                        </a:prstGeom>
+                        <a:solidFill>
+                          <a:srgbClr val="FFFFFF"/>
+                        </a:solidFill>
+                        <a:ln>
+                          <a:noFill/>
+                        </a:ln>
+                        <a:extLst>
+                          <a:ext uri="{91240B29-F687-4F45-9708-019B960494DF}">
+                            <a14:hiddenLine xmlns:a14="http://schemas.microsoft.com/office/drawing/2010/main" w="9525">
+                              <a:solidFill>
+                                <a:srgbClr val="000000"/>
+                              </a:solidFill>
+                              <a:miter lim="800000"/>
+                              <a:headEnd/>
+                              <a:tailEnd/>
+                            </a14:hiddenLine>
+                          </a:ext>
+                        </a:extLst>
+                      </wps:spPr>
+                      <wps:txbx>
+                        <w:txbxContent>
+                          <w:p>
+                            <w:pPr>
+                              <w:pStyle w:val="Titulek"/>
+                              <w:jc w:val="center"/>
+                              <w:rPr>
+                                <w:b w:val="0"/>
+                              </w:rPr>
+                            </w:pPr>
+                            <w:r>
+                              <w:t xml:space="preserve">Figure </w:t>
+                            </w:r>
+                            <w:fldSimple w:instr=" SEQ Figure \* ARABIC ">
+                              <w:r>
+                                <w:rPr>
+                                  <w:noProof/>
+                                </w:rPr>
+                                <w:t>2</w:t>
+                              </w:r>
+                            </w:fldSimple>
+                            <w:r>
+                              <w:t xml:space="preserve">. </w:t>
+                            </w:r>
+                            <w:r>
+                              <w:rPr>
+                                <w:rStyle w:val="FigureCaptionChar"/>
+                                <w:b w:val="0"/>
+                              </w:rPr>
+                              <w:t xml:space="preserve">Building of one electro-chemical cell of lead-acid battery in four steps: A) adding </w:t>
+                            </w:r>
+                            <w:r>
+                              <w:rPr>
+                                <w:rStyle w:val="FigureCaptionChar"/>
+                                <w:b w:val="0"/>
+                              </w:rPr>
+                              <w:t xml:space="preserve">chemical </w:t>
+                            </w:r>
+                            <w:r>
+                              <w:rPr>
+                                <w:rStyle w:val="FigureCaptionChar"/>
+                                <w:b w:val="0"/>
+                              </w:rPr>
+                              <w:t xml:space="preserve">solutions, B) adding </w:t>
+                            </w:r>
+                            <w:r>
+                              <w:rPr>
+                                <w:rStyle w:val="FigureCaptionChar"/>
+                                <w:b w:val="0"/>
+                              </w:rPr>
+                              <w:t xml:space="preserve">chemical </w:t>
+                            </w:r>
+                            <w:r>
+                              <w:rPr>
+                                <w:rStyle w:val="FigureCaptionChar"/>
+                                <w:b w:val="0"/>
+                              </w:rPr>
+                              <w:t>substances, C) adding electron</w:t>
+                            </w:r>
+                            <w:r>
+                              <w:rPr>
+                                <w:rStyle w:val="FigureCaptionChar"/>
+                                <w:b w:val="0"/>
+                              </w:rPr>
+                              <w:t>s, D) adding chemical reaction</w:t>
+                            </w:r>
+                            <w:r>
+                              <w:rPr>
+                                <w:rStyle w:val="FigureCaptionChar"/>
+                                <w:b w:val="0"/>
+                              </w:rPr>
+                              <w:t>s</w:t>
+                            </w:r>
+                          </w:p>
+                          <w:p/>
+                        </w:txbxContent>
+                      </wps:txbx>
+                      <wps:bodyPr rot="0" vert="horz" wrap="square" lIns="0" tIns="0" rIns="0" bIns="0" anchor="t" anchorCtr="0" upright="1">
+                        <a:spAutoFit/>
+                      </wps:bodyPr>
+                    </wps:wsp>
+                  </a:graphicData>
+                </a:graphic>
+                <wp14:sizeRelH relativeFrom="page">
+                  <wp14:pctWidth>0</wp14:pctWidth>
+                </wp14:sizeRelH>
+                <wp14:sizeRelV relativeFrom="page">
+                  <wp14:pctHeight>0</wp14:pctHeight>
+                </wp14:sizeRelV>
+              </wp:anchor>
+            </w:drawing>
+          </mc:Choice>
+          <mc:Fallback>
+            <w:pict>
+              <v:shape w14:anchorId="3F8EFEE3" id="_x0000_s1027" type="#_x0000_t202" style="position:absolute;left:0;text-align:left;margin-left:-.65pt;margin-top:496.7pt;width:493.85pt;height:42.8pt;z-index:251486720;visibility:visible;mso-wrap-style:square;mso-width-percent:0;mso-height-percent:0;mso-wrap-distance-left:9pt;mso-wrap-distance-top:0;mso-wrap-distance-right:9pt;mso-wrap-distance-bottom:0;mso-position-horizontal:absolute;mso-position-horizontal-relative:text;mso-position-vertical:absolute;mso-position-vertical-relative:text;mso-width-percent:0;mso-height-percent:0;mso-width-relative:page;mso-height-relative:page;v-text-anchor:top" o:gfxdata="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" stroked="f">
+                <v:textbox style="mso-fit-shape-to-text:t" inset="0,0,0,0">
+                  <w:txbxContent>
+                    <w:p>
+                      <w:pPr>
+                        <w:pStyle w:val="Titulek"/>
+                        <w:jc w:val="center"/>
+                        <w:rPr>
+                          <w:b w:val="0"/>
+                        </w:rPr>
+                      </w:pPr>
+                      <w:r>
+                        <w:t xml:space="preserve">Figure </w:t>
+                      </w:r>
+                      <w:fldSimple w:instr=" SEQ Figure \* ARABIC ">
+                        <w:r>
+                          <w:rPr>
+                            <w:noProof/>
+                          </w:rPr>
+                          <w:t>2</w:t>
+                        </w:r>
+                      </w:fldSimple>
+                      <w:r>
+                        <w:t xml:space="preserve">. </w:t>
+                      </w:r>
+                      <w:r>
+                        <w:rPr>
+                          <w:rStyle w:val="FigureCaptionChar"/>
+                          <w:b w:val="0"/>
+                        </w:rPr>
+                        <w:t xml:space="preserve">Building of one electro-chemical cell of lead-acid battery in four steps: A) adding </w:t>
+                      </w:r>
+                      <w:r>
+                        <w:rPr>
+                          <w:rStyle w:val="FigureCaptionChar"/>
+                          <w:b w:val="0"/>
+                        </w:rPr>
+                        <w:t xml:space="preserve">chemical </w:t>
+                      </w:r>
+                      <w:r>
+                        <w:rPr>
+                          <w:rStyle w:val="FigureCaptionChar"/>
+                          <w:b w:val="0"/>
+                        </w:rPr>
+                        <w:t xml:space="preserve">solutions, B) adding </w:t>
+                      </w:r>
+                      <w:r>
+                        <w:rPr>
+                          <w:rStyle w:val="FigureCaptionChar"/>
+                          <w:b w:val="0"/>
+                        </w:rPr>
+                        <w:t xml:space="preserve">chemical </w:t>
+                      </w:r>
+                      <w:r>
+                        <w:rPr>
+                          <w:rStyle w:val="FigureCaptionChar"/>
+                          <w:b w:val="0"/>
+                        </w:rPr>
+                        <w:t>substances, C) adding electron</w:t>
+                      </w:r>
+                      <w:r>
+                        <w:rPr>
+                          <w:rStyle w:val="FigureCaptionChar"/>
+                          <w:b w:val="0"/>
+                        </w:rPr>
+                        <w:t>s, D) adding chemical reaction</w:t>
+                      </w:r>
+                      <w:r>
+                        <w:rPr>
+                          <w:rStyle w:val="FigureCaptionChar"/>
+                          <w:b w:val="0"/>
+                        </w:rPr>
+                        <w:t>s</w:t>
+                      </w:r>
+                    </w:p>
+                    <w:p/>
+                  </w:txbxContent>
+                </v:textbox>
+                <w10:wrap type="square"/>
+              </v:shape>
+            </w:pict>
+          </mc:Fallback>
+        </mc:AlternateContent>
+      </w:r>
+      <w:r>
+        <w:rPr>
+          <w:noProof/>
+          <w:lang w:val="cs-CZ" w:eastAsia="cs-CZ"/>
+        </w:rPr>
         <w:drawing>
-          <wp:anchor distT="0" distB="0" distL="114300" distR="114300" simplePos="0" relativeHeight="251643392" behindDoc="0" locked="0" layoutInCell="1" allowOverlap="1" wp14:anchorId="48702B63" wp14:editId="123D6104">
+          <wp:anchor distT="0" distB="0" distL="114300" distR="114300" simplePos="0" relativeHeight="251481600" behindDoc="0" locked="0" layoutInCell="1" allowOverlap="1" wp14:anchorId="57BCA901" wp14:editId="7BAC6473">
             <wp:simplePos x="0" y="0"/>
             <wp:positionH relativeFrom="column">
               <wp:posOffset>-635</wp:posOffset>
@@ -1227,6 +1426,161 @@
         </w:drawing>
       </w:r>
       <w:r>
+        <w:t xml:space="preserve">aqueous solution of sulfuric acid, into the “cathode” </w:t>
+      </w:r>
+      <w:r>
+        <w:t>P</w:t>
+      </w:r>
+      <w:r>
+        <w:t>bSO</w:t>
+      </w:r>
+      <w:r>
+        <w:rPr>
+          <w:vertAlign w:val="subscript"/>
+        </w:rPr>
+        <w:t>4</w:t>
+      </w:r>
+      <w:r>
+        <w:t>(s</w:t>
+      </w:r>
+      <w:r>
+        <w:t>olid</w:t>
+      </w:r>
+      <w:r>
+        <w:t>) and PbO</w:t>
+      </w:r>
+      <w:r>
+        <w:rPr>
+          <w:vertAlign w:val="subscript"/>
+        </w:rPr>
+        <w:t>2</w:t>
+      </w:r>
+      <w:r>
+        <w:t>(s</w:t>
+      </w:r>
+      <w:r>
+        <w:t>olid</w:t>
+      </w:r>
+      <w:r>
+        <w:t xml:space="preserve">) representing the elements of positive electrode, and into “anode” the substances </w:t>
+      </w:r>
+      <w:proofErr w:type="spellStart"/>
+      <w:r>
+        <w:t>Pb</w:t>
+      </w:r>
+      <w:proofErr w:type="spellEnd"/>
+      <w:r>
+        <w:t>(s</w:t>
+      </w:r>
+      <w:r>
+        <w:t>olid</w:t>
+      </w:r>
+      <w:r>
+        <w:t>) and PbSO</w:t>
+      </w:r>
+      <w:r>
+        <w:rPr>
+          <w:vertAlign w:val="subscript"/>
+        </w:rPr>
+        <w:t>4</w:t>
+      </w:r>
+      <w:r>
+        <w:t>(s</w:t>
+      </w:r>
+      <w:r>
+        <w:t>olid</w:t>
+      </w:r>
+      <w:r>
+        <w:t xml:space="preserve">) representing the elements of negative electrode, see Figure 2B. As was mentioned for all this substances must be selected appropriate substance data definition, e.g. </w:t>
+      </w:r>
+      <w:proofErr w:type="spellStart"/>
+      <w:r>
+        <w:t>Examples.Substances.Water_liquid</w:t>
+      </w:r>
+      <w:proofErr w:type="spellEnd"/>
+      <w:r>
+        <w:t>,</w:t>
+      </w:r>
+      <w:r>
+        <w:t xml:space="preserve"> </w:t>
+      </w:r>
+      <w:proofErr w:type="spellStart"/>
+      <w:r>
+        <w:t>Lead_solid</w:t>
+      </w:r>
+      <w:proofErr w:type="spellEnd"/>
+      <w:r>
+        <w:t>,</w:t>
+      </w:r>
+      <w:r>
+        <w:t xml:space="preserve"> </w:t>
+      </w:r>
+      <w:proofErr w:type="spellStart"/>
+      <w:r>
+        <w:t>Lead_dioxide_solid</w:t>
+      </w:r>
+      <w:proofErr w:type="spellEnd"/>
+      <w:r>
+        <w:t xml:space="preserve">, </w:t>
+      </w:r>
+      <w:proofErr w:type="spellStart"/>
+      <w:r>
+        <w:t>Lead_sulfate_solid</w:t>
+      </w:r>
+      <w:proofErr w:type="spellEnd"/>
+      <w:r>
+        <w:t xml:space="preserve"> and so on. The last</w:t>
+      </w:r>
+      <w:r>
+        <w:t>,</w:t>
+      </w:r>
+      <w:r>
+        <w:t xml:space="preserve"> very special substance is an electron. This class is called </w:t>
+      </w:r>
+      <w:proofErr w:type="spellStart"/>
+      <w:r>
+        <w:t>Components.Ele</w:t>
+      </w:r>
+      <w:r>
+        <w:t>ctrone</w:t>
+      </w:r>
+      <w:proofErr w:type="spellEnd"/>
+      <w:r>
+        <w:t xml:space="preserve"> and it must be added for </w:t>
+      </w:r>
+      <w:r>
+        <w:t>each electrode as in Figure 2C to translate electron flows from the chemical reaction to the electric current. Each of these substances must be connected to the appropriate solution using solution port as expressed in</w:t>
+      </w:r>
+      <w:r>
+        <w:t xml:space="preserve"> </w:t>
+      </w:r>
+      <w:r>
+        <w:lastRenderedPageBreak/>
+        <w:t>Figure 2B</w:t>
+      </w:r>
+      <w:proofErr w:type="gramStart"/>
+      <w:r>
+        <w:t>,C</w:t>
+      </w:r>
+      <w:proofErr w:type="gramEnd"/>
+      <w:r>
+        <w:t xml:space="preserve">. Having all substances it is possible to implement the chemical reactions. Drag and drop of library class </w:t>
+      </w:r>
+      <w:proofErr w:type="spellStart"/>
+      <w:r>
+        <w:t>Components.Reaction</w:t>
+      </w:r>
+      <w:proofErr w:type="spellEnd"/>
+      <w:r>
+        <w:t xml:space="preserve"> for both chemical reactions and setting they parameters into appropriate number of reactants and products and their stoichiometry allows to connect each substance with the reaction as expressed in</w:t>
+      </w:r>
+      <w:r>
+        <w:t xml:space="preserve"> reactions (1,2) and</w:t>
+      </w:r>
+      <w:r>
+        <w:t xml:space="preserve"> Figure 2D. This setting can be done using parameter dialog of </w:t>
+      </w:r>
+      <w:r>
         <w:rPr>
           <w:noProof/>
           <w:lang w:val="cs-CZ" w:eastAsia="cs-CZ"/>
@@ -1234,18 +1588,18 @@
         <mc:AlternateContent>
           <mc:Choice Requires="wps">
             <w:drawing>
-              <wp:anchor distT="0" distB="0" distL="114300" distR="114300" simplePos="0" relativeHeight="251678208" behindDoc="0" locked="0" layoutInCell="1" allowOverlap="1" wp14:anchorId="57BF8715" wp14:editId="69AE060C">
+              <wp:anchor distT="0" distB="0" distL="114300" distR="114300" simplePos="0" relativeHeight="251490816" behindDoc="0" locked="0" layoutInCell="1" allowOverlap="1" wp14:anchorId="7C957BDE" wp14:editId="0DBDE4A5">
                 <wp:simplePos x="0" y="0"/>
                 <wp:positionH relativeFrom="column">
-                  <wp:posOffset>-45085</wp:posOffset>
+                  <wp:posOffset>-635</wp:posOffset>
                 </wp:positionH>
                 <wp:positionV relativeFrom="paragraph">
-                  <wp:posOffset>6310630</wp:posOffset>
+                  <wp:posOffset>3930650</wp:posOffset>
                 </wp:positionV>
-                <wp:extent cx="6309995" cy="543560"/>
-                <wp:effectExtent l="0" t="0" r="0" b="0"/>
+                <wp:extent cx="6265545" cy="327660"/>
+                <wp:effectExtent l="0" t="0" r="1905" b="0"/>
                 <wp:wrapSquare wrapText="bothSides"/>
-                <wp:docPr id="8" name="Text Box 14"/>
+                <wp:docPr id="10" name="Text Box 14"/>
                 <wp:cNvGraphicFramePr>
                   <a:graphicFrameLocks xmlns:a="http://schemas.openxmlformats.org/drawingml/2006/main"/>
                 </wp:cNvGraphicFramePr>
@@ -1258,7 +1612,7 @@
                       <wps:spPr bwMode="auto">
                         <a:xfrm>
                           <a:off x="0" y="0"/>
-                          <a:ext cx="6309995" cy="543560"/>
+                          <a:ext cx="6265545" cy="327660"/>
                         </a:xfrm>
                         <a:prstGeom prst="rect">
                           <a:avLst/>
@@ -1293,35 +1647,16 @@
                               </w:rPr>
                             </w:pPr>
                             <w:r>
-                              <w:t>F</w:t>
+                              <w:t xml:space="preserve">Figure </w:t>
                             </w:r>
-                            <w:r>
-                              <w:t>igu</w:t>
-                            </w:r>
-                            <w:r>
-                              <w:t xml:space="preserve">re </w:t>
-                            </w:r>
-                            <w:r>
-                              <w:fldChar w:fldCharType="begin"/>
-                            </w:r>
-                            <w:r>
-                              <w:instrText xml:space="preserve"> SEQ Figure \* ARABIC </w:instrText>
-                            </w:r>
-                            <w:r>
-                              <w:fldChar w:fldCharType="separate"/>
-                            </w:r>
-                            <w:r>
-                              <w:rPr>
-                                <w:noProof/>
-                              </w:rPr>
-                              <w:t>2</w:t>
-                            </w:r>
-                            <w:r>
-                              <w:rPr>
-                                <w:noProof/>
-                              </w:rPr>
-                              <w:fldChar w:fldCharType="end"/>
-                            </w:r>
+                            <w:fldSimple w:instr=" SEQ Figure \* ARABIC ">
+                              <w:r>
+                                <w:rPr>
+                                  <w:noProof/>
+                                </w:rPr>
+                                <w:t>3</w:t>
+                              </w:r>
+                            </w:fldSimple>
                             <w:r>
                               <w:t xml:space="preserve">. </w:t>
                             </w:r>
@@ -1330,14 +1665,21 @@
                                 <w:rStyle w:val="FigureCaptionChar"/>
                                 <w:b w:val="0"/>
                               </w:rPr>
-                              <w:t>Building of one electro-chemical cell of lead-acid battery in four steps: A) adding solution components, B) adding substance components, C) adding electron components, D) adding reaction components</w:t>
+                              <w:t>Discharging</w:t>
+                            </w:r>
+                            <w:r>
+                              <w:rPr>
+                                <w:rStyle w:val="FigureCaptionChar"/>
+                                <w:b w:val="0"/>
+                              </w:rPr>
+                              <w:t xml:space="preserve"> experiment of the lead-acid battery cell</w:t>
                             </w:r>
                           </w:p>
                           <w:p/>
                         </w:txbxContent>
                       </wps:txbx>
                       <wps:bodyPr rot="0" vert="horz" wrap="square" lIns="0" tIns="0" rIns="0" bIns="0" anchor="t" anchorCtr="0" upright="1">
-                        <a:spAutoFit/>
+                        <a:noAutofit/>
                       </wps:bodyPr>
                     </wps:wsp>
                   </a:graphicData>
@@ -1353,8 +1695,8 @@
           </mc:Choice>
           <mc:Fallback>
             <w:pict>
-              <v:shape w14:anchorId="57BF8715" id="_x0000_s1027" type="#_x0000_t202" style="position:absolute;left:0;text-align:left;margin-left:-3.55pt;margin-top:496.9pt;width:496.85pt;height:42.8pt;z-index:251678208;visibility:visible;mso-wrap-style:square;mso-width-percent:0;mso-height-percent:0;mso-wrap-distance-left:9pt;mso-wrap-distance-top:0;mso-wrap-distance-right:9pt;mso-wrap-distance-bottom:0;mso-position-horizontal:absolute;mso-position-horizontal-relative:text;mso-position-vertical:absolute;mso-position-vertical-relative:text;mso-width-percent:0;mso-height-percent:0;mso-width-relative:page;mso-height-relative:page;v-text-anchor:top" o:gfxdata="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" stroked="f">
-                <v:textbox style="mso-fit-shape-to-text:t" inset="0,0,0,0">
+              <v:shape w14:anchorId="7C957BDE" id="_x0000_s1028" type="#_x0000_t202" style="position:absolute;left:0;text-align:left;margin-left:-.05pt;margin-top:309.5pt;width:493.35pt;height:25.8pt;z-index:251490816;visibility:visible;mso-wrap-style:square;mso-width-percent:0;mso-height-percent:0;mso-wrap-distance-left:9pt;mso-wrap-distance-top:0;mso-wrap-distance-right:9pt;mso-wrap-distance-bottom:0;mso-position-horizontal:absolute;mso-position-horizontal-relative:text;mso-position-vertical:absolute;mso-position-vertical-relative:text;mso-width-percent:0;mso-height-percent:0;mso-width-relative:page;mso-height-relative:page;v-text-anchor:top" o:gfxdata="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" stroked="f">
+                <v:textbox inset="0,0,0,0">
                   <w:txbxContent>
                     <w:p>
                       <w:pPr>
@@ -1365,35 +1707,16 @@
                         </w:rPr>
                       </w:pPr>
                       <w:r>
-                        <w:t>F</w:t>
+                        <w:t xml:space="preserve">Figure </w:t>
                       </w:r>
-                      <w:r>
-                        <w:t>igu</w:t>
-                      </w:r>
-                      <w:r>
-                        <w:t xml:space="preserve">re </w:t>
-                      </w:r>
-                      <w:r>
-                        <w:fldChar w:fldCharType="begin"/>
-                      </w:r>
-                      <w:r>
-                        <w:instrText xml:space="preserve"> SEQ Figure \* ARABIC </w:instrText>
-                      </w:r>
-                      <w:r>
-                        <w:fldChar w:fldCharType="separate"/>
-                      </w:r>
-                      <w:r>
-                        <w:rPr>
-                          <w:noProof/>
-                        </w:rPr>
-                        <w:t>2</w:t>
-                      </w:r>
-                      <w:r>
-                        <w:rPr>
-                          <w:noProof/>
-                        </w:rPr>
-                        <w:fldChar w:fldCharType="end"/>
-                      </w:r>
+                      <w:fldSimple w:instr=" SEQ Figure \* ARABIC ">
+                        <w:r>
+                          <w:rPr>
+                            <w:noProof/>
+                          </w:rPr>
+                          <w:t>3</w:t>
+                        </w:r>
+                      </w:fldSimple>
                       <w:r>
                         <w:t xml:space="preserve">. </w:t>
                       </w:r>
@@ -1402,7 +1725,14 @@
                           <w:rStyle w:val="FigureCaptionChar"/>
                           <w:b w:val="0"/>
                         </w:rPr>
-                        <w:t>Building of one electro-chemical cell of lead-acid battery in four steps: A) adding solution components, B) adding substance components, C) adding electron components, D) adding reaction components</w:t>
+                        <w:t>Discharging</w:t>
+                      </w:r>
+                      <w:r>
+                        <w:rPr>
+                          <w:rStyle w:val="FigureCaptionChar"/>
+                          <w:b w:val="0"/>
+                        </w:rPr>
+                        <w:t xml:space="preserve"> experiment of the lead-acid battery cell</w:t>
                       </w:r>
                     </w:p>
                     <w:p/>
@@ -1415,174 +1745,12 @@
         </mc:AlternateContent>
       </w:r>
       <w:r>
-        <w:t xml:space="preserve">aqueous solution of sulfuric acid, into the “cathode” </w:t>
-      </w:r>
-      <w:r>
-        <w:t>P</w:t>
-      </w:r>
-      <w:r>
-        <w:t>bSO</w:t>
-      </w:r>
-      <w:r>
-        <w:rPr>
-          <w:vertAlign w:val="subscript"/>
-        </w:rPr>
-        <w:t>4</w:t>
-      </w:r>
-      <w:r>
-        <w:t>(s</w:t>
-      </w:r>
-      <w:r>
-        <w:t>olid</w:t>
-      </w:r>
-      <w:r>
-        <w:t>) and PbO</w:t>
-      </w:r>
-      <w:r>
-        <w:rPr>
-          <w:vertAlign w:val="subscript"/>
-        </w:rPr>
-        <w:t>2</w:t>
-      </w:r>
-      <w:r>
-        <w:t>(s</w:t>
-      </w:r>
-      <w:r>
-        <w:t>olid</w:t>
-      </w:r>
-      <w:r>
-        <w:t xml:space="preserve">) representing the elements of positive electrode, and into “anode” the substances </w:t>
-      </w:r>
-      <w:proofErr w:type="spellStart"/>
-      <w:r>
-        <w:t>Pb</w:t>
-      </w:r>
-      <w:proofErr w:type="spellEnd"/>
-      <w:r>
-        <w:t>(s</w:t>
-      </w:r>
-      <w:r>
-        <w:t>olid</w:t>
-      </w:r>
-      <w:r>
-        <w:t>) and PbSO</w:t>
-      </w:r>
-      <w:r>
-        <w:rPr>
-          <w:vertAlign w:val="subscript"/>
-        </w:rPr>
-        <w:t>4</w:t>
-      </w:r>
-      <w:r>
-        <w:t>(s</w:t>
-      </w:r>
-      <w:r>
-        <w:t>olid</w:t>
-      </w:r>
-      <w:r>
-        <w:t xml:space="preserve">) representing the elements of negative electrode, see Figure 2B. As was mentioned for all this substances must be selected appropriate substance data definition, e.g. </w:t>
-      </w:r>
-      <w:proofErr w:type="spellStart"/>
-      <w:r>
-        <w:t>Examples.Substances.Water_liquid</w:t>
-      </w:r>
-      <w:proofErr w:type="spellEnd"/>
-      <w:r>
-        <w:t>,</w:t>
-      </w:r>
-      <w:r>
-        <w:t xml:space="preserve"> </w:t>
-      </w:r>
-      <w:proofErr w:type="spellStart"/>
-      <w:r>
-        <w:t>Lead_solid</w:t>
-      </w:r>
-      <w:proofErr w:type="spellEnd"/>
-      <w:r>
-        <w:t>,</w:t>
-      </w:r>
-      <w:r>
-        <w:t xml:space="preserve"> </w:t>
-      </w:r>
-      <w:proofErr w:type="spellStart"/>
-      <w:r>
-        <w:t>Lead_dioxide_solid</w:t>
-      </w:r>
-      <w:proofErr w:type="spellEnd"/>
-      <w:r>
-        <w:t xml:space="preserve">, </w:t>
-      </w:r>
-      <w:proofErr w:type="spellStart"/>
-      <w:r>
-        <w:t>Lead_sulfate_solid</w:t>
-      </w:r>
-      <w:proofErr w:type="spellEnd"/>
-      <w:r>
-        <w:t xml:space="preserve"> and so on. The last</w:t>
-      </w:r>
-      <w:r>
-        <w:t>,</w:t>
-      </w:r>
-      <w:r>
-        <w:t xml:space="preserve"> very special substance is an electron. This class is called </w:t>
-      </w:r>
-      <w:proofErr w:type="spellStart"/>
-      <w:r>
-        <w:t>Components.Electrone</w:t>
-      </w:r>
-      <w:proofErr w:type="spellEnd"/>
-      <w:r>
-        <w:t xml:space="preserve"> and it must be added for </w:t>
-      </w:r>
-    </w:p>
-    <w:p>
-      <w:pPr>
-        <w:pStyle w:val="BodyTextIndented"/>
-      </w:pPr>
-    </w:p>
-    <w:p>
-      <w:pPr>
-        <w:pStyle w:val="BodyTextIndented"/>
-        <w:ind w:firstLine="0"/>
-      </w:pPr>
-      <w:proofErr w:type="gramStart"/>
-      <w:r>
-        <w:t>each</w:t>
-      </w:r>
-      <w:proofErr w:type="gramEnd"/>
-      <w:r>
-        <w:t xml:space="preserve"> electrode as in Figure 2C to translate electron flows from the chemical reaction to the electric current. Each of these substances must be connected to the appropriate solution using solution port as expressed in Figure 2B</w:t>
-      </w:r>
-      <w:proofErr w:type="gramStart"/>
-      <w:r>
-        <w:t>,C</w:t>
-      </w:r>
-      <w:proofErr w:type="gramEnd"/>
-      <w:r>
-        <w:t xml:space="preserve">. Having all substances it is possible to implement the chemical reactions. Drag and drop of library class </w:t>
-      </w:r>
-      <w:proofErr w:type="spellStart"/>
-      <w:r>
-        <w:t>Components.Reaction</w:t>
-      </w:r>
-      <w:proofErr w:type="spellEnd"/>
-      <w:r>
-        <w:t xml:space="preserve"> for both chemical reactions and setting they parameters into appropriate number of reactants and products and their stoichiometry allows to connect each substance with the reaction as expressed in</w:t>
-      </w:r>
-      <w:r>
-        <w:t xml:space="preserve"> reactions (1,2) and</w:t>
-      </w:r>
-      <w:r>
-        <w:t xml:space="preserve"> Figure 2D. This setting can be done using parameter dialog of </w:t>
-      </w:r>
-      <w:r>
         <w:rPr>
           <w:noProof/>
           <w:lang w:val="cs-CZ" w:eastAsia="cs-CZ"/>
         </w:rPr>
-        <w:lastRenderedPageBreak/>
         <w:drawing>
-          <wp:anchor distT="0" distB="0" distL="114300" distR="114300" simplePos="0" relativeHeight="251685376" behindDoc="0" locked="0" layoutInCell="1" allowOverlap="1" wp14:anchorId="0C115B46" wp14:editId="10E73186">
+          <wp:anchor distT="0" distB="0" distL="114300" distR="114300" simplePos="0" relativeHeight="251488768" behindDoc="0" locked="0" layoutInCell="1" allowOverlap="1" wp14:anchorId="24641635" wp14:editId="2EB4B610">
             <wp:simplePos x="0" y="0"/>
             <wp:positionH relativeFrom="column">
               <wp:posOffset>-635</wp:posOffset>
@@ -1638,242 +1806,52 @@
         </w:drawing>
       </w:r>
       <w:r>
+        <w:t xml:space="preserve">the cathode chemical reaction </w:t>
+      </w:r>
+      <w:r>
+        <w:t xml:space="preserve">(1) </w:t>
+      </w:r>
+      <w:r>
+        <w:t>as there are four types of substrates (</w:t>
+      </w:r>
+      <w:proofErr w:type="spellStart"/>
+      <w:r>
+        <w:t>nS</w:t>
+      </w:r>
+      <w:proofErr w:type="spellEnd"/>
+      <w:r>
+        <w:t>=4) with stoichiometric coefficients 1 for first and second reactant, 3 for third reactants and 2 for forth reactants (s={1,1,3,2}) and there are two types of products (</w:t>
+      </w:r>
+      <w:proofErr w:type="spellStart"/>
+      <w:r>
+        <w:t>nP</w:t>
+      </w:r>
+      <w:proofErr w:type="spellEnd"/>
+      <w:r>
+        <w:t>=2) with stoichiometry 1 for PbSO</w:t>
+      </w:r>
+      <w:r>
+        <w:rPr>
+          <w:vertAlign w:val="subscript"/>
+        </w:rPr>
+        <w:t>4</w:t>
+      </w:r>
+      <w:r>
+        <w:t xml:space="preserve"> and 2 for water (p={1,2}) following the chemical scheme of the first chemical reaction above. After setting the number of reactants and products there is possible to connect the substances with reaction. Each instance of reaction was an array of connectors for substrates and an array of connectors for products and the user must be very careful to connect each element of this array with another substance in the same order as defined stoichiometric coefficients. This </w:t>
+      </w:r>
+      <w:r>
         <w:rPr>
           <w:noProof/>
           <w:lang w:val="cs-CZ" w:eastAsia="cs-CZ"/>
         </w:rPr>
-        <mc:AlternateContent>
-          <mc:Choice Requires="wps">
-            <w:drawing>
-              <wp:anchor distT="0" distB="0" distL="114300" distR="114300" simplePos="0" relativeHeight="251692544" behindDoc="0" locked="0" layoutInCell="1" allowOverlap="1" wp14:anchorId="106391C9" wp14:editId="56DC9706">
-                <wp:simplePos x="0" y="0"/>
-                <wp:positionH relativeFrom="column">
-                  <wp:posOffset>-635</wp:posOffset>
-                </wp:positionH>
-                <wp:positionV relativeFrom="paragraph">
-                  <wp:posOffset>3930650</wp:posOffset>
-                </wp:positionV>
-                <wp:extent cx="6309995" cy="327660"/>
-                <wp:effectExtent l="0" t="0" r="0" b="0"/>
-                <wp:wrapSquare wrapText="bothSides"/>
-                <wp:docPr id="10" name="Text Box 14"/>
-                <wp:cNvGraphicFramePr>
-                  <a:graphicFrameLocks xmlns:a="http://schemas.openxmlformats.org/drawingml/2006/main"/>
-                </wp:cNvGraphicFramePr>
-                <a:graphic xmlns:a="http://schemas.openxmlformats.org/drawingml/2006/main">
-                  <a:graphicData uri="http://schemas.microsoft.com/office/word/2010/wordprocessingShape">
-                    <wps:wsp>
-                      <wps:cNvSpPr txBox="1">
-                        <a:spLocks noChangeArrowheads="1"/>
-                      </wps:cNvSpPr>
-                      <wps:spPr bwMode="auto">
-                        <a:xfrm>
-                          <a:off x="0" y="0"/>
-                          <a:ext cx="6309995" cy="327660"/>
-                        </a:xfrm>
-                        <a:prstGeom prst="rect">
-                          <a:avLst/>
-                        </a:prstGeom>
-                        <a:solidFill>
-                          <a:srgbClr val="FFFFFF"/>
-                        </a:solidFill>
-                        <a:ln>
-                          <a:noFill/>
-                        </a:ln>
-                        <a:extLst>
-                          <a:ext uri="{91240B29-F687-4F45-9708-019B960494DF}">
-                            <a14:hiddenLine xmlns:a14="http://schemas.microsoft.com/office/drawing/2010/main" w="9525">
-                              <a:solidFill>
-                                <a:srgbClr val="000000"/>
-                              </a:solidFill>
-                              <a:miter lim="800000"/>
-                              <a:headEnd/>
-                              <a:tailEnd/>
-                            </a14:hiddenLine>
-                          </a:ext>
-                        </a:extLst>
-                      </wps:spPr>
-                      <wps:txbx>
-                        <w:txbxContent>
-                          <w:p>
-                            <w:pPr>
-                              <w:pStyle w:val="Titulek"/>
-                              <w:jc w:val="center"/>
-                              <w:rPr>
-                                <w:b w:val="0"/>
-                              </w:rPr>
-                            </w:pPr>
-                            <w:r>
-                              <w:t xml:space="preserve">Figure </w:t>
-                            </w:r>
-                            <w:r>
-                              <w:fldChar w:fldCharType="begin"/>
-                            </w:r>
-                            <w:r>
-                              <w:instrText xml:space="preserve"> SEQ Figure \* ARABIC </w:instrText>
-                            </w:r>
-                            <w:r>
-                              <w:fldChar w:fldCharType="separate"/>
-                            </w:r>
-                            <w:r>
-                              <w:rPr>
-                                <w:noProof/>
-                              </w:rPr>
-                              <w:t>3</w:t>
-                            </w:r>
-                            <w:r>
-                              <w:rPr>
-                                <w:noProof/>
-                              </w:rPr>
-                              <w:fldChar w:fldCharType="end"/>
-                            </w:r>
-                            <w:r>
-                              <w:t xml:space="preserve">. </w:t>
-                            </w:r>
-                            <w:r>
-                              <w:rPr>
-                                <w:rStyle w:val="FigureCaptionChar"/>
-                                <w:b w:val="0"/>
-                              </w:rPr>
-                              <w:t>Discharging</w:t>
-                            </w:r>
-                            <w:r>
-                              <w:rPr>
-                                <w:rStyle w:val="FigureCaptionChar"/>
-                                <w:b w:val="0"/>
-                              </w:rPr>
-                              <w:t xml:space="preserve"> experiment of the lead-acid battery cell</w:t>
-                            </w:r>
-                          </w:p>
-                          <w:p/>
-                        </w:txbxContent>
-                      </wps:txbx>
-                      <wps:bodyPr rot="0" vert="horz" wrap="square" lIns="0" tIns="0" rIns="0" bIns="0" anchor="t" anchorCtr="0" upright="1">
-                        <a:noAutofit/>
-                      </wps:bodyPr>
-                    </wps:wsp>
-                  </a:graphicData>
-                </a:graphic>
-                <wp14:sizeRelH relativeFrom="page">
-                  <wp14:pctWidth>0</wp14:pctWidth>
-                </wp14:sizeRelH>
-                <wp14:sizeRelV relativeFrom="page">
-                  <wp14:pctHeight>0</wp14:pctHeight>
-                </wp14:sizeRelV>
-              </wp:anchor>
-            </w:drawing>
-          </mc:Choice>
-          <mc:Fallback>
-            <w:pict>
-              <v:shape w14:anchorId="106391C9" id="_x0000_s1028" type="#_x0000_t202" style="position:absolute;left:0;text-align:left;margin-left:-.05pt;margin-top:309.5pt;width:496.85pt;height:25.8pt;z-index:251692544;visibility:visible;mso-wrap-style:square;mso-width-percent:0;mso-height-percent:0;mso-wrap-distance-left:9pt;mso-wrap-distance-top:0;mso-wrap-distance-right:9pt;mso-wrap-distance-bottom:0;mso-position-horizontal:absolute;mso-position-horizontal-relative:text;mso-position-vertical:absolute;mso-position-vertical-relative:text;mso-width-percent:0;mso-height-percent:0;mso-width-relative:page;mso-height-relative:page;v-text-anchor:top" o:gfxdata="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" stroked="f">
-                <v:textbox inset="0,0,0,0">
-                  <w:txbxContent>
-                    <w:p>
-                      <w:pPr>
-                        <w:pStyle w:val="Titulek"/>
-                        <w:jc w:val="center"/>
-                        <w:rPr>
-                          <w:b w:val="0"/>
-                        </w:rPr>
-                      </w:pPr>
-                      <w:r>
-                        <w:t xml:space="preserve">Figure </w:t>
-                      </w:r>
-                      <w:r>
-                        <w:fldChar w:fldCharType="begin"/>
-                      </w:r>
-                      <w:r>
-                        <w:instrText xml:space="preserve"> SEQ Figure \* ARABIC </w:instrText>
-                      </w:r>
-                      <w:r>
-                        <w:fldChar w:fldCharType="separate"/>
-                      </w:r>
-                      <w:r>
-                        <w:rPr>
-                          <w:noProof/>
-                        </w:rPr>
-                        <w:t>3</w:t>
-                      </w:r>
-                      <w:r>
-                        <w:rPr>
-                          <w:noProof/>
-                        </w:rPr>
-                        <w:fldChar w:fldCharType="end"/>
-                      </w:r>
-                      <w:r>
-                        <w:t xml:space="preserve">. </w:t>
-                      </w:r>
-                      <w:r>
-                        <w:rPr>
-                          <w:rStyle w:val="FigureCaptionChar"/>
-                          <w:b w:val="0"/>
-                        </w:rPr>
-                        <w:t>Discharging</w:t>
-                      </w:r>
-                      <w:r>
-                        <w:rPr>
-                          <w:rStyle w:val="FigureCaptionChar"/>
-                          <w:b w:val="0"/>
-                        </w:rPr>
-                        <w:t xml:space="preserve"> experiment of the lead-acid battery cell</w:t>
-                      </w:r>
-                    </w:p>
-                    <w:p/>
-                  </w:txbxContent>
-                </v:textbox>
-                <w10:wrap type="square"/>
-              </v:shape>
-            </w:pict>
-          </mc:Fallback>
-        </mc:AlternateContent>
-      </w:r>
-      <w:r>
-        <w:t xml:space="preserve">the cathode chemical reaction </w:t>
-      </w:r>
-      <w:r>
-        <w:t xml:space="preserve">(1) </w:t>
-      </w:r>
-      <w:r>
-        <w:t>as there are four types of substrates (</w:t>
-      </w:r>
-      <w:proofErr w:type="spellStart"/>
-      <w:r>
-        <w:t>nS</w:t>
-      </w:r>
-      <w:proofErr w:type="spellEnd"/>
-      <w:r>
-        <w:t>=4) with stoichiometric coefficients 1 for first and second reactant, 3 for third reactants and 2 for forth reactants (s={1,1,3,2}) and there are two types of products (</w:t>
-      </w:r>
-      <w:proofErr w:type="spellStart"/>
-      <w:r>
-        <w:t>nP</w:t>
-      </w:r>
-      <w:proofErr w:type="spellEnd"/>
-      <w:r>
-        <w:t>=2) with stoichiometry 1 for PbSO</w:t>
-      </w:r>
-      <w:r>
-        <w:rPr>
-          <w:vertAlign w:val="subscript"/>
-        </w:rPr>
-        <w:t>4</w:t>
-      </w:r>
-      <w:r>
-        <w:t xml:space="preserve"> and 2 for water (p={1,2}) following the chemical scheme of the first chemical reaction above. After setting the number of reactants and products there is possible to connect the substances with reaction. Each instance of reaction was an array of connectors for substrates and an array of connectors for products and the user must be very careful to connect </w:t>
-      </w:r>
-      <w:r>
-        <w:rPr>
-          <w:noProof/>
-          <w:lang w:val="cs-CZ" w:eastAsia="cs-CZ"/>
-        </w:rPr>
         <w:drawing>
-          <wp:anchor distT="0" distB="0" distL="114300" distR="114300" simplePos="0" relativeHeight="251723264" behindDoc="0" locked="0" layoutInCell="1" allowOverlap="1" wp14:anchorId="020D864E" wp14:editId="5BE61362">
+          <wp:anchor distT="0" distB="0" distL="114300" distR="114300" simplePos="0" relativeHeight="251493888" behindDoc="0" locked="0" layoutInCell="1" allowOverlap="1" wp14:anchorId="39F0140A" wp14:editId="4A3DA0D8">
             <wp:simplePos x="0" y="0"/>
             <wp:positionH relativeFrom="column">
               <wp:posOffset>3305175</wp:posOffset>
             </wp:positionH>
             <wp:positionV relativeFrom="paragraph">
-              <wp:posOffset>6332855</wp:posOffset>
+              <wp:posOffset>6494780</wp:posOffset>
             </wp:positionV>
             <wp:extent cx="2948940" cy="1801495"/>
             <wp:effectExtent l="0" t="0" r="3810" b="8255"/>
@@ -1917,7 +1895,7 @@
         </w:drawing>
       </w:r>
       <w:r>
-        <w:t>each element of this array with another substance in the same order as defined stoichiometric coefficients. This means that for example the water must be connected in index 2 of products of the first chemical reaction, because the second product was stoichiometry 2 as defined for H</w:t>
+        <w:t>means that for example the water must be connected in index 2 of products of the first chemical reaction, because the second product was stoichiometry 2 as defined for H</w:t>
       </w:r>
       <w:r>
         <w:rPr>
@@ -2021,7 +1999,7 @@
         <mc:AlternateContent>
           <mc:Choice Requires="wps">
             <w:drawing>
-              <wp:anchor distT="0" distB="0" distL="114300" distR="114300" simplePos="0" relativeHeight="251730432" behindDoc="0" locked="0" layoutInCell="1" allowOverlap="1" wp14:anchorId="44369C79" wp14:editId="7E1D9CB3">
+              <wp:anchor distT="0" distB="0" distL="114300" distR="114300" simplePos="0" relativeHeight="251494912" behindDoc="0" locked="0" layoutInCell="1" allowOverlap="1" wp14:anchorId="44369C79" wp14:editId="7E1D9CB3">
                 <wp:simplePos x="0" y="0"/>
                 <wp:positionH relativeFrom="column">
                   <wp:posOffset>3285490</wp:posOffset>
@@ -2082,27 +2060,14 @@
                             <w:r>
                               <w:t xml:space="preserve">Figure </w:t>
                             </w:r>
-                            <w:r>
-                              <w:fldChar w:fldCharType="begin"/>
-                            </w:r>
-                            <w:r>
-                              <w:instrText xml:space="preserve"> SEQ Figure \* ARABIC </w:instrText>
-                            </w:r>
-                            <w:r>
-                              <w:fldChar w:fldCharType="separate"/>
-                            </w:r>
-                            <w:r>
-                              <w:rPr>
-                                <w:noProof/>
-                              </w:rPr>
-                              <w:t>3</w:t>
-                            </w:r>
-                            <w:r>
-                              <w:rPr>
-                                <w:noProof/>
-                              </w:rPr>
-                              <w:fldChar w:fldCharType="end"/>
-                            </w:r>
+                            <w:fldSimple w:instr=" SEQ Figure \* ARABIC ">
+                              <w:r>
+                                <w:rPr>
+                                  <w:noProof/>
+                                </w:rPr>
+                                <w:t>3</w:t>
+                              </w:r>
+                            </w:fldSimple>
                             <w:r>
                               <w:t xml:space="preserve">. </w:t>
                             </w:r>
@@ -2148,7 +2113,7 @@
           </mc:Choice>
           <mc:Fallback>
             <w:pict>
-              <v:shape w14:anchorId="44369C79" id="_x0000_s1029" type="#_x0000_t202" style="position:absolute;left:0;text-align:left;margin-left:258.7pt;margin-top:36.1pt;width:234.75pt;height:49.5pt;z-index:251730432;visibility:visible;mso-wrap-style:square;mso-width-percent:0;mso-height-percent:0;mso-wrap-distance-left:9pt;mso-wrap-distance-top:0;mso-wrap-distance-right:9pt;mso-wrap-distance-bottom:0;mso-position-horizontal:absolute;mso-position-horizontal-relative:text;mso-position-vertical:absolute;mso-position-vertical-relative:text;mso-width-percent:0;mso-height-percent:0;mso-width-relative:page;mso-height-relative:page;v-text-anchor:top" o:gfxdata="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" stroked="f">
+              <v:shape w14:anchorId="44369C79" id="_x0000_s1029" type="#_x0000_t202" style="position:absolute;left:0;text-align:left;margin-left:258.7pt;margin-top:36.1pt;width:234.75pt;height:49.5pt;z-index:251494912;visibility:visible;mso-wrap-style:square;mso-width-percent:0;mso-height-percent:0;mso-wrap-distance-left:9pt;mso-wrap-distance-top:0;mso-wrap-distance-right:9pt;mso-wrap-distance-bottom:0;mso-position-horizontal:absolute;mso-position-horizontal-relative:text;mso-position-vertical:absolute;mso-position-vertical-relative:text;mso-width-percent:0;mso-height-percent:0;mso-width-relative:page;mso-height-relative:page;v-text-anchor:top" o:gfxdata="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" stroked="f">
                 <v:textbox inset="0,0,0,0">
                   <w:txbxContent>
                     <w:p>
@@ -2162,27 +2127,14 @@
                       <w:r>
                         <w:t xml:space="preserve">Figure </w:t>
                       </w:r>
-                      <w:r>
-                        <w:fldChar w:fldCharType="begin"/>
-                      </w:r>
-                      <w:r>
-                        <w:instrText xml:space="preserve"> SEQ Figure \* ARABIC </w:instrText>
-                      </w:r>
-                      <w:r>
-                        <w:fldChar w:fldCharType="separate"/>
-                      </w:r>
-                      <w:r>
-                        <w:rPr>
-                          <w:noProof/>
-                        </w:rPr>
-                        <w:t>3</w:t>
-                      </w:r>
-                      <w:r>
-                        <w:rPr>
-                          <w:noProof/>
-                        </w:rPr>
-                        <w:fldChar w:fldCharType="end"/>
-                      </w:r>
+                      <w:fldSimple w:instr=" SEQ Figure \* ARABIC ">
+                        <w:r>
+                          <w:rPr>
+                            <w:noProof/>
+                          </w:rPr>
+                          <w:t>3</w:t>
+                        </w:r>
+                      </w:fldSimple>
                       <w:r>
                         <w:t xml:space="preserve">. </w:t>
                       </w:r>
@@ -2252,7 +2204,11 @@
       </w:r>
       <w:proofErr w:type="spellEnd"/>
       <w:r>
-        <w:t xml:space="preserve"> and set the amount e.g. 1mol, the same as the total amount of “cathode” and “anode” components. These total amounts of solutions must be equal or greater than sum of all substances inside. To set them the user must double click on the border of solution and using the parameter dialog rewrite the value of </w:t>
+        <w:t xml:space="preserve"> and set the amount e.g. 1mol, the same as the total amount of “cathode” and “anode” components. </w:t>
+      </w:r>
+      <w:r>
+        <w:lastRenderedPageBreak/>
+        <w:t xml:space="preserve">These total amounts of solutions must be equal or greater than sum of all substances inside. To set them the user must double click on the border of solution and using the parameter dialog rewrite the value of </w:t>
       </w:r>
       <w:proofErr w:type="spellStart"/>
       <w:r>
@@ -2260,11 +2216,7 @@
       </w:r>
       <w:proofErr w:type="spellEnd"/>
       <w:r>
-        <w:t xml:space="preserve"> also to 1mol for both electrodes. If we went to examine also mass of volume properties of electrodes, there must be set the initial values of these physical quantities. However they in this example do not have impact to generated electric currents or electric potentials, so without we can ignore </w:t>
-      </w:r>
-      <w:r>
-        <w:lastRenderedPageBreak/>
-        <w:t>them this time without loss of generality. To set the pure concentrated sulfuric acid we can set the amount of SO</w:t>
+        <w:t xml:space="preserve"> also to 1mol for both electrodes. If we went to examine also mass of volume properties of electrodes, there must be set the initial values of these physical quantities. However they in this example do not have impact to generated electric currents or electric potentials, so without we can ignore them this time without loss of generality. To set the pure concentrated sulfuric acid we can set the amount of SO</w:t>
       </w:r>
       <w:r>
         <w:rPr>
@@ -2312,34 +2264,92 @@
       </w:r>
       <w:proofErr w:type="spellEnd"/>
       <w:r>
-        <w:t>=2). This fully charged ideal state is ready to simulate when it is connected the electric ground into one of the electric port of the one electron.</w:t>
+        <w:t xml:space="preserve">=2). This fully charged ideal state is ready to simulate when it is connected the electric ground into one of the electric </w:t>
+      </w:r>
+      <w:r>
+        <w:rPr>
+          <w:noProof/>
+          <w:lang w:val="cs-CZ" w:eastAsia="cs-CZ"/>
+        </w:rPr>
+        <w:drawing>
+          <wp:anchor distT="0" distB="0" distL="114300" distR="114300" simplePos="0" relativeHeight="251642368" behindDoc="0" locked="0" layoutInCell="1" allowOverlap="1" wp14:anchorId="1FDC5131" wp14:editId="622387C9">
+            <wp:simplePos x="0" y="0"/>
+            <wp:positionH relativeFrom="column">
+              <wp:posOffset>3299460</wp:posOffset>
+            </wp:positionH>
+            <wp:positionV relativeFrom="paragraph">
+              <wp:posOffset>1027430</wp:posOffset>
+            </wp:positionV>
+            <wp:extent cx="2961005" cy="2430780"/>
+            <wp:effectExtent l="0" t="0" r="0" b="7620"/>
+            <wp:wrapTopAndBottom/>
+            <wp:docPr id="16" name="Obrázek 16"/>
+            <wp:cNvGraphicFramePr>
+              <a:graphicFrameLocks xmlns:a="http://schemas.openxmlformats.org/drawingml/2006/main" noChangeAspect="1"/>
+            </wp:cNvGraphicFramePr>
+            <a:graphic xmlns:a="http://schemas.openxmlformats.org/drawingml/2006/main">
+              <a:graphicData uri="http://schemas.openxmlformats.org/drawingml/2006/picture">
+                <pic:pic xmlns:pic="http://schemas.openxmlformats.org/drawingml/2006/picture">
+                  <pic:nvPicPr>
+                    <pic:cNvPr id="16" name="Fig6.png"/>
+                    <pic:cNvPicPr/>
+                  </pic:nvPicPr>
+                  <pic:blipFill>
+                    <a:blip r:embed="rId13">
+                      <a:extLst>
+                        <a:ext uri="{28A0092B-C50C-407E-A947-70E740481C1C}">
+                          <a14:useLocalDpi xmlns:a14="http://schemas.microsoft.com/office/drawing/2010/main" val="0"/>
+                        </a:ext>
+                      </a:extLst>
+                    </a:blip>
+                    <a:stretch>
+                      <a:fillRect/>
+                    </a:stretch>
+                  </pic:blipFill>
+                  <pic:spPr>
+                    <a:xfrm>
+                      <a:off x="0" y="0"/>
+                      <a:ext cx="2961005" cy="2430780"/>
+                    </a:xfrm>
+                    <a:prstGeom prst="rect">
+                      <a:avLst/>
+                    </a:prstGeom>
+                  </pic:spPr>
+                </pic:pic>
+              </a:graphicData>
+            </a:graphic>
+            <wp14:sizeRelH relativeFrom="margin">
+              <wp14:pctWidth>0</wp14:pctWidth>
+            </wp14:sizeRelH>
+            <wp14:sizeRelV relativeFrom="margin">
+              <wp14:pctHeight>0</wp14:pctHeight>
+            </wp14:sizeRelV>
+          </wp:anchor>
+        </w:drawing>
+      </w:r>
+      <w:r>
+        <w:t>port of the one electron.</w:t>
       </w:r>
     </w:p>
     <w:p>
       <w:pPr>
         <w:pStyle w:val="BodyTextIndented"/>
-        <w:ind w:firstLine="0"/>
-      </w:pPr>
+      </w:pPr>
+      <w:r>
+        <w:t>These battery can be connected to any electrical circuit, which is slowly discharging it. For example if we only connect the simple electric resistance of 1 Ohm as expressed in Figure 3 then the simulation of discharging process during 13 hours and 45 minutes gives the results of electric current and electric potential as in Figure 4.</w:t>
+      </w:r>
     </w:p>
     <w:p>
       <w:pPr>
-        <w:pStyle w:val="BodyTextIndented"/>
-      </w:pPr>
-      <w:r>
-        <w:t>These battery can be connected to any electrical circuit, which is slowly discharging it. For example if we only connect the simple electric resistance of 1 Ohm as expressed in Figure 3 then the simulation of discharging process during 13 hours and 45 minutes gives the results of electric current and electric potential as in Figure 4.</w:t>
+        <w:pStyle w:val="Nadpis1"/>
+      </w:pPr>
+      <w:r>
+        <w:t>Example of hydrogen burning engine</w:t>
       </w:r>
     </w:p>
     <w:p>
       <w:pPr>
-        <w:pStyle w:val="Nadpis1"/>
-      </w:pPr>
-      <w:r>
-        <w:t>Example of hydrogen burning engine</w:t>
-      </w:r>
-    </w:p>
-    <w:p>
-      <w:pPr>
-        <w:pStyle w:val="BodyTextIndented"/>
+        <w:pStyle w:val="Body"/>
       </w:pPr>
       <w:r>
         <w:t>In contrast with oxidation-reduction reactions describing processes in lead-acid electrochemical cell is the gaseous reaction of the hydrogen burning very simple:</w:t>
@@ -2368,6 +2378,9 @@
         <w:gridCol w:w="570"/>
       </w:tblGrid>
       <w:tr>
+        <w:trPr>
+          <w:trHeight w:val="419"/>
+        </w:trPr>
         <w:tc>
           <w:tcPr>
             <w:tcW w:w="4418" w:type="pct"/>
@@ -2386,6 +2399,7 @@
               </w:rPr>
             </w:pPr>
             <w:r>
+              <w:lastRenderedPageBreak/>
               <w:t>2 H</w:t>
             </w:r>
             <w:r>
@@ -2493,13 +2507,910 @@
       <w:pPr>
         <w:pStyle w:val="BodyTextIndented"/>
       </w:pPr>
+      <w:r>
+        <w:rPr>
+          <w:noProof/>
+          <w:lang w:val="cs-CZ" w:eastAsia="cs-CZ"/>
+        </w:rPr>
+        <mc:AlternateContent>
+          <mc:Choice Requires="wps">
+            <w:drawing>
+              <wp:anchor distT="0" distB="0" distL="114300" distR="114300" simplePos="0" relativeHeight="251730432" behindDoc="1" locked="0" layoutInCell="1" allowOverlap="1" wp14:anchorId="3FA02C3A" wp14:editId="7ECD7B38">
+                <wp:simplePos x="0" y="0"/>
+                <wp:positionH relativeFrom="column">
+                  <wp:posOffset>3298825</wp:posOffset>
+                </wp:positionH>
+                <wp:positionV relativeFrom="paragraph">
+                  <wp:posOffset>144145</wp:posOffset>
+                </wp:positionV>
+                <wp:extent cx="2964180" cy="1112520"/>
+                <wp:effectExtent l="0" t="0" r="7620" b="0"/>
+                <wp:wrapTight wrapText="bothSides">
+                  <wp:wrapPolygon edited="0">
+                    <wp:start x="0" y="0"/>
+                    <wp:lineTo x="0" y="21082"/>
+                    <wp:lineTo x="21517" y="21082"/>
+                    <wp:lineTo x="21517" y="0"/>
+                    <wp:lineTo x="0" y="0"/>
+                  </wp:wrapPolygon>
+                </wp:wrapTight>
+                <wp:docPr id="18" name="Text Box 14"/>
+                <wp:cNvGraphicFramePr>
+                  <a:graphicFrameLocks xmlns:a="http://schemas.openxmlformats.org/drawingml/2006/main"/>
+                </wp:cNvGraphicFramePr>
+                <a:graphic xmlns:a="http://schemas.openxmlformats.org/drawingml/2006/main">
+                  <a:graphicData uri="http://schemas.microsoft.com/office/word/2010/wordprocessingShape">
+                    <wps:wsp>
+                      <wps:cNvSpPr txBox="1">
+                        <a:spLocks noChangeArrowheads="1"/>
+                      </wps:cNvSpPr>
+                      <wps:spPr bwMode="auto">
+                        <a:xfrm>
+                          <a:off x="0" y="0"/>
+                          <a:ext cx="2964180" cy="1112520"/>
+                        </a:xfrm>
+                        <a:prstGeom prst="rect">
+                          <a:avLst/>
+                        </a:prstGeom>
+                        <a:solidFill>
+                          <a:srgbClr val="FFFFFF"/>
+                        </a:solidFill>
+                        <a:ln>
+                          <a:noFill/>
+                        </a:ln>
+                        <a:extLst>
+                          <a:ext uri="{91240B29-F687-4F45-9708-019B960494DF}">
+                            <a14:hiddenLine xmlns:a14="http://schemas.microsoft.com/office/drawing/2010/main" w="9525">
+                              <a:solidFill>
+                                <a:srgbClr val="000000"/>
+                              </a:solidFill>
+                              <a:miter lim="800000"/>
+                              <a:headEnd/>
+                              <a:tailEnd/>
+                            </a14:hiddenLine>
+                          </a:ext>
+                        </a:extLst>
+                      </wps:spPr>
+                      <wps:txbx>
+                        <w:txbxContent>
+                          <w:p>
+                            <w:pPr>
+                              <w:pStyle w:val="Titulek"/>
+                              <w:jc w:val="center"/>
+                              <w:rPr>
+                                <w:b w:val="0"/>
+                              </w:rPr>
+                            </w:pPr>
+                            <w:r>
+                              <w:t xml:space="preserve">Figure </w:t>
+                            </w:r>
+                            <w:r>
+                              <w:fldChar w:fldCharType="begin"/>
+                            </w:r>
+                            <w:r>
+                              <w:instrText xml:space="preserve"> SEQ Figure \* ARABIC </w:instrText>
+                            </w:r>
+                            <w:r>
+                              <w:fldChar w:fldCharType="separate"/>
+                            </w:r>
+                            <w:r>
+                              <w:rPr>
+                                <w:noProof/>
+                              </w:rPr>
+                              <w:t>5</w:t>
+                            </w:r>
+                            <w:r>
+                              <w:rPr>
+                                <w:noProof/>
+                              </w:rPr>
+                              <w:fldChar w:fldCharType="end"/>
+                            </w:r>
+                            <w:r>
+                              <w:t xml:space="preserve">. </w:t>
+                            </w:r>
+                            <w:r>
+                              <w:rPr>
+                                <w:rStyle w:val="FigureCaptionChar"/>
+                                <w:b w:val="0"/>
+                              </w:rPr>
+                              <w:t>Simulation of hydrogen burning experiment of Figure 5. Initial phase of explosion is very fast - temperature reaches 3600°C from 25°C, the pressure reaches 10 bar from 1 bar. This pressure and temperature is generated because of very strong spring, which allows to change the volume only about 8% during the explosion.</w:t>
+                            </w:r>
+                          </w:p>
+                          <w:p/>
+                        </w:txbxContent>
+                      </wps:txbx>
+                      <wps:bodyPr rot="0" vert="horz" wrap="square" lIns="0" tIns="0" rIns="0" bIns="0" anchor="t" anchorCtr="0" upright="1">
+                        <a:noAutofit/>
+                      </wps:bodyPr>
+                    </wps:wsp>
+                  </a:graphicData>
+                </a:graphic>
+                <wp14:sizeRelH relativeFrom="page">
+                  <wp14:pctWidth>0</wp14:pctWidth>
+                </wp14:sizeRelH>
+                <wp14:sizeRelV relativeFrom="page">
+                  <wp14:pctHeight>0</wp14:pctHeight>
+                </wp14:sizeRelV>
+              </wp:anchor>
+            </w:drawing>
+          </mc:Choice>
+          <mc:Fallback>
+            <w:pict>
+              <v:shape w14:anchorId="3FA02C3A" id="_x0000_s1030" type="#_x0000_t202" style="position:absolute;left:0;text-align:left;margin-left:259.75pt;margin-top:11.35pt;width:233.4pt;height:87.6pt;z-index:-251586048;visibility:visible;mso-wrap-style:square;mso-width-percent:0;mso-height-percent:0;mso-wrap-distance-left:9pt;mso-wrap-distance-top:0;mso-wrap-distance-right:9pt;mso-wrap-distance-bottom:0;mso-position-horizontal:absolute;mso-position-horizontal-relative:text;mso-position-vertical:absolute;mso-position-vertical-relative:text;mso-width-percent:0;mso-height-percent:0;mso-width-relative:page;mso-height-relative:page;v-text-anchor:top" o:gfxdata="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" stroked="f">
+                <v:textbox inset="0,0,0,0">
+                  <w:txbxContent>
+                    <w:p>
+                      <w:pPr>
+                        <w:pStyle w:val="Titulek"/>
+                        <w:jc w:val="center"/>
+                        <w:rPr>
+                          <w:b w:val="0"/>
+                        </w:rPr>
+                      </w:pPr>
+                      <w:r>
+                        <w:t xml:space="preserve">Figure </w:t>
+                      </w:r>
+                      <w:r>
+                        <w:fldChar w:fldCharType="begin"/>
+                      </w:r>
+                      <w:r>
+                        <w:instrText xml:space="preserve"> SEQ Figure \* ARABIC </w:instrText>
+                      </w:r>
+                      <w:r>
+                        <w:fldChar w:fldCharType="separate"/>
+                      </w:r>
+                      <w:r>
+                        <w:rPr>
+                          <w:noProof/>
+                        </w:rPr>
+                        <w:t>5</w:t>
+                      </w:r>
+                      <w:r>
+                        <w:rPr>
+                          <w:noProof/>
+                        </w:rPr>
+                        <w:fldChar w:fldCharType="end"/>
+                      </w:r>
+                      <w:r>
+                        <w:t xml:space="preserve">. </w:t>
+                      </w:r>
+                      <w:r>
+                        <w:rPr>
+                          <w:rStyle w:val="FigureCaptionChar"/>
+                          <w:b w:val="0"/>
+                        </w:rPr>
+                        <w:t>Simulation of hydrogen burning experiment of Figure 5. Initial phase of explosion is very fast - temperature reaches 3600°C from 25°C, the pressure reaches 10 bar from 1 bar. This pressure and temperature is generated because of very strong spring, which allows to change the volume only about 8% during the explosion.</w:t>
+                      </w:r>
+                    </w:p>
+                    <w:p/>
+                  </w:txbxContent>
+                </v:textbox>
+                <w10:wrap type="tight"/>
+              </v:shape>
+            </w:pict>
+          </mc:Fallback>
+        </mc:AlternateContent>
+      </w:r>
+      <w:r>
+        <w:t xml:space="preserve">However this reaction generates big amount of energy, which can be used for mechanical or thermal purposes. </w:t>
+      </w:r>
     </w:p>
     <w:p>
       <w:pPr>
         <w:pStyle w:val="BodyTextIndented"/>
       </w:pPr>
       <w:r>
-        <w:t xml:space="preserve">However this reaction generates big amount of energy, which can be used for mechanical or thermal purposes. </w:t>
+        <w:rPr>
+          <w:noProof/>
+          <w:lang w:val="cs-CZ" w:eastAsia="cs-CZ"/>
+        </w:rPr>
+        <w:drawing>
+          <wp:anchor distT="0" distB="0" distL="114300" distR="114300" simplePos="0" relativeHeight="251577856" behindDoc="0" locked="0" layoutInCell="1" allowOverlap="1" wp14:anchorId="46A6ED40" wp14:editId="0CE896E8">
+            <wp:simplePos x="0" y="0"/>
+            <wp:positionH relativeFrom="column">
+              <wp:posOffset>-635</wp:posOffset>
+            </wp:positionH>
+            <wp:positionV relativeFrom="page">
+              <wp:posOffset>5615940</wp:posOffset>
+            </wp:positionV>
+            <wp:extent cx="6255385" cy="3858895"/>
+            <wp:effectExtent l="0" t="0" r="0" b="8255"/>
+            <wp:wrapTopAndBottom/>
+            <wp:docPr id="15" name="Obrázek 15"/>
+            <wp:cNvGraphicFramePr>
+              <a:graphicFrameLocks xmlns:a="http://schemas.openxmlformats.org/drawingml/2006/main" noChangeAspect="1"/>
+            </wp:cNvGraphicFramePr>
+            <a:graphic xmlns:a="http://schemas.openxmlformats.org/drawingml/2006/main">
+              <a:graphicData uri="http://schemas.openxmlformats.org/drawingml/2006/picture">
+                <pic:pic xmlns:pic="http://schemas.openxmlformats.org/drawingml/2006/picture">
+                  <pic:nvPicPr>
+                    <pic:cNvPr id="15" name="HydrogenBurning.png"/>
+                    <pic:cNvPicPr/>
+                  </pic:nvPicPr>
+                  <pic:blipFill>
+                    <a:blip r:embed="rId14" cstate="print">
+                      <a:extLst>
+                        <a:ext uri="{28A0092B-C50C-407E-A947-70E740481C1C}">
+                          <a14:useLocalDpi xmlns:a14="http://schemas.microsoft.com/office/drawing/2010/main" val="0"/>
+                        </a:ext>
+                      </a:extLst>
+                    </a:blip>
+                    <a:stretch>
+                      <a:fillRect/>
+                    </a:stretch>
+                  </pic:blipFill>
+                  <pic:spPr>
+                    <a:xfrm>
+                      <a:off x="0" y="0"/>
+                      <a:ext cx="6255385" cy="3858895"/>
+                    </a:xfrm>
+                    <a:prstGeom prst="rect">
+                      <a:avLst/>
+                    </a:prstGeom>
+                  </pic:spPr>
+                </pic:pic>
+              </a:graphicData>
+            </a:graphic>
+            <wp14:sizeRelH relativeFrom="margin">
+              <wp14:pctWidth>0</wp14:pctWidth>
+            </wp14:sizeRelH>
+            <wp14:sizeRelV relativeFrom="margin">
+              <wp14:pctHeight>0</wp14:pctHeight>
+            </wp14:sizeRelV>
+          </wp:anchor>
+        </w:drawing>
+      </w:r>
+      <w:r>
+        <w:rPr>
+          <w:noProof/>
+          <w:lang w:val="cs-CZ" w:eastAsia="cs-CZ"/>
+        </w:rPr>
+        <mc:AlternateContent>
+          <mc:Choice Requires="wps">
+            <w:drawing>
+              <wp:anchor distT="0" distB="0" distL="114300" distR="114300" simplePos="0" relativeHeight="251542016" behindDoc="0" locked="0" layoutInCell="1" allowOverlap="1" wp14:anchorId="51F1EFE9" wp14:editId="498DAF3C">
+                <wp:simplePos x="0" y="0"/>
+                <wp:positionH relativeFrom="column">
+                  <wp:posOffset>-635</wp:posOffset>
+                </wp:positionH>
+                <wp:positionV relativeFrom="paragraph">
+                  <wp:posOffset>4605655</wp:posOffset>
+                </wp:positionV>
+                <wp:extent cx="6264275" cy="327660"/>
+                <wp:effectExtent l="0" t="0" r="3175" b="0"/>
+                <wp:wrapSquare wrapText="bothSides"/>
+                <wp:docPr id="14" name="Text Box 14"/>
+                <wp:cNvGraphicFramePr>
+                  <a:graphicFrameLocks xmlns:a="http://schemas.openxmlformats.org/drawingml/2006/main"/>
+                </wp:cNvGraphicFramePr>
+                <a:graphic xmlns:a="http://schemas.openxmlformats.org/drawingml/2006/main">
+                  <a:graphicData uri="http://schemas.microsoft.com/office/word/2010/wordprocessingShape">
+                    <wps:wsp>
+                      <wps:cNvSpPr txBox="1">
+                        <a:spLocks noChangeArrowheads="1"/>
+                      </wps:cNvSpPr>
+                      <wps:spPr bwMode="auto">
+                        <a:xfrm>
+                          <a:off x="0" y="0"/>
+                          <a:ext cx="6264275" cy="327660"/>
+                        </a:xfrm>
+                        <a:prstGeom prst="rect">
+                          <a:avLst/>
+                        </a:prstGeom>
+                        <a:solidFill>
+                          <a:srgbClr val="FFFFFF"/>
+                        </a:solidFill>
+                        <a:ln>
+                          <a:noFill/>
+                        </a:ln>
+                        <a:extLst>
+                          <a:ext uri="{91240B29-F687-4F45-9708-019B960494DF}">
+                            <a14:hiddenLine xmlns:a14="http://schemas.microsoft.com/office/drawing/2010/main" w="9525">
+                              <a:solidFill>
+                                <a:srgbClr val="000000"/>
+                              </a:solidFill>
+                              <a:miter lim="800000"/>
+                              <a:headEnd/>
+                              <a:tailEnd/>
+                            </a14:hiddenLine>
+                          </a:ext>
+                        </a:extLst>
+                      </wps:spPr>
+                      <wps:txbx>
+                        <w:txbxContent>
+                          <w:p>
+                            <w:pPr>
+                              <w:pStyle w:val="Titulek"/>
+                              <w:jc w:val="center"/>
+                              <w:rPr>
+                                <w:b w:val="0"/>
+                              </w:rPr>
+                            </w:pPr>
+                            <w:r>
+                              <w:t xml:space="preserve">Figure </w:t>
+                            </w:r>
+                            <w:r>
+                              <w:fldChar w:fldCharType="begin"/>
+                            </w:r>
+                            <w:r>
+                              <w:instrText xml:space="preserve"> SEQ Figure \* ARABIC </w:instrText>
+                            </w:r>
+                            <w:r>
+                              <w:fldChar w:fldCharType="separate"/>
+                            </w:r>
+                            <w:r>
+                              <w:rPr>
+                                <w:noProof/>
+                              </w:rPr>
+                              <w:t>6</w:t>
+                            </w:r>
+                            <w:r>
+                              <w:rPr>
+                                <w:noProof/>
+                              </w:rPr>
+                              <w:fldChar w:fldCharType="end"/>
+                            </w:r>
+                            <w:r>
+                              <w:t xml:space="preserve">. </w:t>
+                            </w:r>
+                            <w:r>
+                              <w:rPr>
+                                <w:rStyle w:val="FigureCaptionChar"/>
+                                <w:b w:val="0"/>
+                              </w:rPr>
+                              <w:t>Hydrogen burning engine with the spring above the piston and the cooling to constant temperature environment.</w:t>
+                            </w:r>
+                          </w:p>
+                          <w:p/>
+                        </w:txbxContent>
+                      </wps:txbx>
+                      <wps:bodyPr rot="0" vert="horz" wrap="square" lIns="0" tIns="0" rIns="0" bIns="0" anchor="t" anchorCtr="0" upright="1">
+                        <a:noAutofit/>
+                      </wps:bodyPr>
+                    </wps:wsp>
+                  </a:graphicData>
+                </a:graphic>
+                <wp14:sizeRelH relativeFrom="page">
+                  <wp14:pctWidth>0</wp14:pctWidth>
+                </wp14:sizeRelH>
+                <wp14:sizeRelV relativeFrom="page">
+                  <wp14:pctHeight>0</wp14:pctHeight>
+                </wp14:sizeRelV>
+              </wp:anchor>
+            </w:drawing>
+          </mc:Choice>
+          <mc:Fallback>
+            <w:pict>
+              <v:shape w14:anchorId="51F1EFE9" id="_x0000_s1031" type="#_x0000_t202" style="position:absolute;left:0;text-align:left;margin-left:-.05pt;margin-top:362.65pt;width:493.25pt;height:25.8pt;z-index:251542016;visibility:visible;mso-wrap-style:square;mso-width-percent:0;mso-height-percent:0;mso-wrap-distance-left:9pt;mso-wrap-distance-top:0;mso-wrap-distance-right:9pt;mso-wrap-distance-bottom:0;mso-position-horizontal:absolute;mso-position-horizontal-relative:text;mso-position-vertical:absolute;mso-position-vertical-relative:text;mso-width-percent:0;mso-height-percent:0;mso-width-relative:page;mso-height-relative:page;v-text-anchor:top" o:gfxdata="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" stroked="f">
+                <v:textbox inset="0,0,0,0">
+                  <w:txbxContent>
+                    <w:p>
+                      <w:pPr>
+                        <w:pStyle w:val="Titulek"/>
+                        <w:jc w:val="center"/>
+                        <w:rPr>
+                          <w:b w:val="0"/>
+                        </w:rPr>
+                      </w:pPr>
+                      <w:r>
+                        <w:t xml:space="preserve">Figure </w:t>
+                      </w:r>
+                      <w:r>
+                        <w:fldChar w:fldCharType="begin"/>
+                      </w:r>
+                      <w:r>
+                        <w:instrText xml:space="preserve"> SEQ Figure \* ARABIC </w:instrText>
+                      </w:r>
+                      <w:r>
+                        <w:fldChar w:fldCharType="separate"/>
+                      </w:r>
+                      <w:r>
+                        <w:rPr>
+                          <w:noProof/>
+                        </w:rPr>
+                        <w:t>6</w:t>
+                      </w:r>
+                      <w:r>
+                        <w:rPr>
+                          <w:noProof/>
+                        </w:rPr>
+                        <w:fldChar w:fldCharType="end"/>
+                      </w:r>
+                      <w:r>
+                        <w:t xml:space="preserve">. </w:t>
+                      </w:r>
+                      <w:r>
+                        <w:rPr>
+                          <w:rStyle w:val="FigureCaptionChar"/>
+                          <w:b w:val="0"/>
+                        </w:rPr>
+                        <w:t>Hydrogen burning engine with the spring above the piston and the cooling to constant temperature environment.</w:t>
+                      </w:r>
+                    </w:p>
+                    <w:p/>
+                  </w:txbxContent>
+                </v:textbox>
+                <w10:wrap type="square"/>
+              </v:shape>
+            </w:pict>
+          </mc:Fallback>
+        </mc:AlternateContent>
+      </w:r>
+      <w:r>
+        <w:t xml:space="preserve">The building of this model using the chemical library is very easy. At first we drag and drop the library class </w:t>
+      </w:r>
+      <w:proofErr w:type="spellStart"/>
+      <w:r>
+        <w:t>Components.IdealGasSolution</w:t>
+      </w:r>
+      <w:proofErr w:type="spellEnd"/>
+      <w:r>
+        <w:t xml:space="preserve"> to the diagram of our new model. The instance is called “</w:t>
+      </w:r>
+      <w:proofErr w:type="spellStart"/>
+      <w:r>
+        <w:t>idealsGas</w:t>
+      </w:r>
+      <w:proofErr w:type="spellEnd"/>
+      <w:r>
+        <w:t>” in Figure 5. For this solution we need to set the area of the piston (e.g. 1 dm</w:t>
+      </w:r>
+      <w:r>
+        <w:rPr>
+          <w:vertAlign w:val="superscript"/>
+        </w:rPr>
+        <w:t>2</w:t>
+      </w:r>
+      <w:r>
+        <w:t xml:space="preserve">), where the pressure makes the force of the green mechanical port of the upper side. The next parameter is the initial volume of the gas inside (e.g. 1 liter). </w:t>
+      </w:r>
+      <w:r>
+        <w:t>A</w:t>
+      </w:r>
+      <w:r>
+        <w:t>ll th</w:t>
+      </w:r>
+      <w:r>
+        <w:t>r</w:t>
+      </w:r>
+      <w:r>
+        <w:t xml:space="preserve">ee substance can be added using drag and drop of library class </w:t>
+      </w:r>
+      <w:proofErr w:type="spellStart"/>
+      <w:r>
+        <w:lastRenderedPageBreak/>
+        <w:t>Components.Substance</w:t>
+      </w:r>
+      <w:proofErr w:type="spellEnd"/>
+      <w:r>
+        <w:t xml:space="preserve">. Because this model uses gases, the </w:t>
+      </w:r>
+      <w:proofErr w:type="spellStart"/>
+      <w:r>
+        <w:t>substanceModel</w:t>
+      </w:r>
+      <w:proofErr w:type="spellEnd"/>
+      <w:r>
+        <w:t xml:space="preserve"> must be changed to some gases substance such as ideal gas substance model prepared in library as </w:t>
+      </w:r>
+      <w:proofErr w:type="spellStart"/>
+      <w:r>
+        <w:t>Interfaces.IdealGasSubstanceModel</w:t>
+      </w:r>
+      <w:proofErr w:type="spellEnd"/>
+      <w:r>
+        <w:t xml:space="preserve">. The substance data must be selected to define the appropriate substance as </w:t>
+      </w:r>
+      <w:proofErr w:type="spellStart"/>
+      <w:r>
+        <w:t>Examples.Substances.Hydrogen_gas</w:t>
+      </w:r>
+      <w:proofErr w:type="spellEnd"/>
+      <w:r>
+        <w:t xml:space="preserve">, </w:t>
+      </w:r>
+      <w:proofErr w:type="spellStart"/>
+      <w:r>
+        <w:t>Examples.Substances.Oxygen_gas</w:t>
+      </w:r>
+      <w:proofErr w:type="spellEnd"/>
+      <w:r>
+        <w:t xml:space="preserve"> and </w:t>
+      </w:r>
+      <w:proofErr w:type="spellStart"/>
+      <w:r>
+        <w:t>Examples.Substances.Water_gas</w:t>
+      </w:r>
+      <w:proofErr w:type="spellEnd"/>
+      <w:r>
+        <w:t>. And the initial amount of substances can be prepared for ideal solution of hydrogen and oxygen gases in ratio 2:1 to reach the chemical equation above with naïve expectation that at the end of burning only water substance will be presented. If we want to start with</w:t>
+      </w:r>
+      <w:r>
+        <w:t>out any</w:t>
+      </w:r>
+      <w:r>
+        <w:t xml:space="preserve"> </w:t>
+      </w:r>
+      <w:r>
+        <w:t>force</w:t>
+      </w:r>
+      <w:r>
+        <w:t xml:space="preserve"> at the beginning of the simulation we must to calculate the amount of particles using ideal gas equation, so there should be (2/3)*p*V/(R*T) of H</w:t>
+      </w:r>
+      <w:r>
+        <w:rPr>
+          <w:vertAlign w:val="subscript"/>
+        </w:rPr>
+        <w:t>2</w:t>
+      </w:r>
+      <w:r>
+        <w:t xml:space="preserve"> particles and (1/3)*p*V/(R*T) of O</w:t>
+      </w:r>
+      <w:r>
+        <w:rPr>
+          <w:vertAlign w:val="subscript"/>
+        </w:rPr>
+        <w:t>2</w:t>
+      </w:r>
+      <w:r>
+        <w:t xml:space="preserve"> particles, where p=100 000 Pa, V=0.001 m</w:t>
+      </w:r>
+      <w:r>
+        <w:rPr>
+          <w:vertAlign w:val="superscript"/>
+        </w:rPr>
+        <w:t>3</w:t>
+      </w:r>
+      <w:r>
+        <w:t>, R=8.314 J</w:t>
+      </w:r>
+      <w:r>
+        <w:t>.</w:t>
+      </w:r>
+      <w:r>
+        <w:t>K</w:t>
+      </w:r>
+      <w:r>
+        <w:rPr>
+          <w:vertAlign w:val="superscript"/>
+        </w:rPr>
+        <w:t>-1</w:t>
+      </w:r>
+      <w:r>
+        <w:t>.mol</w:t>
+      </w:r>
+      <w:r>
+        <w:rPr>
+          <w:vertAlign w:val="superscript"/>
+        </w:rPr>
+        <w:t>-1</w:t>
+      </w:r>
+      <w:r>
+        <w:t xml:space="preserve">, T=298 K. All substances must be connected with solution using solution port of blue color expressed </w:t>
+      </w:r>
+      <w:proofErr w:type="spellStart"/>
+      <w:r>
+        <w:t>typicallu</w:t>
+      </w:r>
+      <w:proofErr w:type="spellEnd"/>
+      <w:r>
+        <w:t xml:space="preserve"> in the bottom side of each substance and each solution. Then the chemical reaction is inserted into the diagram of this model as library class </w:t>
+      </w:r>
+      <w:proofErr w:type="spellStart"/>
+      <w:r>
+        <w:t>Components.Reaction</w:t>
+      </w:r>
+      <w:proofErr w:type="spellEnd"/>
+      <w:r>
+        <w:t xml:space="preserve"> and it is set to 2 substrates (</w:t>
+      </w:r>
+      <w:proofErr w:type="spellStart"/>
+      <w:r>
+        <w:t>nS</w:t>
+      </w:r>
+      <w:proofErr w:type="spellEnd"/>
+      <w:r>
+        <w:t>=2) with stoichiometry s</w:t>
+      </w:r>
+      <w:proofErr w:type="gramStart"/>
+      <w:r>
+        <w:t>={</w:t>
+      </w:r>
+      <w:proofErr w:type="gramEnd"/>
+      <w:r>
+        <w:t>2,1} and one product with stoichiometry 2 (p={2}). The substances are then connected using substance connectors of violet color with appropriate indexes: H</w:t>
+      </w:r>
+      <w:r>
+        <w:rPr>
+          <w:vertAlign w:val="subscript"/>
+        </w:rPr>
+        <w:t>2</w:t>
+      </w:r>
+      <w:r>
+        <w:t xml:space="preserve"> to </w:t>
+      </w:r>
+      <w:proofErr w:type="spellStart"/>
+      <w:proofErr w:type="gramStart"/>
+      <w:r>
+        <w:t>substates</w:t>
+      </w:r>
+      <w:proofErr w:type="spellEnd"/>
+      <w:r>
+        <w:t>[</w:t>
+      </w:r>
+      <w:proofErr w:type="gramEnd"/>
+      <w:r>
+        <w:t>1], O</w:t>
+      </w:r>
+      <w:r>
+        <w:rPr>
+          <w:vertAlign w:val="subscript"/>
+        </w:rPr>
+        <w:t>2</w:t>
+      </w:r>
+      <w:r>
+        <w:t xml:space="preserve"> to </w:t>
+      </w:r>
+      <w:proofErr w:type="spellStart"/>
+      <w:r>
+        <w:t>substates</w:t>
+      </w:r>
+      <w:proofErr w:type="spellEnd"/>
+      <w:r>
+        <w:t>[2] and H</w:t>
+      </w:r>
+      <w:r>
+        <w:rPr>
+          <w:vertAlign w:val="subscript"/>
+        </w:rPr>
+        <w:t>2</w:t>
+      </w:r>
+      <w:r>
+        <w:t xml:space="preserve">O to </w:t>
+      </w:r>
+      <w:r>
+        <w:rPr>
+          <w:noProof/>
+          <w:lang w:val="cs-CZ" w:eastAsia="cs-CZ"/>
+        </w:rPr>
+        <w:drawing>
+          <wp:anchor distT="0" distB="0" distL="114300" distR="114300" simplePos="0" relativeHeight="251779584" behindDoc="0" locked="0" layoutInCell="1" allowOverlap="1" wp14:anchorId="367AB859" wp14:editId="1CFEFF1B">
+            <wp:simplePos x="0" y="0"/>
+            <wp:positionH relativeFrom="column">
+              <wp:posOffset>-2540</wp:posOffset>
+            </wp:positionH>
+            <wp:positionV relativeFrom="paragraph">
+              <wp:posOffset>4678680</wp:posOffset>
+            </wp:positionV>
+            <wp:extent cx="6262370" cy="3863340"/>
+            <wp:effectExtent l="0" t="0" r="5080" b="3810"/>
+            <wp:wrapTopAndBottom/>
+            <wp:docPr id="19" name="Obrázek 19"/>
+            <wp:cNvGraphicFramePr>
+              <a:graphicFrameLocks xmlns:a="http://schemas.openxmlformats.org/drawingml/2006/main" noChangeAspect="1"/>
+            </wp:cNvGraphicFramePr>
+            <a:graphic xmlns:a="http://schemas.openxmlformats.org/drawingml/2006/main">
+              <a:graphicData uri="http://schemas.openxmlformats.org/drawingml/2006/picture">
+                <pic:pic xmlns:pic="http://schemas.openxmlformats.org/drawingml/2006/picture">
+                  <pic:nvPicPr>
+                    <pic:cNvPr id="19" name="ChlorideShift.png"/>
+                    <pic:cNvPicPr/>
+                  </pic:nvPicPr>
+                  <pic:blipFill>
+                    <a:blip r:embed="rId15" cstate="print">
+                      <a:extLst>
+                        <a:ext uri="{28A0092B-C50C-407E-A947-70E740481C1C}">
+                          <a14:useLocalDpi xmlns:a14="http://schemas.microsoft.com/office/drawing/2010/main" val="0"/>
+                        </a:ext>
+                      </a:extLst>
+                    </a:blip>
+                    <a:stretch>
+                      <a:fillRect/>
+                    </a:stretch>
+                  </pic:blipFill>
+                  <pic:spPr>
+                    <a:xfrm>
+                      <a:off x="0" y="0"/>
+                      <a:ext cx="6262370" cy="3863340"/>
+                    </a:xfrm>
+                    <a:prstGeom prst="rect">
+                      <a:avLst/>
+                    </a:prstGeom>
+                  </pic:spPr>
+                </pic:pic>
+              </a:graphicData>
+            </a:graphic>
+            <wp14:sizeRelH relativeFrom="margin">
+              <wp14:pctWidth>0</wp14:pctWidth>
+            </wp14:sizeRelH>
+            <wp14:sizeRelV relativeFrom="margin">
+              <wp14:pctHeight>0</wp14:pctHeight>
+            </wp14:sizeRelV>
+          </wp:anchor>
+        </w:drawing>
+      </w:r>
+      <w:r>
+        <w:rPr>
+          <w:noProof/>
+          <w:lang w:val="cs-CZ" w:eastAsia="cs-CZ"/>
+        </w:rPr>
+        <mc:AlternateContent>
+          <mc:Choice Requires="wps">
+            <w:drawing>
+              <wp:anchor distT="0" distB="0" distL="114300" distR="114300" simplePos="0" relativeHeight="251835904" behindDoc="0" locked="0" layoutInCell="1" allowOverlap="1" wp14:anchorId="6F91EC4D" wp14:editId="4C2326C8">
+                <wp:simplePos x="0" y="0"/>
+                <wp:positionH relativeFrom="column">
+                  <wp:posOffset>-635</wp:posOffset>
+                </wp:positionH>
+                <wp:positionV relativeFrom="paragraph">
+                  <wp:posOffset>8552180</wp:posOffset>
+                </wp:positionV>
+                <wp:extent cx="6264275" cy="327660"/>
+                <wp:effectExtent l="0" t="0" r="3175" b="0"/>
+                <wp:wrapSquare wrapText="bothSides"/>
+                <wp:docPr id="20" name="Text Box 14"/>
+                <wp:cNvGraphicFramePr>
+                  <a:graphicFrameLocks xmlns:a="http://schemas.openxmlformats.org/drawingml/2006/main"/>
+                </wp:cNvGraphicFramePr>
+                <a:graphic xmlns:a="http://schemas.openxmlformats.org/drawingml/2006/main">
+                  <a:graphicData uri="http://schemas.microsoft.com/office/word/2010/wordprocessingShape">
+                    <wps:wsp>
+                      <wps:cNvSpPr txBox="1">
+                        <a:spLocks noChangeArrowheads="1"/>
+                      </wps:cNvSpPr>
+                      <wps:spPr bwMode="auto">
+                        <a:xfrm>
+                          <a:off x="0" y="0"/>
+                          <a:ext cx="6264275" cy="327660"/>
+                        </a:xfrm>
+                        <a:prstGeom prst="rect">
+                          <a:avLst/>
+                        </a:prstGeom>
+                        <a:solidFill>
+                          <a:srgbClr val="FFFFFF"/>
+                        </a:solidFill>
+                        <a:ln>
+                          <a:noFill/>
+                        </a:ln>
+                        <a:extLst>
+                          <a:ext uri="{91240B29-F687-4F45-9708-019B960494DF}">
+                            <a14:hiddenLine xmlns:a14="http://schemas.microsoft.com/office/drawing/2010/main" w="9525">
+                              <a:solidFill>
+                                <a:srgbClr val="000000"/>
+                              </a:solidFill>
+                              <a:miter lim="800000"/>
+                              <a:headEnd/>
+                              <a:tailEnd/>
+                            </a14:hiddenLine>
+                          </a:ext>
+                        </a:extLst>
+                      </wps:spPr>
+                      <wps:txbx>
+                        <w:txbxContent>
+                          <w:p>
+                            <w:pPr>
+                              <w:pStyle w:val="Titulek"/>
+                              <w:jc w:val="center"/>
+                              <w:rPr>
+                                <w:b w:val="0"/>
+                              </w:rPr>
+                            </w:pPr>
+                            <w:r>
+                              <w:t xml:space="preserve">Figure </w:t>
+                            </w:r>
+                            <w:r>
+                              <w:fldChar w:fldCharType="begin"/>
+                            </w:r>
+                            <w:r>
+                              <w:instrText xml:space="preserve"> SEQ Figure \* ARABIC </w:instrText>
+                            </w:r>
+                            <w:r>
+                              <w:fldChar w:fldCharType="separate"/>
+                            </w:r>
+                            <w:r>
+                              <w:rPr>
+                                <w:noProof/>
+                              </w:rPr>
+                              <w:t>7</w:t>
+                            </w:r>
+                            <w:r>
+                              <w:rPr>
+                                <w:noProof/>
+                              </w:rPr>
+                              <w:fldChar w:fldCharType="end"/>
+                            </w:r>
+                            <w:r>
+                              <w:t xml:space="preserve">. </w:t>
+                            </w:r>
+                            <w:r>
+                              <w:rPr>
+                                <w:rStyle w:val="FigureCaptionChar"/>
+                                <w:b w:val="0"/>
+                              </w:rPr>
+                              <w:t>Hydrogen burning engine with the spring above the piston and the cooling to constant temperature environment.</w:t>
+                            </w:r>
+                          </w:p>
+                          <w:p/>
+                        </w:txbxContent>
+                      </wps:txbx>
+                      <wps:bodyPr rot="0" vert="horz" wrap="square" lIns="0" tIns="0" rIns="0" bIns="0" anchor="t" anchorCtr="0" upright="1">
+                        <a:noAutofit/>
+                      </wps:bodyPr>
+                    </wps:wsp>
+                  </a:graphicData>
+                </a:graphic>
+                <wp14:sizeRelH relativeFrom="page">
+                  <wp14:pctWidth>0</wp14:pctWidth>
+                </wp14:sizeRelH>
+                <wp14:sizeRelV relativeFrom="page">
+                  <wp14:pctHeight>0</wp14:pctHeight>
+                </wp14:sizeRelV>
+              </wp:anchor>
+            </w:drawing>
+          </mc:Choice>
+          <mc:Fallback>
+            <w:pict>
+              <v:shape w14:anchorId="6F91EC4D" id="_x0000_s1032" type="#_x0000_t202" style="position:absolute;left:0;text-align:left;margin-left:-.05pt;margin-top:673.4pt;width:493.25pt;height:25.8pt;z-index:251835904;visibility:visible;mso-wrap-style:square;mso-width-percent:0;mso-height-percent:0;mso-wrap-distance-left:9pt;mso-wrap-distance-top:0;mso-wrap-distance-right:9pt;mso-wrap-distance-bottom:0;mso-position-horizontal:absolute;mso-position-horizontal-relative:text;mso-position-vertical:absolute;mso-position-vertical-relative:text;mso-width-percent:0;mso-height-percent:0;mso-width-relative:page;mso-height-relative:page;v-text-anchor:top" o:gfxdata="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" stroked="f">
+                <v:textbox inset="0,0,0,0">
+                  <w:txbxContent>
+                    <w:p>
+                      <w:pPr>
+                        <w:pStyle w:val="Titulek"/>
+                        <w:jc w:val="center"/>
+                        <w:rPr>
+                          <w:b w:val="0"/>
+                        </w:rPr>
+                      </w:pPr>
+                      <w:r>
+                        <w:t xml:space="preserve">Figure </w:t>
+                      </w:r>
+                      <w:r>
+                        <w:fldChar w:fldCharType="begin"/>
+                      </w:r>
+                      <w:r>
+                        <w:instrText xml:space="preserve"> SEQ Figure \* ARABIC </w:instrText>
+                      </w:r>
+                      <w:r>
+                        <w:fldChar w:fldCharType="separate"/>
+                      </w:r>
+                      <w:r>
+                        <w:rPr>
+                          <w:noProof/>
+                        </w:rPr>
+                        <w:t>7</w:t>
+                      </w:r>
+                      <w:r>
+                        <w:rPr>
+                          <w:noProof/>
+                        </w:rPr>
+                        <w:fldChar w:fldCharType="end"/>
+                      </w:r>
+                      <w:r>
+                        <w:t xml:space="preserve">. </w:t>
+                      </w:r>
+                      <w:r>
+                        <w:rPr>
+                          <w:rStyle w:val="FigureCaptionChar"/>
+                          <w:b w:val="0"/>
+                        </w:rPr>
+                        <w:t>Hydrogen burning engine with the spring above the piston and the cooling to constant temperature environment.</w:t>
+                      </w:r>
+                    </w:p>
+                    <w:p/>
+                  </w:txbxContent>
+                </v:textbox>
+                <w10:wrap type="square"/>
+              </v:shape>
+            </w:pict>
+          </mc:Fallback>
+        </mc:AlternateContent>
+      </w:r>
+      <w:r>
+        <w:t xml:space="preserve">products[1]. Now is the model prepared to simulate in </w:t>
+      </w:r>
+      <w:r>
+        <w:lastRenderedPageBreak/>
+        <w:t>condition of not connected heat port and not connected mechanical port. This simulation reach the theoretical ideal thermally isolated (zero heat flow from/to the solution) and isobaric (zero force generated on piston) conditions.</w:t>
       </w:r>
     </w:p>
     <w:p>
@@ -2507,332 +3418,49 @@
         <w:pStyle w:val="BodyTextIndented"/>
       </w:pPr>
       <w:r>
-        <w:t xml:space="preserve">The building of this model using the chemical library is very easy. At first we drag and drop the library class </w:t>
+        <w:t xml:space="preserve">However in the real word there is always some thermal energy flow from the solution and this cooling process can be connected using the thermal connector of </w:t>
       </w:r>
       <w:proofErr w:type="spellStart"/>
       <w:r>
-        <w:t>Components.IdealGasSolution</w:t>
+        <w:t>Modelica</w:t>
       </w:r>
       <w:proofErr w:type="spellEnd"/>
       <w:r>
-        <w:t xml:space="preserve"> to the diagram of our new model. The instance is called “</w:t>
-      </w:r>
-      <w:proofErr w:type="spellStart"/>
-      <w:r>
-        <w:t>idealsGas</w:t>
-      </w:r>
-      <w:proofErr w:type="spellEnd"/>
-      <w:r>
-        <w:t>” in Figure 5. For this solution we need to set the area of the piston (e.g. 1 dm</w:t>
-      </w:r>
-      <w:r>
-        <w:rPr>
-          <w:vertAlign w:val="superscript"/>
-        </w:rPr>
-        <w:t>2</w:t>
-      </w:r>
-      <w:r>
-        <w:t xml:space="preserve">), where the pressure makes the force of the green mechanical port of the upper side. The next parameter is the initial volume of the gas inside (e.g. 1 liter). </w:t>
-      </w:r>
-      <w:r>
-        <w:t>A</w:t>
-      </w:r>
-      <w:r>
-        <w:t>ll th</w:t>
-      </w:r>
-      <w:r>
-        <w:t>r</w:t>
-      </w:r>
-      <w:r>
-        <w:t xml:space="preserve">ee substance can be added using drag and drop of library class </w:t>
-      </w:r>
-      <w:proofErr w:type="spellStart"/>
-      <w:r>
-        <w:t>Components.Substance</w:t>
-      </w:r>
-      <w:proofErr w:type="spellEnd"/>
-      <w:r>
-        <w:t xml:space="preserve">. Because this model uses gases, the </w:t>
-      </w:r>
-      <w:proofErr w:type="spellStart"/>
-      <w:r>
-        <w:t>substanceModel</w:t>
-      </w:r>
-      <w:proofErr w:type="spellEnd"/>
-      <w:r>
-        <w:t xml:space="preserve"> must be changed to some gases substance such as ideal gas substance model prepared in library as </w:t>
-      </w:r>
-      <w:proofErr w:type="spellStart"/>
-      <w:r>
-        <w:t>Interfaces.IdealGasSubstanceModel</w:t>
-      </w:r>
-      <w:proofErr w:type="spellEnd"/>
-      <w:r>
-        <w:t xml:space="preserve">. The substance data must be selected to define the appropriate substance as </w:t>
-      </w:r>
-      <w:proofErr w:type="spellStart"/>
-      <w:r>
-        <w:t>Examples.Substances.Hydrogen_gas</w:t>
-      </w:r>
-      <w:proofErr w:type="spellEnd"/>
-      <w:r>
-        <w:t xml:space="preserve">, </w:t>
-      </w:r>
-      <w:proofErr w:type="spellStart"/>
-      <w:r>
-        <w:t>Examples.Substances.Oxygen_gas</w:t>
-      </w:r>
-      <w:proofErr w:type="spellEnd"/>
-      <w:r>
-        <w:t xml:space="preserve"> and </w:t>
-      </w:r>
-      <w:proofErr w:type="spellStart"/>
-      <w:r>
-        <w:t>Examples.Substances.Water_gas</w:t>
-      </w:r>
-      <w:proofErr w:type="spellEnd"/>
-      <w:r>
-        <w:t>. And the initial amount of substances can be prepared for ideal solution of hydrogen and oxygen gases in ratio 2:1 to reach the chemical equation above with naïve expectation that at the end of burning only water substance will be presented. If we want to start with</w:t>
-      </w:r>
-      <w:r>
-        <w:t>out any</w:t>
-      </w:r>
-      <w:r>
-        <w:t xml:space="preserve"> </w:t>
-      </w:r>
-      <w:r>
-        <w:t>force</w:t>
-      </w:r>
-      <w:r>
-        <w:t xml:space="preserve"> at the beginning of the simulation we must to calculate the amount of particles using ideal gas equation, so there should be (2/3)*p*V/(R*T) of H</w:t>
-      </w:r>
-      <w:r>
-        <w:rPr>
-          <w:vertAlign w:val="subscript"/>
-        </w:rPr>
-        <w:t>2</w:t>
-      </w:r>
-      <w:r>
-        <w:t xml:space="preserve"> particles and (1/3)*p*V/(R*T) of O</w:t>
-      </w:r>
-      <w:r>
-        <w:rPr>
-          <w:vertAlign w:val="subscript"/>
-        </w:rPr>
-        <w:t>2</w:t>
-      </w:r>
-      <w:r>
-        <w:t xml:space="preserve"> particles, where p=100 000 Pa, V=0.001 m</w:t>
-      </w:r>
-      <w:r>
-        <w:rPr>
-          <w:vertAlign w:val="superscript"/>
-        </w:rPr>
-        <w:t>3</w:t>
-      </w:r>
-      <w:r>
-        <w:t>, R=8.314 J</w:t>
-      </w:r>
-      <w:r>
-        <w:t>.</w:t>
-      </w:r>
-      <w:r>
-        <w:t>K</w:t>
-      </w:r>
-      <w:r>
-        <w:rPr>
-          <w:vertAlign w:val="superscript"/>
-        </w:rPr>
-        <w:t>-1</w:t>
-      </w:r>
-      <w:r>
-        <w:t>.mol</w:t>
-      </w:r>
-      <w:r>
-        <w:rPr>
-          <w:vertAlign w:val="superscript"/>
-        </w:rPr>
-        <w:t>-1</w:t>
-      </w:r>
-      <w:r>
-        <w:t xml:space="preserve">, T=298 K. All substances must be connected with solution using </w:t>
-      </w:r>
-      <w:r>
-        <w:lastRenderedPageBreak/>
-        <w:t xml:space="preserve">solution port of blue color expressed </w:t>
-      </w:r>
-      <w:proofErr w:type="spellStart"/>
-      <w:r>
-        <w:t>typicallu</w:t>
-      </w:r>
-      <w:proofErr w:type="spellEnd"/>
-      <w:r>
-        <w:t xml:space="preserve"> in the bottom side of each substance and each solution. Then the chemical reaction is inserted into the diagram of this model as library class </w:t>
-      </w:r>
-      <w:proofErr w:type="spellStart"/>
-      <w:r>
-        <w:t>Components.Reaction</w:t>
-      </w:r>
-      <w:proofErr w:type="spellEnd"/>
-      <w:r>
-        <w:t xml:space="preserve"> and it is set to 2 substrates (</w:t>
-      </w:r>
-      <w:proofErr w:type="spellStart"/>
-      <w:r>
-        <w:t>nS</w:t>
-      </w:r>
-      <w:proofErr w:type="spellEnd"/>
-      <w:r>
-        <w:t>=2) with stoichiometry s</w:t>
-      </w:r>
-      <w:proofErr w:type="gramStart"/>
-      <w:r>
-        <w:t>={</w:t>
-      </w:r>
-      <w:proofErr w:type="gramEnd"/>
-      <w:r>
-        <w:t>2,1} and one product with stoichiometry 2 (p={2}). The substances are then connected using substance connectors of violet color with appropriate indexes: H</w:t>
-      </w:r>
-      <w:r>
-        <w:rPr>
-          <w:vertAlign w:val="subscript"/>
-        </w:rPr>
-        <w:t>2</w:t>
-      </w:r>
-      <w:r>
-        <w:t xml:space="preserve"> to </w:t>
-      </w:r>
-      <w:proofErr w:type="spellStart"/>
-      <w:proofErr w:type="gramStart"/>
-      <w:r>
-        <w:t>substates</w:t>
-      </w:r>
-      <w:proofErr w:type="spellEnd"/>
-      <w:r>
-        <w:t>[</w:t>
-      </w:r>
-      <w:proofErr w:type="gramEnd"/>
-      <w:r>
-        <w:t>1], O</w:t>
-      </w:r>
-      <w:r>
-        <w:rPr>
-          <w:vertAlign w:val="subscript"/>
-        </w:rPr>
-        <w:t>2</w:t>
-      </w:r>
-      <w:r>
-        <w:t xml:space="preserve"> to </w:t>
-      </w:r>
-      <w:proofErr w:type="spellStart"/>
-      <w:r>
-        <w:t>substates</w:t>
-      </w:r>
-      <w:proofErr w:type="spellEnd"/>
-      <w:r>
-        <w:t>[2] and H</w:t>
-      </w:r>
-      <w:r>
-        <w:rPr>
-          <w:vertAlign w:val="subscript"/>
-        </w:rPr>
-        <w:t>2</w:t>
-      </w:r>
-      <w:r>
-        <w:t>O to products[1]. Now is the model prepared to simulate in condition of not connected heat port and not connected mechanical port. This simulation reach the theoretical ideal thermally isolated (zero heat flow from/to the solution) and isobaric (zero force generated on piston) conditions.</w:t>
+        <w:t xml:space="preserve"> Standard Library 3.2.1. For example as simple thermal conductor of thermal conductance 2W/K to constant temperature environment at 25°C as expressed in Figure 5. The mechanical power of the engine can be connected to robust mechanical model. However in our example we select only very strong mechanical spring with spring constant of 1e6 N/m to stop the motion of the piston to generate the pressure, see Figure 5. The results of this experiment is shown in Figure 6. </w:t>
       </w:r>
     </w:p>
     <w:p>
       <w:pPr>
-        <w:pStyle w:val="BodyTextIndented"/>
-      </w:pPr>
-      <w:r>
-        <w:t xml:space="preserve">However in the real word there is always some thermal energy flow from the solution and this cooling process can be connected using the thermal connector of </w:t>
-      </w:r>
-      <w:proofErr w:type="spellStart"/>
-      <w:r>
-        <w:t>Modelica</w:t>
-      </w:r>
-      <w:proofErr w:type="spellEnd"/>
-      <w:r>
-        <w:t xml:space="preserve"> Standard Library 3.2.1. For example as simple thermal conductor of thermal conductance 2W/K to constant temperature environment at 25°C as expressed in Figure 5. The mechanical power of the engine can be connected to robust mechanical model. However in our example we select only very strong mechanical spring with spring constant of 1e6 N/m to stop the motion of the piston to generate the pressure, see Figure 5. The results of this experiment is shown in Figure 6. </w:t>
+        <w:pStyle w:val="Nadpis1"/>
+      </w:pPr>
+      <w:r>
+        <w:t>Example of chloride shift</w:t>
       </w:r>
     </w:p>
     <w:p>
       <w:pPr>
-        <w:pStyle w:val="BodyTextIndented"/>
-      </w:pPr>
-      <w:r>
-        <w:t xml:space="preserve"> </w:t>
+        <w:pStyle w:val="Body"/>
+      </w:pPr>
+      <w:r>
+        <w:t xml:space="preserve">Only in last century was discovered the real function of membranes in biology. Division of solutions of organism makes different conditions for different processes. For example each cell of the body is surrounded by cellular membrane composed with special very compact lipid double-layer. Any lipophobic compound (not soluble in lipids) cannot cross it without special proteins called membrane channels. So even a water molecules must have a membrane channels (called aquaporines) to cross the </w:t>
+      </w:r>
+      <w:r>
+        <w:lastRenderedPageBreak/>
+        <w:t>cellular membrane. The chloride shift (also known as Hamburger shift) is in both directions exchanging an aqueous chloride Cl- for an aqueous bicarbonate HCO3- across the cellular membrane of blood red cells using the membrane channel “Band 3”. As each passive membrane channel it allows only to equilibrate the electro-chemical potentials of the specific permeable ions on both sides of membrane. The different electric potentials on each side of membrane causes different concentrations at equilibrium. And backwards, the equilibrium of different ions compositions of the solution on both sides of the membrane causes the measurable electric membrane potential. It is not so intuitive, because even the both solution does not have any electric charge there can be a non-zero electric potential for permeable ions. This potential for permeable ions at equilibrium is called Nernst membrane potential and in the chemical library it is a direct mathematical result of the equality of electro-chemical potential of the ion in the both solutions.</w:t>
       </w:r>
     </w:p>
     <w:p>
       <w:pPr>
-        <w:pStyle w:val="FigureCaption"/>
-      </w:pPr>
-      <w:r>
-        <w:t>Figure 5, Hydrogen burning engine with the spring above the piston and the cooling to constant temperature environment.</w:t>
-      </w:r>
-    </w:p>
-    <w:p>
-      <w:pPr>
         <w:pStyle w:val="BodyTextIndented"/>
       </w:pPr>
-    </w:p>
-    <w:p>
-      <w:pPr>
-        <w:pStyle w:val="BodyTextIndented"/>
-      </w:pPr>
-      <w:r>
-        <w:t xml:space="preserve"> </w:t>
-      </w:r>
-    </w:p>
-    <w:p>
-      <w:pPr>
-        <w:pStyle w:val="FigureCaption"/>
-      </w:pPr>
-      <w:r>
-        <w:t>Figure 6, Simul</w:t>
-      </w:r>
-      <w:r>
-        <w:t>a</w:t>
-      </w:r>
-      <w:r>
-        <w:t>tion of hydrogen burning experiment of Figure 5. Initial phase of explosion is very fast - temperature reaches 3600°C from 25°C, the pressure reaches 10 bar from 1 bar. This pressure and temperature is generated because of very strong spring, which al</w:t>
-      </w:r>
-      <w:r>
-        <w:t>lows to change the volume only a</w:t>
-      </w:r>
-      <w:r>
-        <w:t>bout 8% during the explosion.</w:t>
-      </w:r>
-    </w:p>
-    <w:p>
-      <w:pPr>
-        <w:pStyle w:val="Nadpis1"/>
-      </w:pPr>
-      <w:r>
-        <w:t>Example of chloride shift</w:t>
-      </w:r>
-    </w:p>
-    <w:p>
-      <w:pPr>
-        <w:pStyle w:val="BodyTextIndented"/>
-      </w:pPr>
-      <w:r>
-        <w:t xml:space="preserve">Only in last century was discovered the real function of membranes in biology. Division of solutions of organism makes different conditions for different processes. For example each cell of the body is surrounded by cellular membrane composed with special very compact lipid double-layer. Any lipophobic compound (not soluble in lipids) cannot cross it without special proteins called membrane channels. So even a water molecules must have a membrane channels (called aquaporines) to cross the cellular membrane. The chloride shift (also known as Hamburger shift) is in both directions exchanging an aqueous chloride Cl- for an aqueous bicarbonate HCO3- across the cellular membrane of blood red cells using the membrane channel “Band 3”. As each </w:t>
-      </w:r>
-      <w:r>
-        <w:lastRenderedPageBreak/>
-        <w:t>passive membrane channel it allows only to equilibrate the electro-chemical potentials of the specific permeable ions on both sides of membrane. The different electric potentials on each side of membrane causes different concentrations at equilibrium. And backwards, the equilibrium of different ions compositions of the solution on both sides of the membrane causes the measurable electric membrane potential. It is not so intuitive, because even the both solution does not have any electric charge there can be a non-zero electric potential for permeable ions. This potential for permeable ions at equilibrium is called Nernst membrane potential and in the chemical library it is a direct mathematical result of the equality of electro-chemical potential of the ion in the both solutions.</w:t>
-      </w:r>
-    </w:p>
-    <w:p>
-      <w:pPr>
-        <w:pStyle w:val="BodyTextIndented"/>
-      </w:pPr>
-      <w:r>
-        <w:t>The mature red cell is the simplest cell in the body. Its primary function is transport of blood gases as oxygen O</w:t>
+      <w:r>
+        <w:t>The mature red cell</w:t>
+      </w:r>
+      <w:r>
+        <w:t xml:space="preserve"> (erythrocyte)</w:t>
+      </w:r>
+      <w:r>
+        <w:t xml:space="preserve"> is the simplest cell in the body. Its primary function is transport of blood gases as oxygen O</w:t>
       </w:r>
       <w:r>
         <w:rPr>
@@ -2926,6 +3554,9 @@
         <w:gridCol w:w="570"/>
       </w:tblGrid>
       <w:tr>
+        <w:trPr>
+          <w:trHeight w:val="408"/>
+        </w:trPr>
         <w:tc>
           <w:tcPr>
             <w:tcW w:w="4418" w:type="pct"/>
@@ -3045,692 +3676,244 @@
       <w:pPr>
         <w:pStyle w:val="BodyTextIndented"/>
       </w:pPr>
+      <w:r>
+        <w:t>T</w:t>
+      </w:r>
+      <w:r>
+        <w:t xml:space="preserve">his </w:t>
+      </w:r>
+      <w:r>
+        <w:t>reaction</w:t>
+      </w:r>
+      <w:r>
+        <w:t xml:space="preserve"> takes place inside the red cells, </w:t>
+      </w:r>
+      <w:r>
+        <w:t>because only here</w:t>
+      </w:r>
+      <w:r>
+        <w:t xml:space="preserve"> is presented an enzyme called carbonic anhydrase. </w:t>
+      </w:r>
+      <w:r>
+        <w:t xml:space="preserve">So the increase of total carbon dioxide content </w:t>
+      </w:r>
+      <w:r>
+        <w:t>of</w:t>
+      </w:r>
+      <w:r>
+        <w:t xml:space="preserve"> blood in tissue and its decrease in lungs is always connected with chloride shift</w:t>
+      </w:r>
+      <w:r>
+        <w:t xml:space="preserve"> between blood plasma and intracellular fluid of erythrocytes as represented in Figure 7.</w:t>
+      </w:r>
     </w:p>
     <w:p>
       <w:pPr>
         <w:pStyle w:val="BodyTextIndented"/>
-      </w:pPr>
-      <w:r>
-        <w:t>A</w:t>
-      </w:r>
-      <w:r>
-        <w:t xml:space="preserve">ll of this change takes place inside the red cells, </w:t>
-      </w:r>
-      <w:r>
-        <w:t>because only here</w:t>
-      </w:r>
-      <w:r>
-        <w:t xml:space="preserve"> is presented an enzyme called carbonic anhydrase. </w:t>
-      </w:r>
+        <w:ind w:firstLine="0"/>
+      </w:pPr>
     </w:p>
     <w:p>
       <w:pPr>
-        <w:pStyle w:val="Nadpis1"/>
-      </w:pPr>
-      <w:r>
-        <w:t>Discussion</w:t>
-      </w:r>
+        <w:pStyle w:val="BodyTextIndented"/>
+        <w:ind w:firstLine="0"/>
+      </w:pPr>
     </w:p>
     <w:p>
       <w:pPr>
-        <w:pStyle w:val="Body"/>
-      </w:pPr>
-      <w:r>
-        <w:rPr>
-          <w:noProof/>
-          <w:lang w:val="cs-CZ" w:eastAsia="cs-CZ"/>
-        </w:rPr>
-        <w:drawing>
-          <wp:inline distT="0" distB="0" distL="0" distR="0" wp14:anchorId="4032D842" wp14:editId="799F239B">
-            <wp:extent cx="2961249" cy="1465550"/>
-            <wp:effectExtent l="0" t="0" r="0" b="1905"/>
-            <wp:docPr id="1" name="Picture 1"/>
-            <wp:cNvGraphicFramePr>
-              <a:graphicFrameLocks xmlns:a="http://schemas.openxmlformats.org/drawingml/2006/main" noChangeAspect="1"/>
-            </wp:cNvGraphicFramePr>
-            <a:graphic xmlns:a="http://schemas.openxmlformats.org/drawingml/2006/main">
-              <a:graphicData uri="http://schemas.openxmlformats.org/drawingml/2006/picture">
-                <pic:pic xmlns:pic="http://schemas.openxmlformats.org/drawingml/2006/picture">
-                  <pic:nvPicPr>
-                    <pic:cNvPr id="0" name="Picture 1"/>
-                    <pic:cNvPicPr>
-                      <a:picLocks noChangeAspect="1" noChangeArrowheads="1"/>
-                    </pic:cNvPicPr>
-                  </pic:nvPicPr>
-                  <pic:blipFill>
-                    <a:blip r:embed="rId13">
-                      <a:extLst>
-                        <a:ext uri="{28A0092B-C50C-407E-A947-70E740481C1C}">
-                          <a14:useLocalDpi xmlns:a14="http://schemas.microsoft.com/office/drawing/2010/main" val="0"/>
-                        </a:ext>
-                      </a:extLst>
-                    </a:blip>
-                    <a:srcRect r="50632" b="60974"/>
-                    <a:stretch>
-                      <a:fillRect/>
-                    </a:stretch>
-                  </pic:blipFill>
-                  <pic:spPr bwMode="auto">
-                    <a:xfrm>
-                      <a:off x="0" y="0"/>
-                      <a:ext cx="2965069" cy="1467441"/>
-                    </a:xfrm>
-                    <a:prstGeom prst="rect">
-                      <a:avLst/>
-                    </a:prstGeom>
-                    <a:noFill/>
-                    <a:ln>
-                      <a:noFill/>
-                    </a:ln>
-                  </pic:spPr>
-                </pic:pic>
-              </a:graphicData>
-            </a:graphic>
-          </wp:inline>
-        </w:drawing>
+        <w:pStyle w:val="Nadpis1"/>
+      </w:pPr>
+      <w:r>
+        <w:t>Discussion</w:t>
       </w:r>
     </w:p>
     <w:p>
       <w:pPr>
-        <w:pStyle w:val="BodyTextIndented"/>
-      </w:pPr>
-      <w:r>
-        <w:rPr>
-          <w:noProof/>
-          <w:lang w:val="cs-CZ" w:eastAsia="cs-CZ"/>
-        </w:rPr>
-        <w:lastRenderedPageBreak/>
-        <w:drawing>
-          <wp:inline distT="0" distB="0" distL="0" distR="0" wp14:anchorId="6925E406" wp14:editId="6DA9979D">
-            <wp:extent cx="1383665" cy="1844675"/>
-            <wp:effectExtent l="0" t="0" r="6985" b="3175"/>
-            <wp:docPr id="2" name="Bild 2" descr="fig2"/>
-            <wp:cNvGraphicFramePr>
-              <a:graphicFrameLocks xmlns:a="http://schemas.openxmlformats.org/drawingml/2006/main" noChangeAspect="1"/>
-            </wp:cNvGraphicFramePr>
-            <a:graphic xmlns:a="http://schemas.openxmlformats.org/drawingml/2006/main">
-              <a:graphicData uri="http://schemas.openxmlformats.org/drawingml/2006/picture">
-                <pic:pic xmlns:pic="http://schemas.openxmlformats.org/drawingml/2006/picture">
-                  <pic:nvPicPr>
-                    <pic:cNvPr id="0" name="Picture 2" descr="fig2"/>
-                    <pic:cNvPicPr>
-                      <a:picLocks noChangeAspect="1" noChangeArrowheads="1"/>
-                    </pic:cNvPicPr>
-                  </pic:nvPicPr>
-                  <pic:blipFill>
-                    <a:blip r:embed="rId14" cstate="print">
-                      <a:extLst>
-                        <a:ext uri="{28A0092B-C50C-407E-A947-70E740481C1C}">
-                          <a14:useLocalDpi xmlns:a14="http://schemas.microsoft.com/office/drawing/2010/main" val="0"/>
-                        </a:ext>
-                      </a:extLst>
-                    </a:blip>
-                    <a:srcRect/>
-                    <a:stretch>
-                      <a:fillRect/>
-                    </a:stretch>
-                  </pic:blipFill>
-                  <pic:spPr bwMode="auto">
-                    <a:xfrm>
-                      <a:off x="0" y="0"/>
-                      <a:ext cx="1383665" cy="1844675"/>
-                    </a:xfrm>
-                    <a:prstGeom prst="rect">
-                      <a:avLst/>
-                    </a:prstGeom>
-                    <a:noFill/>
-                    <a:ln>
-                      <a:noFill/>
-                    </a:ln>
-                  </pic:spPr>
-                </pic:pic>
-              </a:graphicData>
-            </a:graphic>
-          </wp:inline>
-        </w:drawing>
-      </w:r>
+        <w:pStyle w:val="Body"/>
+      </w:pPr>
     </w:p>
     <w:p>
       <w:pPr>
-        <w:pStyle w:val="Nadpis2"/>
-      </w:pPr>
-      <w:r>
-        <w:t>Abstract and Keywords</w:t>
-      </w:r>
+        <w:pStyle w:val="BodyTextIndented"/>
+      </w:pPr>
     </w:p>
     <w:p>
       <w:pPr>
-        <w:pStyle w:val="Body"/>
-      </w:pPr>
-      <w:r>
-        <w:t xml:space="preserve">The abstract should be written as one paragraph. </w:t>
-      </w:r>
-      <w:r>
-        <w:t>It is not recommended to exceed</w:t>
-      </w:r>
-      <w:r>
-        <w:t xml:space="preserve"> 150 words.</w:t>
+        <w:pStyle w:val="Nadpis2"/>
+      </w:pPr>
+      <w:r>
+        <w:t>Abstract and Keywords</w:t>
       </w:r>
     </w:p>
     <w:p>
       <w:pPr>
-        <w:pStyle w:val="BodyTextIndented"/>
-      </w:pPr>
-      <w:r>
-        <w:rPr>
-          <w:noProof/>
-          <w:lang w:val="cs-CZ" w:eastAsia="cs-CZ"/>
-        </w:rPr>
-        <mc:AlternateContent>
-          <mc:Choice Requires="wps">
-            <w:drawing>
-              <wp:anchor distT="0" distB="0" distL="114300" distR="114300" simplePos="0" relativeHeight="251658240" behindDoc="0" locked="0" layoutInCell="1" allowOverlap="1" wp14:anchorId="1E2A4F48" wp14:editId="583050B3">
-                <wp:simplePos x="0" y="0"/>
-                <wp:positionH relativeFrom="column">
-                  <wp:posOffset>-23495</wp:posOffset>
-                </wp:positionH>
-                <wp:positionV relativeFrom="paragraph">
-                  <wp:posOffset>404495</wp:posOffset>
-                </wp:positionV>
-                <wp:extent cx="6309995" cy="543560"/>
-                <wp:effectExtent l="0" t="4445" r="0" b="4445"/>
-                <wp:wrapSquare wrapText="bothSides"/>
-                <wp:docPr id="4" name="Text Box 14"/>
-                <wp:cNvGraphicFramePr>
-                  <a:graphicFrameLocks xmlns:a="http://schemas.openxmlformats.org/drawingml/2006/main"/>
-                </wp:cNvGraphicFramePr>
-                <a:graphic xmlns:a="http://schemas.openxmlformats.org/drawingml/2006/main">
-                  <a:graphicData uri="http://schemas.microsoft.com/office/word/2010/wordprocessingShape">
-                    <wps:wsp>
-                      <wps:cNvSpPr txBox="1">
-                        <a:spLocks noChangeArrowheads="1"/>
-                      </wps:cNvSpPr>
-                      <wps:spPr bwMode="auto">
-                        <a:xfrm>
-                          <a:off x="0" y="0"/>
-                          <a:ext cx="6309995" cy="543560"/>
-                        </a:xfrm>
-                        <a:prstGeom prst="rect">
-                          <a:avLst/>
-                        </a:prstGeom>
-                        <a:solidFill>
-                          <a:srgbClr val="FFFFFF"/>
-                        </a:solidFill>
-                        <a:ln>
-                          <a:noFill/>
-                        </a:ln>
-                        <a:extLst>
-                          <a:ext uri="{91240B29-F687-4F45-9708-019B960494DF}">
-                            <a14:hiddenLine xmlns:a14="http://schemas.microsoft.com/office/drawing/2010/main" w="9525">
-                              <a:solidFill>
-                                <a:srgbClr val="000000"/>
-                              </a:solidFill>
-                              <a:miter lim="800000"/>
-                              <a:headEnd/>
-                              <a:tailEnd/>
-                            </a14:hiddenLine>
-                          </a:ext>
-                        </a:extLst>
-                      </wps:spPr>
-                      <wps:txbx>
-                        <w:txbxContent>
-                          <w:p>
-                            <w:pPr>
-                              <w:pStyle w:val="Titulek"/>
-                              <w:jc w:val="center"/>
-                              <w:rPr>
-                                <w:b w:val="0"/>
-                              </w:rPr>
-                            </w:pPr>
-                            <w:bookmarkStart w:id="0" w:name="_Ref194423413"/>
-                            <w:r>
-                              <w:t xml:space="preserve">Figure </w:t>
-                            </w:r>
-                            <w:fldSimple w:instr=" SEQ Figure \* ARABIC ">
-                              <w:r>
-                                <w:rPr>
-                                  <w:noProof/>
-                                </w:rPr>
-                                <w:t>1</w:t>
-                              </w:r>
-                            </w:fldSimple>
-                            <w:bookmarkEnd w:id="0"/>
-                            <w:r>
-                              <w:t xml:space="preserve">. </w:t>
-                            </w:r>
-                            <w:r>
-                              <w:rPr>
-                                <w:rStyle w:val="FigureCaptionChar"/>
-                                <w:b w:val="0"/>
-                              </w:rPr>
-                              <w:t>An</w:t>
-                            </w:r>
-                            <w:r>
-                              <w:rPr>
-                                <w:rStyle w:val="FigureCaptionChar"/>
-                                <w:b w:val="0"/>
-                              </w:rPr>
-                              <w:t xml:space="preserve"> example of a figure that spans over two columns.</w:t>
-                            </w:r>
-                            <w:r>
-                              <w:rPr>
-                                <w:rStyle w:val="FigureCaptionChar"/>
-                                <w:b w:val="0"/>
-                              </w:rPr>
-                              <w:t xml:space="preserve"> To move it, click on its border, push shift, click again, move without releasing the mouse. Release shift if need to move it vertically. You can also use arrow buttons to move it.</w:t>
-                            </w:r>
-                          </w:p>
-                          <w:p/>
-                        </w:txbxContent>
-                      </wps:txbx>
-                      <wps:bodyPr rot="0" vert="horz" wrap="square" lIns="0" tIns="0" rIns="0" bIns="0" anchor="t" anchorCtr="0" upright="1">
-                        <a:spAutoFit/>
-                      </wps:bodyPr>
-                    </wps:wsp>
-                  </a:graphicData>
-                </a:graphic>
-                <wp14:sizeRelH relativeFrom="page">
-                  <wp14:pctWidth>0</wp14:pctWidth>
-                </wp14:sizeRelH>
-                <wp14:sizeRelV relativeFrom="page">
-                  <wp14:pctHeight>0</wp14:pctHeight>
-                </wp14:sizeRelV>
-              </wp:anchor>
-            </w:drawing>
-          </mc:Choice>
-          <mc:Fallback>
-            <w:pict>
-              <v:shape w14:anchorId="1E2A4F48" id="_x0000_s1030" type="#_x0000_t202" style="position:absolute;left:0;text-align:left;margin-left:-1.85pt;margin-top:31.85pt;width:496.85pt;height:42.8pt;z-index:251658240;visibility:visible;mso-wrap-style:square;mso-width-percent:0;mso-height-percent:0;mso-wrap-distance-left:9pt;mso-wrap-distance-top:0;mso-wrap-distance-right:9pt;mso-wrap-distance-bottom:0;mso-position-horizontal:absolute;mso-position-horizontal-relative:text;mso-position-vertical:absolute;mso-position-vertical-relative:text;mso-width-percent:0;mso-height-percent:0;mso-width-relative:page;mso-height-relative:page;v-text-anchor:top" o:gfxdata="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" stroked="f">
-                <v:textbox style="mso-fit-shape-to-text:t" inset="0,0,0,0">
-                  <w:txbxContent>
-                    <w:p>
-                      <w:pPr>
-                        <w:pStyle w:val="Titulek"/>
-                        <w:jc w:val="center"/>
-                        <w:rPr>
-                          <w:b w:val="0"/>
-                        </w:rPr>
-                      </w:pPr>
-                      <w:bookmarkStart w:id="1" w:name="_Ref194423413"/>
-                      <w:r>
-                        <w:t xml:space="preserve">Figure </w:t>
-                      </w:r>
-                      <w:fldSimple w:instr=" SEQ Figure \* ARABIC ">
-                        <w:r>
-                          <w:rPr>
-                            <w:noProof/>
-                          </w:rPr>
-                          <w:t>1</w:t>
-                        </w:r>
-                      </w:fldSimple>
-                      <w:bookmarkEnd w:id="1"/>
-                      <w:r>
-                        <w:t xml:space="preserve">. </w:t>
-                      </w:r>
-                      <w:r>
-                        <w:rPr>
-                          <w:rStyle w:val="FigureCaptionChar"/>
-                          <w:b w:val="0"/>
-                        </w:rPr>
-                        <w:t>An</w:t>
-                      </w:r>
-                      <w:r>
-                        <w:rPr>
-                          <w:rStyle w:val="FigureCaptionChar"/>
-                          <w:b w:val="0"/>
-                        </w:rPr>
-                        <w:t xml:space="preserve"> example of a figure that spans over two columns.</w:t>
-                      </w:r>
-                      <w:r>
-                        <w:rPr>
-                          <w:rStyle w:val="FigureCaptionChar"/>
-                          <w:b w:val="0"/>
-                        </w:rPr>
-                        <w:t xml:space="preserve"> To move it, click on its border, push shift, click again, move without releasing the mouse. Release shift if need to move it vertically. You can also use arrow buttons to move it.</w:t>
-                      </w:r>
-                    </w:p>
-                    <w:p/>
-                  </w:txbxContent>
-                </v:textbox>
-                <w10:wrap type="square"/>
-              </v:shape>
-            </w:pict>
-          </mc:Fallback>
-        </mc:AlternateContent>
-      </w:r>
-      <w:r>
-        <w:rPr>
-          <w:noProof/>
-          <w:lang w:val="cs-CZ" w:eastAsia="cs-CZ"/>
-        </w:rPr>
-        <mc:AlternateContent>
-          <mc:Choice Requires="wps">
-            <w:drawing>
-              <wp:anchor distT="0" distB="0" distL="114300" distR="114300" simplePos="0" relativeHeight="251657216" behindDoc="0" locked="0" layoutInCell="1" allowOverlap="1" wp14:anchorId="5094D12C" wp14:editId="78295F45">
-                <wp:simplePos x="0" y="0"/>
-                <wp:positionH relativeFrom="column">
-                  <wp:posOffset>-86995</wp:posOffset>
-                </wp:positionH>
-                <wp:positionV relativeFrom="paragraph">
-                  <wp:posOffset>-351790</wp:posOffset>
-                </wp:positionV>
-                <wp:extent cx="6386830" cy="852170"/>
-                <wp:effectExtent l="0" t="635" r="0" b="4445"/>
-                <wp:wrapSquare wrapText="bothSides"/>
-                <wp:docPr id="3" name="Text Box 13"/>
-                <wp:cNvGraphicFramePr>
-                  <a:graphicFrameLocks xmlns:a="http://schemas.openxmlformats.org/drawingml/2006/main"/>
-                </wp:cNvGraphicFramePr>
-                <a:graphic xmlns:a="http://schemas.openxmlformats.org/drawingml/2006/main">
-                  <a:graphicData uri="http://schemas.microsoft.com/office/word/2010/wordprocessingShape">
-                    <wps:wsp>
-                      <wps:cNvSpPr txBox="1">
-                        <a:spLocks noChangeArrowheads="1"/>
-                      </wps:cNvSpPr>
-                      <wps:spPr bwMode="auto">
-                        <a:xfrm>
-                          <a:off x="0" y="0"/>
-                          <a:ext cx="6386830" cy="852170"/>
-                        </a:xfrm>
-                        <a:prstGeom prst="rect">
-                          <a:avLst/>
-                        </a:prstGeom>
-                        <a:noFill/>
-                        <a:ln>
-                          <a:noFill/>
-                        </a:ln>
-                        <a:effectLst/>
-                        <a:extLst>
-                          <a:ext uri="{909E8E84-426E-40DD-AFC4-6F175D3DCCD1}">
-                            <a14:hiddenFill xmlns:a14="http://schemas.microsoft.com/office/drawing/2010/main">
-                              <a:solidFill>
-                                <a:srgbClr val="FFFFFF"/>
-                              </a:solidFill>
-                            </a14:hiddenFill>
-                          </a:ext>
-                          <a:ext uri="{91240B29-F687-4F45-9708-019B960494DF}">
-                            <a14:hiddenLine xmlns:a14="http://schemas.microsoft.com/office/drawing/2010/main" w="9525" algn="ctr">
-                              <a:solidFill>
-                                <a:srgbClr val="000000"/>
-                              </a:solidFill>
-                              <a:miter lim="800000"/>
-                              <a:headEnd/>
-                              <a:tailEnd/>
-                            </a14:hiddenLine>
-                          </a:ext>
-                          <a:ext uri="{AF507438-7753-43E0-B8FC-AC1667EBCBE1}">
-                            <a14:hiddenEffects xmlns:a14="http://schemas.microsoft.com/office/drawing/2010/main">
-                              <a:effectLst/>
-                            </a14:hiddenEffects>
-                          </a:ext>
-                        </a:extLst>
-                      </wps:spPr>
-                      <wps:txbx>
-                        <w:txbxContent>
-                          <w:p>
-                            <w:pPr>
-                              <w:jc w:val="center"/>
-                            </w:pPr>
-                            <w:r>
-                              <w:object w:dxaOrig="8616" w:dyaOrig="1005">
-                                <v:shapetype id="_x0000_t75" coordsize="21600,21600" o:spt="75" o:preferrelative="t" path="m@4@5l@4@11@9@11@9@5xe" filled="f" stroked="f">
-                                  <v:stroke joinstyle="miter"/>
-                                  <v:formulas>
-                                    <v:f eqn="if lineDrawn pixelLineWidth 0"/>
-                                    <v:f eqn="sum @0 1 0"/>
-                                    <v:f eqn="sum 0 0 @1"/>
-                                    <v:f eqn="prod @2 1 2"/>
-                                    <v:f eqn="prod @3 21600 pixelWidth"/>
-                                    <v:f eqn="prod @3 21600 pixelHeight"/>
-                                    <v:f eqn="sum @0 0 1"/>
-                                    <v:f eqn="prod @6 1 2"/>
-                                    <v:f eqn="prod @7 21600 pixelWidth"/>
-                                    <v:f eqn="sum @8 21600 0"/>
-                                    <v:f eqn="prod @7 21600 pixelHeight"/>
-                                    <v:f eqn="sum @10 21600 0"/>
-                                  </v:formulas>
-                                  <v:path o:extrusionok="f" gradientshapeok="t" o:connecttype="rect"/>
-                                  <o:lock v:ext="edit" aspectratio="t"/>
-                                </v:shapetype>
-                                <v:shape id="_x0000_i1028" type="#_x0000_t75" style="width:415.7pt;height:48.6pt" o:ole="">
-                                  <v:imagedata r:id="rId15" o:title=""/>
-                                </v:shape>
-                                <o:OLEObject Type="Embed" ProgID="Visio.Drawing.11" ShapeID="_x0000_i1028" DrawAspect="Content" ObjectID="_1493053611" r:id="rId16"/>
-                              </w:object>
-                            </w:r>
-                          </w:p>
-                          <w:p>
-                            <w:pPr>
-                              <w:pBdr>
-                                <w:bottom w:val="single" w:sz="4" w:space="1" w:color="auto"/>
-                              </w:pBdr>
-                              <w:rPr>
-                                <w:sz w:val="16"/>
-                                <w:szCs w:val="16"/>
-                              </w:rPr>
-                            </w:pPr>
-                            <w:bookmarkStart w:id="2" w:name="_GoBack"/>
-                            <w:bookmarkEnd w:id="2"/>
-                          </w:p>
-                          <w:p/>
-                        </w:txbxContent>
-                      </wps:txbx>
-                      <wps:bodyPr rot="0" vert="horz" wrap="square" lIns="91440" tIns="45720" rIns="91440" bIns="45720" anchor="t" anchorCtr="0" upright="1">
-                        <a:noAutofit/>
-                      </wps:bodyPr>
-                    </wps:wsp>
-                  </a:graphicData>
-                </a:graphic>
-                <wp14:sizeRelH relativeFrom="page">
-                  <wp14:pctWidth>0</wp14:pctWidth>
-                </wp14:sizeRelH>
-                <wp14:sizeRelV relativeFrom="page">
-                  <wp14:pctHeight>0</wp14:pctHeight>
-                </wp14:sizeRelV>
-              </wp:anchor>
-            </w:drawing>
-          </mc:Choice>
-          <mc:Fallback>
-            <w:pict>
-              <v:shape w14:anchorId="5094D12C" id="Text Box 13" o:spid="_x0000_s1031" type="#_x0000_t202" style="position:absolute;left:0;text-align:left;margin-left:-6.85pt;margin-top:-27.7pt;width:502.9pt;height:67.1pt;z-index:251657216;visibility:visible;mso-wrap-style:square;mso-width-percent:0;mso-height-percent:0;mso-wrap-distance-left:9pt;mso-wrap-distance-top:0;mso-wrap-distance-right:9pt;mso-wrap-distance-bottom:0;mso-position-horizontal:absolute;mso-position-horizontal-relative:text;mso-position-vertical:absolute;mso-position-vertical-relative:text;mso-width-percent:0;mso-height-percent:0;mso-width-relative:page;mso-height-relative:page;v-text-anchor:top" o:gfxdata="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" filled="f" stroked="f">
-                <v:textbox>
-                  <w:txbxContent>
-                    <w:p>
-                      <w:pPr>
-                        <w:jc w:val="center"/>
-                      </w:pPr>
-                      <w:r>
-                        <w:object w:dxaOrig="8616" w:dyaOrig="1005">
-                          <v:shape id="_x0000_i1028" type="#_x0000_t75" style="width:415.7pt;height:48.6pt" o:ole="">
-                            <v:imagedata r:id="rId15" o:title=""/>
-                          </v:shape>
-                          <o:OLEObject Type="Embed" ProgID="Visio.Drawing.11" ShapeID="_x0000_i1028" DrawAspect="Content" ObjectID="_1493053611" r:id="rId17"/>
-                        </w:object>
-                      </w:r>
-                    </w:p>
-                    <w:p>
-                      <w:pPr>
-                        <w:pBdr>
-                          <w:bottom w:val="single" w:sz="4" w:space="1" w:color="auto"/>
-                        </w:pBdr>
-                        <w:rPr>
-                          <w:sz w:val="16"/>
-                          <w:szCs w:val="16"/>
-                        </w:rPr>
-                      </w:pPr>
-                      <w:bookmarkStart w:id="3" w:name="_GoBack"/>
-                      <w:bookmarkEnd w:id="3"/>
-                    </w:p>
-                    <w:p/>
-                  </w:txbxContent>
-                </v:textbox>
-                <w10:wrap type="square"/>
-              </v:shape>
-            </w:pict>
-          </mc:Fallback>
-        </mc:AlternateContent>
-      </w:r>
-      <w:r>
-        <w:t>Appropriate keywords describing the content of the paper should be supplied as a comma separated list.</w:t>
+        <w:pStyle w:val="Body"/>
+      </w:pPr>
+      <w:r>
+        <w:t xml:space="preserve">The abstract should be written as one paragraph. </w:t>
+      </w:r>
+      <w:r>
+        <w:t>It is not recommended to exceed</w:t>
+      </w:r>
+      <w:r>
+        <w:t xml:space="preserve"> 150 words.</w:t>
       </w:r>
     </w:p>
     <w:p>
       <w:pPr>
-        <w:pStyle w:val="Nadpis2"/>
-      </w:pPr>
-      <w:r>
-        <w:t>Fonts</w:t>
+        <w:pStyle w:val="BodyTextIndented"/>
+      </w:pPr>
+      <w:r>
+        <w:t>Appropriate keywords describing the content of the paper should be supplied as a comma separated list.</w:t>
       </w:r>
     </w:p>
     <w:p>
       <w:pPr>
-        <w:pStyle w:val="Body"/>
-      </w:pPr>
-      <w:r>
-        <w:t xml:space="preserve">For all standard body text </w:t>
-      </w:r>
-      <w:r>
-        <w:rPr>
-          <w:i/>
-        </w:rPr>
-        <w:t>Times New Roman</w:t>
-      </w:r>
-      <w:r>
-        <w:t xml:space="preserve"> with regular font style, and font size 10</w:t>
-      </w:r>
-      <w:r>
-        <w:t>.5</w:t>
-      </w:r>
-      <w:r>
-        <w:t xml:space="preserve">pt should be used. To emphasize a text or a word, use </w:t>
-      </w:r>
-      <w:r>
-        <w:rPr>
-          <w:i/>
-        </w:rPr>
-        <w:t>italic font style</w:t>
-      </w:r>
-      <w:r>
-        <w:t xml:space="preserve">. For </w:t>
-      </w:r>
-      <w:r>
-        <w:rPr>
-          <w:rStyle w:val="CODEChar"/>
-        </w:rPr>
-        <w:t>verbatim</w:t>
-      </w:r>
-      <w:r>
-        <w:rPr>
-          <w:rStyle w:val="CODEChar"/>
-        </w:rPr>
-        <w:t xml:space="preserve"> </w:t>
-      </w:r>
-      <w:r>
-        <w:t>text</w:t>
-      </w:r>
-      <w:r>
-        <w:t xml:space="preserve"> embedded in running text</w:t>
-      </w:r>
-      <w:r>
-        <w:t>, incl</w:t>
-      </w:r>
-      <w:r>
-        <w:t xml:space="preserve">uding code </w:t>
-      </w:r>
-      <w:r>
-        <w:t>fragments</w:t>
-      </w:r>
-      <w:r>
-        <w:t>,</w:t>
-      </w:r>
-      <w:r>
-        <w:t xml:space="preserve"> </w:t>
-      </w:r>
-      <w:r>
-        <w:t xml:space="preserve">use the style </w:t>
-      </w:r>
-      <w:r>
-        <w:rPr>
-          <w:rStyle w:val="CODEChar"/>
-        </w:rPr>
-        <w:t>CODE</w:t>
-      </w:r>
-      <w:r>
-        <w:t xml:space="preserve"> (push F8 C) with </w:t>
-      </w:r>
-      <w:r>
-        <w:t>font</w:t>
-      </w:r>
-      <w:r>
-        <w:rPr>
-          <w:rStyle w:val="CODEChar"/>
-        </w:rPr>
-        <w:t xml:space="preserve"> Courier New</w:t>
-      </w:r>
-      <w:r>
-        <w:t xml:space="preserve"> with size 9.5</w:t>
-      </w:r>
-      <w:r>
-        <w:t>pt should be used.</w:t>
+        <w:pStyle w:val="Nadpis2"/>
+      </w:pPr>
+      <w:r>
+        <w:lastRenderedPageBreak/>
+        <w:t>Fonts</w:t>
       </w:r>
     </w:p>
     <w:p>
       <w:pPr>
-        <w:pStyle w:val="BodyTextIndented"/>
-      </w:pPr>
-      <w:r>
-        <w:t xml:space="preserve">For separate code examples, use the styles CODEF (push F8 F), and </w:t>
-      </w:r>
-      <w:proofErr w:type="gramStart"/>
-      <w:r>
-        <w:t>CODE1  (</w:t>
-      </w:r>
-      <w:proofErr w:type="gramEnd"/>
-      <w:r>
-        <w:t>push F8 E)</w:t>
+        <w:pStyle w:val="Body"/>
+      </w:pPr>
+      <w:r>
+        <w:t xml:space="preserve">For all standard body text </w:t>
+      </w:r>
+      <w:r>
+        <w:rPr>
+          <w:i/>
+        </w:rPr>
+        <w:t>Times New Roman</w:t>
+      </w:r>
+      <w:r>
+        <w:t xml:space="preserve"> with regular font style, and font size 10</w:t>
+      </w:r>
+      <w:r>
+        <w:t>.5</w:t>
+      </w:r>
+      <w:r>
+        <w:t xml:space="preserve">pt should be used. To emphasize a text or a word, use </w:t>
+      </w:r>
+      <w:r>
+        <w:rPr>
+          <w:i/>
+        </w:rPr>
+        <w:t>italic font style</w:t>
+      </w:r>
+      <w:r>
+        <w:t xml:space="preserve">. For </w:t>
+      </w:r>
+      <w:r>
+        <w:rPr>
+          <w:rStyle w:val="CODEChar"/>
+        </w:rPr>
+        <w:t>verbatim</w:t>
+      </w:r>
+      <w:r>
+        <w:rPr>
+          <w:rStyle w:val="CODEChar"/>
+        </w:rPr>
+        <w:t xml:space="preserve"> </w:t>
+      </w:r>
+      <w:r>
+        <w:t>text</w:t>
+      </w:r>
+      <w:r>
+        <w:t xml:space="preserve"> embedded in running text</w:t>
+      </w:r>
+      <w:r>
+        <w:t>, incl</w:t>
+      </w:r>
+      <w:r>
+        <w:t xml:space="preserve">uding code </w:t>
+      </w:r>
+      <w:r>
+        <w:t>fragments</w:t>
+      </w:r>
+      <w:r>
+        <w:t>,</w:t>
+      </w:r>
+      <w:r>
+        <w:t xml:space="preserve"> </w:t>
+      </w:r>
+      <w:r>
+        <w:t xml:space="preserve">use the style </w:t>
+      </w:r>
+      <w:r>
+        <w:rPr>
+          <w:rStyle w:val="CODEChar"/>
+        </w:rPr>
+        <w:t>CODE</w:t>
+      </w:r>
+      <w:r>
+        <w:t xml:space="preserve"> (push F8 C) with </w:t>
+      </w:r>
+      <w:r>
+        <w:t>font</w:t>
+      </w:r>
+      <w:r>
+        <w:rPr>
+          <w:rStyle w:val="CODEChar"/>
+        </w:rPr>
+        <w:t xml:space="preserve"> Courier New</w:t>
+      </w:r>
+      <w:r>
+        <w:t xml:space="preserve"> with size 9.5</w:t>
+      </w:r>
+      <w:r>
+        <w:t>pt should be used.</w:t>
       </w:r>
     </w:p>
     <w:p>
       <w:pPr>
-        <w:pStyle w:val="CODEF"/>
-      </w:pPr>
-      <w:r>
-        <w:rPr>
-          <w:b/>
-        </w:rPr>
-        <w:t>while</w:t>
-      </w:r>
-      <w:r>
-        <w:t xml:space="preserve"> x&lt;20 </w:t>
-      </w:r>
-      <w:r>
-        <w:t xml:space="preserve">// </w:t>
-      </w:r>
-      <w:r>
-        <w:t>1</w:t>
-      </w:r>
-      <w:r>
-        <w:rPr>
-          <w:vertAlign w:val="superscript"/>
-        </w:rPr>
-        <w:t>st</w:t>
-      </w:r>
-      <w:r>
-        <w:t xml:space="preserve"> line CODEF Style </w:t>
-      </w:r>
-      <w:r>
-        <w:t xml:space="preserve"> F8 F</w:t>
+        <w:pStyle w:val="BodyTextIndented"/>
+      </w:pPr>
+      <w:r>
+        <w:t xml:space="preserve">For separate code examples, use the styles CODEF (push F8 F), and </w:t>
+      </w:r>
+      <w:proofErr w:type="gramStart"/>
+      <w:r>
+        <w:t>CODE1  (</w:t>
+      </w:r>
+      <w:proofErr w:type="gramEnd"/>
+      <w:r>
+        <w:t>push F8 E)</w:t>
       </w:r>
     </w:p>
     <w:p>
       <w:pPr>
-        <w:pStyle w:val="CODE1"/>
-      </w:pPr>
-      <w:r>
-        <w:t xml:space="preserve">  x := x+y*2;</w:t>
-      </w:r>
-      <w:r>
-        <w:t xml:space="preserve">  // The CODE1 Style  F8 E</w:t>
+        <w:pStyle w:val="CODEF"/>
+      </w:pPr>
+      <w:r>
+        <w:rPr>
+          <w:b/>
+        </w:rPr>
+        <w:t>while</w:t>
+      </w:r>
+      <w:r>
+        <w:t xml:space="preserve"> x&lt;20 </w:t>
+      </w:r>
+      <w:r>
+        <w:t xml:space="preserve">// </w:t>
+      </w:r>
+      <w:r>
+        <w:t>1</w:t>
+      </w:r>
+      <w:r>
+        <w:rPr>
+          <w:vertAlign w:val="superscript"/>
+        </w:rPr>
+        <w:t>st</w:t>
+      </w:r>
+      <w:r>
+        <w:t xml:space="preserve"> line CODEF Style </w:t>
+      </w:r>
+      <w:r>
+        <w:t xml:space="preserve"> F8 F</w:t>
       </w:r>
     </w:p>
     <w:p>
@@ -3738,25 +3921,7 @@
         <w:pStyle w:val="CODE1"/>
       </w:pPr>
       <w:r>
-        <w:rPr>
-          <w:b/>
-        </w:rPr>
-        <w:t>end</w:t>
-      </w:r>
-      <w:r>
-        <w:t xml:space="preserve"> </w:t>
-      </w:r>
-      <w:r>
-        <w:rPr>
-          <w:b/>
-        </w:rPr>
-        <w:t>while</w:t>
-      </w:r>
-      <w:r>
-        <w:rPr>
-          <w:b/>
-        </w:rPr>
-        <w:t>;</w:t>
+        <w:t xml:space="preserve">  x := x+y*2;</w:t>
       </w:r>
       <w:r>
         <w:t xml:space="preserve">  // The CODE1 Style  F8 E</w:t>
@@ -3764,628 +3929,396 @@
     </w:p>
     <w:p>
       <w:pPr>
-        <w:pStyle w:val="Nadpis2"/>
-      </w:pPr>
-      <w:r>
-        <w:t>Lists</w:t>
+        <w:pStyle w:val="CODE1"/>
+      </w:pPr>
+      <w:r>
+        <w:rPr>
+          <w:b/>
+        </w:rPr>
+        <w:t>end</w:t>
+      </w:r>
+      <w:r>
+        <w:t xml:space="preserve"> </w:t>
+      </w:r>
+      <w:r>
+        <w:rPr>
+          <w:b/>
+        </w:rPr>
+        <w:t>while</w:t>
+      </w:r>
+      <w:r>
+        <w:rPr>
+          <w:b/>
+        </w:rPr>
+        <w:t>;</w:t>
+      </w:r>
+      <w:r>
+        <w:t xml:space="preserve">  // The CODE1 Style  F8 E</w:t>
       </w:r>
     </w:p>
     <w:p>
       <w:pPr>
-        <w:pStyle w:val="Body"/>
-      </w:pPr>
-      <w:r>
-        <w:t xml:space="preserve">Bullets should </w:t>
-      </w:r>
-      <w:r>
-        <w:t>be created by using style</w:t>
-      </w:r>
-      <w:r>
-        <w:t xml:space="preserve"> </w:t>
-      </w:r>
-      <w:r>
-        <w:rPr>
-          <w:i/>
-        </w:rPr>
-        <w:t>"</w:t>
-      </w:r>
-      <w:r>
-        <w:rPr>
-          <w:i/>
-        </w:rPr>
-        <w:t>Bullet Item</w:t>
-      </w:r>
-      <w:r>
-        <w:rPr>
-          <w:i/>
-        </w:rPr>
-        <w:t>"</w:t>
-      </w:r>
-      <w:r>
-        <w:t>, not using standard bullets. E.g.</w:t>
-      </w:r>
+        <w:pStyle w:val="BodyTextIndented"/>
+        <w:ind w:firstLine="0"/>
+      </w:pPr>
     </w:p>
     <w:p>
       <w:pPr>
-        <w:pStyle w:val="BulletItem"/>
-      </w:pPr>
-      <w:r>
-        <w:t>The first text item.</w:t>
-      </w:r>
-      <w:r>
-        <w:t xml:space="preserve"> (Push F8 U)</w:t>
+        <w:pStyle w:val="Nadpis1"/>
+      </w:pPr>
+      <w:r>
+        <w:t>Figures</w:t>
       </w:r>
     </w:p>
     <w:p>
       <w:pPr>
-        <w:pStyle w:val="BulletItem"/>
-      </w:pPr>
-      <w:r>
-        <w:t>The second text item.</w:t>
+        <w:pStyle w:val="Body"/>
+      </w:pPr>
+      <w:r>
+        <w:t xml:space="preserve">Figures should be numbered and include a description text. All figures should be referenced within the body text </w:t>
+      </w:r>
+      <w:r>
+        <w:t>by an insert cross reference to Figure (</w:t>
+      </w:r>
+      <w:proofErr w:type="spellStart"/>
+      <w:r>
+        <w:t>only</w:t>
+      </w:r>
+      <w:r>
+        <w:t>label+number</w:t>
+      </w:r>
+      <w:proofErr w:type="spellEnd"/>
+      <w:r>
+        <w:t>).</w:t>
       </w:r>
     </w:p>
     <w:p>
       <w:pPr>
-        <w:pStyle w:val="Body"/>
-      </w:pPr>
-      <w:r>
-        <w:t>Numbered items</w:t>
-      </w:r>
-      <w:r>
-        <w:t xml:space="preserve"> should be created using style </w:t>
-      </w:r>
-      <w:r>
-        <w:rPr>
-          <w:i/>
-        </w:rPr>
-        <w:t>"</w:t>
-      </w:r>
-      <w:r>
-        <w:rPr>
-          <w:i/>
-        </w:rPr>
-        <w:t>Numbering"</w:t>
-      </w:r>
-      <w:r>
-        <w:t>. E.g.</w:t>
+        <w:pStyle w:val="Figure"/>
+      </w:pPr>
+      <w:r>
+        <w:object w:dxaOrig="3683" w:dyaOrig="1005">
+          <v:shapetype id="_x0000_t75" coordsize="21600,21600" o:spt="75" o:preferrelative="t" path="m@4@5l@4@11@9@11@9@5xe" filled="f" stroked="f">
+            <v:stroke joinstyle="miter"/>
+            <v:formulas>
+              <v:f eqn="if lineDrawn pixelLineWidth 0"/>
+              <v:f eqn="sum @0 1 0"/>
+              <v:f eqn="sum 0 0 @1"/>
+              <v:f eqn="prod @2 1 2"/>
+              <v:f eqn="prod @3 21600 pixelWidth"/>
+              <v:f eqn="prod @3 21600 pixelHeight"/>
+              <v:f eqn="sum @0 0 1"/>
+              <v:f eqn="prod @6 1 2"/>
+              <v:f eqn="prod @7 21600 pixelWidth"/>
+              <v:f eqn="sum @8 21600 0"/>
+              <v:f eqn="prod @7 21600 pixelHeight"/>
+              <v:f eqn="sum @10 21600 0"/>
+            </v:formulas>
+            <v:path o:extrusionok="f" gradientshapeok="t" o:connecttype="rect"/>
+            <o:lock v:ext="edit" aspectratio="t"/>
+          </v:shapetype>
+          <v:shape id="_x0000_i1025" type="#_x0000_t75" style="width:202.75pt;height:55.2pt" o:ole="">
+            <v:imagedata r:id="rId16" o:title=""/>
+          </v:shape>
+          <o:OLEObject Type="Embed" ProgID="Visio.Drawing.11" ShapeID="_x0000_i1025" DrawAspect="Content" ObjectID="_1493130486" r:id="rId17"/>
+        </w:object>
+      </w:r>
+      <w:r>
+        <w:t xml:space="preserve">              </w:t>
       </w:r>
     </w:p>
     <w:p>
       <w:pPr>
-        <w:pStyle w:val="Numbering"/>
-      </w:pPr>
-      <w:r>
-        <w:t>The first text item.</w:t>
+        <w:pStyle w:val="Titulek"/>
+        <w:rPr>
+          <w:rStyle w:val="caption-text"/>
+        </w:rPr>
+      </w:pPr>
+      <w:r>
+        <w:t xml:space="preserve">Figure </w:t>
+      </w:r>
+      <w:r>
+        <w:fldChar w:fldCharType="begin"/>
+      </w:r>
+      <w:r>
+        <w:instrText xml:space="preserve"> SEQ Figure \* ARABIC </w:instrText>
+      </w:r>
+      <w:r>
+        <w:fldChar w:fldCharType="separate"/>
+      </w:r>
+      <w:r>
+        <w:rPr>
+          <w:noProof/>
+        </w:rPr>
+        <w:t>8</w:t>
+      </w:r>
+      <w:r>
+        <w:rPr>
+          <w:noProof/>
+        </w:rPr>
+        <w:fldChar w:fldCharType="end"/>
+      </w:r>
+      <w:r>
+        <w:t xml:space="preserve">. </w:t>
+      </w:r>
+      <w:r>
+        <w:rPr>
+          <w:rStyle w:val="caption-text"/>
+        </w:rPr>
+        <w:t>Example of figure text</w:t>
+      </w:r>
+      <w:r>
+        <w:rPr>
+          <w:rStyle w:val="caption-text"/>
+        </w:rPr>
+        <w:t>.</w:t>
       </w:r>
     </w:p>
     <w:p>
       <w:pPr>
-        <w:pStyle w:val="Numbering"/>
-      </w:pPr>
-      <w:r>
-        <w:t>The second text item.</w:t>
+        <w:pStyle w:val="Body"/>
+      </w:pPr>
+      <w:r>
+        <w:t xml:space="preserve">When using MS word, style </w:t>
+      </w:r>
+      <w:r>
+        <w:rPr>
+          <w:i/>
+        </w:rPr>
+        <w:t>"</w:t>
+      </w:r>
+      <w:r>
+        <w:rPr>
+          <w:i/>
+        </w:rPr>
+        <w:t>Caption"</w:t>
+      </w:r>
+      <w:r>
+        <w:t xml:space="preserve"> could be used, as shown in the example. </w:t>
+      </w:r>
+      <w:bookmarkStart w:id="0" w:name="_GoBack"/>
+      <w:bookmarkEnd w:id="0"/>
+      <w:r>
+        <w:t>The style "</w:t>
+      </w:r>
+      <w:r>
+        <w:rPr>
+          <w:i/>
+        </w:rPr>
+        <w:t>Figure</w:t>
+      </w:r>
+      <w:r>
+        <w:t>" should be used for the line where the picture is placed</w:t>
+      </w:r>
+      <w:r>
+        <w:rPr>
+          <w:rStyle w:val="Znakapoznpodarou"/>
+        </w:rPr>
+        <w:footnoteReference w:id="1"/>
+      </w:r>
+      <w:r>
+        <w:t>.</w:t>
+      </w:r>
+      <w:r>
+        <w:t xml:space="preserve"> </w:t>
       </w:r>
     </w:p>
     <w:p>
       <w:pPr>
-        <w:pStyle w:val="Nadpis2"/>
-      </w:pPr>
-      <w:r>
-        <w:lastRenderedPageBreak/>
-        <w:t>Paragraphs</w:t>
+        <w:pStyle w:val="BodyTextIndented"/>
+      </w:pPr>
+      <w:r>
+        <w:t xml:space="preserve">It is recommended to copy </w:t>
+      </w:r>
+      <w:r>
+        <w:t xml:space="preserve">a figure + caption such as the one below and modify the contents when creating a new figure. </w:t>
       </w:r>
     </w:p>
     <w:p>
       <w:pPr>
-        <w:pStyle w:val="Body"/>
-      </w:pPr>
-      <w:r>
-        <w:t xml:space="preserve">The first paragraph after each subsection is not </w:t>
-      </w:r>
-      <w:r>
-        <w:t xml:space="preserve">indented. </w:t>
-      </w:r>
-      <w:r>
-        <w:t>When using th</w:t>
-      </w:r>
-      <w:r>
-        <w:t xml:space="preserve">e MS Word template, style </w:t>
-      </w:r>
-      <w:r>
-        <w:rPr>
-          <w:i/>
-        </w:rPr>
-        <w:t>"Bod</w:t>
-      </w:r>
-      <w:r>
-        <w:rPr>
-          <w:i/>
-        </w:rPr>
-        <w:t>y</w:t>
-      </w:r>
-      <w:r>
-        <w:rPr>
-          <w:i/>
-        </w:rPr>
-        <w:t>"</w:t>
-      </w:r>
-      <w:r>
-        <w:t xml:space="preserve"> should be used.</w:t>
-      </w:r>
-      <w:r>
-        <w:t xml:space="preserve"> (Push F8 B)</w:t>
+        <w:pStyle w:val="BodyTextIndented"/>
+      </w:pPr>
+      <w:r>
+        <w:t>The figure numbering will be automatically updated when selecting the whole article text by ctrl-A, and pushing alt/shift-</w:t>
+      </w:r>
+      <w:proofErr w:type="gramStart"/>
+      <w:r>
+        <w:t>U  for</w:t>
+      </w:r>
+      <w:proofErr w:type="gramEnd"/>
+      <w:r>
+        <w:t xml:space="preserve"> the number updating.</w:t>
       </w:r>
     </w:p>
     <w:p>
       <w:pPr>
-        <w:pStyle w:val="BodyTextIndented"/>
-      </w:pPr>
-      <w:r>
-        <w:t>The second and all other paragraphs within a section should be ind</w:t>
-      </w:r>
-      <w:r>
-        <w:t xml:space="preserve">ented. In Word, use style </w:t>
-      </w:r>
-      <w:r>
-        <w:rPr>
-          <w:i/>
-        </w:rPr>
-        <w:t>"</w:t>
-      </w:r>
-      <w:r>
-        <w:rPr>
-          <w:i/>
-        </w:rPr>
-        <w:t>Body Text Indented"</w:t>
-      </w:r>
-      <w:r>
-        <w:t xml:space="preserve"> for these paragraphs.</w:t>
-      </w:r>
-      <w:r>
-        <w:t xml:space="preserve"> (Push F8 I)</w:t>
+        <w:pStyle w:val="Figure"/>
+      </w:pPr>
+      <w:r>
+        <w:object w:dxaOrig="3683" w:dyaOrig="1005">
+          <v:shape id="_x0000_i1026" type="#_x0000_t75" style="width:202.75pt;height:55.2pt" o:ole="">
+            <v:imagedata r:id="rId16" o:title=""/>
+          </v:shape>
+          <o:OLEObject Type="Embed" ProgID="Visio.Drawing.11" ShapeID="_x0000_i1026" DrawAspect="Content" ObjectID="_1493130487" r:id="rId18"/>
+        </w:object>
+      </w:r>
+      <w:r>
+        <w:t xml:space="preserve">              </w:t>
       </w:r>
     </w:p>
     <w:p>
       <w:pPr>
-        <w:pStyle w:val="Nadpis1"/>
-      </w:pPr>
-      <w:r>
-        <w:t xml:space="preserve">Section </w:t>
-      </w:r>
-      <w:proofErr w:type="gramStart"/>
-      <w:r>
-        <w:t>Headings</w:t>
-      </w:r>
-      <w:r>
-        <w:t xml:space="preserve">  (</w:t>
-      </w:r>
-      <w:proofErr w:type="gramEnd"/>
-      <w:r>
-        <w:t>Heading 1, Push F8 1)</w:t>
+        <w:pStyle w:val="Titulek"/>
+        <w:rPr>
+          <w:rStyle w:val="caption-text"/>
+        </w:rPr>
+      </w:pPr>
+      <w:bookmarkStart w:id="1" w:name="_Ref90910737"/>
+      <w:r>
+        <w:t xml:space="preserve">Figure </w:t>
+      </w:r>
+      <w:r>
+        <w:fldChar w:fldCharType="begin"/>
+      </w:r>
+      <w:r>
+        <w:instrText xml:space="preserve"> SEQ Figure \* ARABIC </w:instrText>
+      </w:r>
+      <w:r>
+        <w:fldChar w:fldCharType="separate"/>
+      </w:r>
+      <w:r>
+        <w:rPr>
+          <w:noProof/>
+        </w:rPr>
+        <w:t>9</w:t>
+      </w:r>
+      <w:r>
+        <w:rPr>
+          <w:noProof/>
+        </w:rPr>
+        <w:fldChar w:fldCharType="end"/>
+      </w:r>
+      <w:r>
+        <w:t xml:space="preserve">. </w:t>
+      </w:r>
+      <w:r>
+        <w:rPr>
+          <w:rStyle w:val="caption-text"/>
+        </w:rPr>
+        <w:t>Example of figure text</w:t>
+      </w:r>
+      <w:r>
+        <w:rPr>
+          <w:rStyle w:val="caption-text"/>
+        </w:rPr>
+        <w:t>.</w:t>
       </w:r>
     </w:p>
     <w:p>
       <w:pPr>
         <w:pStyle w:val="Body"/>
-      </w:pPr>
-      <w:r>
-        <w:t xml:space="preserve">Section headings should be numbered. Words in the headings should be </w:t>
-      </w:r>
-      <w:r>
-        <w:t>capitali</w:t>
-      </w:r>
-      <w:r>
-        <w:t>z</w:t>
-      </w:r>
-      <w:r>
-        <w:t>ed</w:t>
-      </w:r>
-      <w:r>
-        <w:t xml:space="preserve">. </w:t>
-      </w:r>
-      <w:r>
-        <w:t>The</w:t>
-      </w:r>
-      <w:r>
-        <w:t>, style</w:t>
-      </w:r>
-      <w:r>
-        <w:t xml:space="preserve"> </w:t>
-      </w:r>
-      <w:r>
-        <w:rPr>
-          <w:i/>
-        </w:rPr>
-        <w:t>"Heading 1</w:t>
-      </w:r>
-      <w:r>
-        <w:rPr>
-          <w:i/>
-        </w:rPr>
-        <w:t>"</w:t>
-      </w:r>
-      <w:r>
-        <w:t xml:space="preserve"> should be used for the main section headings.</w:t>
+        <w:rPr>
+          <w:rFonts w:eastAsia="Batang"/>
+        </w:rPr>
+      </w:pPr>
+      <w:r>
+        <w:rPr>
+          <w:rFonts w:eastAsia="Batang"/>
+        </w:rPr>
+        <w:t>This is another Body paragraph, followed by another Figure.</w:t>
       </w:r>
     </w:p>
     <w:p>
       <w:pPr>
-        <w:pStyle w:val="Nadpis2"/>
-      </w:pPr>
-      <w:r>
-        <w:t>Sub-</w:t>
-      </w:r>
-      <w:proofErr w:type="gramStart"/>
-      <w:r>
-        <w:t>Section</w:t>
-      </w:r>
-      <w:r>
-        <w:t xml:space="preserve">  (</w:t>
-      </w:r>
-      <w:proofErr w:type="gramEnd"/>
-      <w:r>
-        <w:t>Heading 2, push F8 2)</w:t>
+        <w:pStyle w:val="Figure"/>
+      </w:pPr>
+      <w:r>
+        <w:object w:dxaOrig="3683" w:dyaOrig="1005">
+          <v:shape id="_x0000_i1027" type="#_x0000_t75" style="width:202.75pt;height:55.2pt" o:ole="">
+            <v:imagedata r:id="rId16" o:title=""/>
+          </v:shape>
+          <o:OLEObject Type="Embed" ProgID="Visio.Drawing.11" ShapeID="_x0000_i1027" DrawAspect="Content" ObjectID="_1493130488" r:id="rId19"/>
+        </w:object>
+      </w:r>
+      <w:r>
+        <w:t xml:space="preserve">              </w:t>
       </w:r>
     </w:p>
     <w:p>
       <w:pPr>
-        <w:pStyle w:val="Body"/>
-      </w:pPr>
-      <w:r>
-        <w:t>Subs</w:t>
-      </w:r>
-      <w:r>
-        <w:t>ections are numbered and style</w:t>
-      </w:r>
-      <w:r>
-        <w:t xml:space="preserve"> </w:t>
-      </w:r>
-      <w:r>
-        <w:rPr>
-          <w:i/>
-        </w:rPr>
-        <w:t>"Heading 2"</w:t>
-      </w:r>
-      <w:r>
-        <w:t xml:space="preserve"> should be used</w:t>
-      </w:r>
-      <w:r>
+        <w:pStyle w:val="Titulek"/>
+        <w:rPr>
+          <w:rFonts w:eastAsia="Batang"/>
+          <w:lang w:eastAsia="ko-KR"/>
+        </w:rPr>
+      </w:pPr>
+      <w:r>
+        <w:t xml:space="preserve">Figure </w:t>
+      </w:r>
+      <w:r>
+        <w:fldChar w:fldCharType="begin"/>
+      </w:r>
+      <w:r>
+        <w:instrText xml:space="preserve"> SEQ Figure \* ARABIC </w:instrText>
+      </w:r>
+      <w:r>
+        <w:fldChar w:fldCharType="separate"/>
+      </w:r>
+      <w:r>
+        <w:rPr>
+          <w:noProof/>
+        </w:rPr>
+        <w:t>10</w:t>
+      </w:r>
+      <w:r>
+        <w:rPr>
+          <w:noProof/>
+        </w:rPr>
+        <w:fldChar w:fldCharType="end"/>
+      </w:r>
+      <w:r>
+        <w:t xml:space="preserve">. </w:t>
+      </w:r>
+      <w:r>
+        <w:rPr>
+          <w:rStyle w:val="caption-text"/>
+        </w:rPr>
+        <w:t>Example of figure text</w:t>
+      </w:r>
+      <w:r>
+        <w:rPr>
+          <w:rStyle w:val="caption-text"/>
+        </w:rPr>
         <w:t>.</w:t>
       </w:r>
     </w:p>
     <w:p>
       <w:pPr>
-        <w:pStyle w:val="Nadpis3"/>
-      </w:pPr>
-      <w:r>
-        <w:t>Sub-Sub-</w:t>
-      </w:r>
-      <w:proofErr w:type="gramStart"/>
-      <w:r>
-        <w:t>Section</w:t>
-      </w:r>
-      <w:r>
-        <w:t xml:space="preserve">  (</w:t>
-      </w:r>
-      <w:proofErr w:type="gramEnd"/>
-      <w:r>
-        <w:t>Heading 3, push F8 3)</w:t>
+        <w:pStyle w:val="Body"/>
+        <w:rPr>
+          <w:rFonts w:eastAsia="Batang"/>
+        </w:rPr>
+      </w:pPr>
+      <w:r>
+        <w:rPr>
+          <w:rFonts w:eastAsia="Batang"/>
+        </w:rPr>
+        <w:t xml:space="preserve">The following is </w:t>
+      </w:r>
+      <w:r>
+        <w:rPr>
+          <w:rFonts w:eastAsia="Batang"/>
+        </w:rPr>
+        <w:t>an example</w:t>
+      </w:r>
+      <w:r>
+        <w:rPr>
+          <w:rFonts w:eastAsia="Batang"/>
+        </w:rPr>
+        <w:t xml:space="preserve"> table:</w:t>
       </w:r>
     </w:p>
-    <w:p>
-      <w:pPr>
-        <w:pStyle w:val="Body"/>
-      </w:pPr>
-      <w:r>
-        <w:t xml:space="preserve">It is possible to use sub-sub-sections (style </w:t>
-      </w:r>
-      <w:r>
-        <w:rPr>
-          <w:i/>
-        </w:rPr>
-        <w:t>"Heading 3"</w:t>
-      </w:r>
-      <w:r>
-        <w:t>). However, if possible, only sections and sub-sections should be used.</w:t>
-      </w:r>
-    </w:p>
-    <w:p>
-      <w:pPr>
-        <w:pStyle w:val="Nadpis1"/>
-      </w:pPr>
-      <w:r>
-        <w:t>Figures</w:t>
-      </w:r>
-    </w:p>
-    <w:p>
-      <w:pPr>
-        <w:pStyle w:val="Body"/>
-      </w:pPr>
-      <w:r>
-        <w:t xml:space="preserve">Figures should be numbered and include a description text. All figures should be referenced within the body text </w:t>
-      </w:r>
-      <w:r>
-        <w:t>by an insert cross reference to Figure (</w:t>
-      </w:r>
-      <w:proofErr w:type="spellStart"/>
-      <w:r>
-        <w:t>only</w:t>
-      </w:r>
-      <w:r>
-        <w:t>label+number</w:t>
-      </w:r>
-      <w:proofErr w:type="spellEnd"/>
-      <w:r>
-        <w:t>).</w:t>
-      </w:r>
-    </w:p>
-    <w:p>
-      <w:pPr>
-        <w:pStyle w:val="Figure"/>
-      </w:pPr>
-      <w:r>
-        <w:object w:dxaOrig="3683" w:dyaOrig="1005">
-          <v:shape id="_x0000_i1025" type="#_x0000_t75" style="width:202.75pt;height:55.2pt" o:ole="">
-            <v:imagedata r:id="rId18" o:title=""/>
-          </v:shape>
-          <o:OLEObject Type="Embed" ProgID="Visio.Drawing.11" ShapeID="_x0000_i1025" DrawAspect="Content" ObjectID="_1493053608" r:id="rId19"/>
-        </w:object>
-      </w:r>
-      <w:r>
-        <w:t xml:space="preserve">              </w:t>
-      </w:r>
-    </w:p>
-    <w:p>
-      <w:pPr>
-        <w:pStyle w:val="Titulek"/>
-        <w:rPr>
-          <w:rStyle w:val="caption-text"/>
-        </w:rPr>
-      </w:pPr>
-      <w:r>
-        <w:t xml:space="preserve">Figure </w:t>
-      </w:r>
-      <w:fldSimple w:instr=" SEQ Figure \* ARABIC ">
-        <w:r>
-          <w:rPr>
-            <w:noProof/>
-          </w:rPr>
-          <w:t>2</w:t>
-        </w:r>
-      </w:fldSimple>
-      <w:r>
-        <w:t xml:space="preserve">. </w:t>
-      </w:r>
-      <w:r>
-        <w:rPr>
-          <w:rStyle w:val="caption-text"/>
-        </w:rPr>
-        <w:t>Example of figure text</w:t>
-      </w:r>
-      <w:r>
-        <w:rPr>
-          <w:rStyle w:val="caption-text"/>
-        </w:rPr>
-        <w:t>.</w:t>
-      </w:r>
-    </w:p>
-    <w:p>
-      <w:pPr>
-        <w:pStyle w:val="Body"/>
-      </w:pPr>
-      <w:r>
-        <w:t xml:space="preserve">When using MS word, style </w:t>
-      </w:r>
-      <w:r>
-        <w:rPr>
-          <w:i/>
-        </w:rPr>
-        <w:t>"</w:t>
-      </w:r>
-      <w:r>
-        <w:rPr>
-          <w:i/>
-        </w:rPr>
-        <w:t>Caption"</w:t>
-      </w:r>
-      <w:r>
-        <w:t xml:space="preserve"> could be used, as shown in the example. </w:t>
-      </w:r>
-      <w:r>
-        <w:t>The style "</w:t>
-      </w:r>
-      <w:r>
-        <w:rPr>
-          <w:i/>
-        </w:rPr>
-        <w:t>Figure</w:t>
-      </w:r>
-      <w:r>
-        <w:t>" should be used for the line where the picture is placed</w:t>
-      </w:r>
-      <w:r>
-        <w:rPr>
-          <w:rStyle w:val="Znakapoznpodarou"/>
-        </w:rPr>
-        <w:footnoteReference w:id="1"/>
-      </w:r>
-      <w:r>
-        <w:t>.</w:t>
-      </w:r>
-      <w:r>
-        <w:t xml:space="preserve"> </w:t>
-      </w:r>
-    </w:p>
-    <w:p>
-      <w:pPr>
-        <w:pStyle w:val="BodyTextIndented"/>
-      </w:pPr>
-      <w:r>
-        <w:t xml:space="preserve">It is recommended to copy </w:t>
-      </w:r>
-      <w:r>
-        <w:t xml:space="preserve">a figure + caption such as the one below and modify the contents when creating a new figure. </w:t>
-      </w:r>
-    </w:p>
-    <w:p>
-      <w:pPr>
-        <w:pStyle w:val="BodyTextIndented"/>
-      </w:pPr>
-      <w:r>
-        <w:t>The figure numbering will be automatically updated when selecting the whole article text by ctrl-A, and pushing alt/shift-</w:t>
-      </w:r>
-      <w:proofErr w:type="gramStart"/>
-      <w:r>
-        <w:t>U  for</w:t>
-      </w:r>
-      <w:proofErr w:type="gramEnd"/>
-      <w:r>
-        <w:t xml:space="preserve"> the number updating.</w:t>
-      </w:r>
-    </w:p>
-    <w:p>
-      <w:pPr>
-        <w:pStyle w:val="Figure"/>
-      </w:pPr>
-      <w:r>
-        <w:object w:dxaOrig="3683" w:dyaOrig="1005">
-          <v:shape id="_x0000_i1026" type="#_x0000_t75" style="width:202.75pt;height:55.2pt" o:ole="">
-            <v:imagedata r:id="rId18" o:title=""/>
-          </v:shape>
-          <o:OLEObject Type="Embed" ProgID="Visio.Drawing.11" ShapeID="_x0000_i1026" DrawAspect="Content" ObjectID="_1493053609" r:id="rId20"/>
-        </w:object>
-      </w:r>
-      <w:r>
-        <w:t xml:space="preserve">              </w:t>
-      </w:r>
-    </w:p>
-    <w:p>
-      <w:pPr>
-        <w:pStyle w:val="Titulek"/>
-        <w:rPr>
-          <w:rStyle w:val="caption-text"/>
-        </w:rPr>
-      </w:pPr>
-      <w:bookmarkStart w:id="4" w:name="_Ref90910737"/>
-      <w:r>
-        <w:t xml:space="preserve">Figure </w:t>
-      </w:r>
-      <w:fldSimple w:instr=" SEQ Figure \* ARABIC ">
-        <w:r>
-          <w:rPr>
-            <w:noProof/>
-          </w:rPr>
-          <w:t>3</w:t>
-        </w:r>
-      </w:fldSimple>
-      <w:r>
-        <w:t xml:space="preserve">. </w:t>
-      </w:r>
-      <w:r>
-        <w:rPr>
-          <w:rStyle w:val="caption-text"/>
-        </w:rPr>
-        <w:t>Example of figure text</w:t>
-      </w:r>
-      <w:r>
-        <w:rPr>
-          <w:rStyle w:val="caption-text"/>
-        </w:rPr>
-        <w:t>.</w:t>
-      </w:r>
-    </w:p>
-    <w:p>
-      <w:pPr>
-        <w:pStyle w:val="Body"/>
-        <w:rPr>
-          <w:rFonts w:eastAsia="Batang"/>
-        </w:rPr>
-      </w:pPr>
-      <w:r>
-        <w:rPr>
-          <w:rFonts w:eastAsia="Batang"/>
-        </w:rPr>
-        <w:t>This is another Body paragraph, followed by another Figure.</w:t>
-      </w:r>
-    </w:p>
-    <w:p>
-      <w:pPr>
-        <w:pStyle w:val="Figure"/>
-      </w:pPr>
-      <w:r>
-        <w:object w:dxaOrig="3683" w:dyaOrig="1005">
-          <v:shape id="_x0000_i1027" type="#_x0000_t75" style="width:202.75pt;height:55.2pt" o:ole="">
-            <v:imagedata r:id="rId18" o:title=""/>
-          </v:shape>
-          <o:OLEObject Type="Embed" ProgID="Visio.Drawing.11" ShapeID="_x0000_i1027" DrawAspect="Content" ObjectID="_1493053610" r:id="rId21"/>
-        </w:object>
-      </w:r>
-      <w:r>
-        <w:t xml:space="preserve">              </w:t>
-      </w:r>
-    </w:p>
-    <w:p>
-      <w:pPr>
-        <w:pStyle w:val="Titulek"/>
-        <w:rPr>
-          <w:rFonts w:eastAsia="Batang"/>
-          <w:lang w:eastAsia="ko-KR"/>
-        </w:rPr>
-      </w:pPr>
-      <w:r>
-        <w:t xml:space="preserve">Figure </w:t>
-      </w:r>
-      <w:fldSimple w:instr=" SEQ Figure \* ARABIC ">
-        <w:r>
-          <w:rPr>
-            <w:noProof/>
-          </w:rPr>
-          <w:t>4</w:t>
-        </w:r>
-      </w:fldSimple>
-      <w:r>
-        <w:t xml:space="preserve">. </w:t>
-      </w:r>
-      <w:r>
-        <w:rPr>
-          <w:rStyle w:val="caption-text"/>
-        </w:rPr>
-        <w:t>Example of figure text</w:t>
-      </w:r>
-      <w:r>
-        <w:rPr>
-          <w:rStyle w:val="caption-text"/>
-        </w:rPr>
-        <w:t>.</w:t>
-      </w:r>
-    </w:p>
-    <w:p>
-      <w:pPr>
-        <w:pStyle w:val="Body"/>
-        <w:rPr>
-          <w:rFonts w:eastAsia="Batang"/>
-        </w:rPr>
-      </w:pPr>
-      <w:r>
-        <w:rPr>
-          <w:rFonts w:eastAsia="Batang"/>
-        </w:rPr>
-        <w:t xml:space="preserve">The following is </w:t>
-      </w:r>
-      <w:r>
-        <w:rPr>
-          <w:rFonts w:eastAsia="Batang"/>
-        </w:rPr>
-        <w:t>an example</w:t>
-      </w:r>
-      <w:r>
-        <w:rPr>
-          <w:rFonts w:eastAsia="Batang"/>
-        </w:rPr>
-        <w:t xml:space="preserve"> table:</w:t>
-      </w:r>
-    </w:p>
-    <w:bookmarkEnd w:id="4"/>
+    <w:bookmarkEnd w:id="1"/>
     <w:p>
       <w:pPr>
         <w:pStyle w:val="Titulek"/>
@@ -4398,14 +4331,27 @@
       <w:r>
         <w:t xml:space="preserve">Table </w:t>
       </w:r>
-      <w:fldSimple w:instr=" SEQ Table \* ARABIC ">
-        <w:r>
-          <w:rPr>
-            <w:noProof/>
-          </w:rPr>
-          <w:t>1</w:t>
-        </w:r>
-      </w:fldSimple>
+      <w:r>
+        <w:fldChar w:fldCharType="begin"/>
+      </w:r>
+      <w:r>
+        <w:instrText xml:space="preserve"> SEQ Table \* ARABIC </w:instrText>
+      </w:r>
+      <w:r>
+        <w:fldChar w:fldCharType="separate"/>
+      </w:r>
+      <w:r>
+        <w:rPr>
+          <w:noProof/>
+        </w:rPr>
+        <w:t>1</w:t>
+      </w:r>
+      <w:r>
+        <w:rPr>
+          <w:noProof/>
+        </w:rPr>
+        <w:fldChar w:fldCharType="end"/>
+      </w:r>
       <w:r>
         <w:t xml:space="preserve">. </w:t>
       </w:r>
@@ -4494,6 +4440,7 @@
             </w:pPr>
             <w:proofErr w:type="spellStart"/>
             <w:r>
+              <w:lastRenderedPageBreak/>
               <w:t>BackEnd</w:t>
             </w:r>
             <w:proofErr w:type="spellEnd"/>
@@ -5639,7 +5586,6 @@
         <w:pStyle w:val="BodyTextIndented"/>
       </w:pPr>
       <w:r>
-        <w:lastRenderedPageBreak/>
         <w:t>To insert a cross reference to a Figure, use menu item Insert-&gt;Cross-reference, reference type Figure, select reference to Only Label and number.</w:t>
       </w:r>
     </w:p>
@@ -5656,6 +5602,7 @@
         <w:pStyle w:val="Nadpis1"/>
       </w:pPr>
       <w:r>
+        <w:lastRenderedPageBreak/>
         <w:t>Output Format</w:t>
       </w:r>
     </w:p>
@@ -5735,7 +5682,7 @@
           <w:lang w:val="en-GB"/>
         </w:rPr>
       </w:pPr>
-      <w:bookmarkStart w:id="5" w:name="_Ref194425253"/>
+      <w:bookmarkStart w:id="2" w:name="_Ref194425253"/>
       <w:r>
         <w:rPr>
           <w:i/>
@@ -5882,7 +5829,7 @@
       <w:r>
         <w:t>, 4(2):137–147</w:t>
       </w:r>
-      <w:bookmarkEnd w:id="5"/>
+      <w:bookmarkEnd w:id="2"/>
       <w:r>
         <w:t>, 1978.</w:t>
       </w:r>
@@ -5904,7 +5851,7 @@
       <w:pPr>
         <w:pStyle w:val="Reference"/>
       </w:pPr>
-      <w:bookmarkStart w:id="6" w:name="_Ref194425328"/>
+      <w:bookmarkStart w:id="3" w:name="_Ref194425328"/>
       <w:proofErr w:type="spellStart"/>
       <w:r>
         <w:t>Constantinos</w:t>
@@ -5933,7 +5880,7 @@
       <w:r>
         <w:t>, 9(2):213–231, 1988.</w:t>
       </w:r>
-      <w:bookmarkEnd w:id="6"/>
+      <w:bookmarkEnd w:id="3"/>
     </w:p>
     <w:p>
       <w:pPr>
@@ -10659,7 +10606,7 @@
 </file>
 
 <file path=customXml/itemProps1.xml><?xml version="1.0" encoding="utf-8"?>
-<ds:datastoreItem xmlns:ds="http://schemas.openxmlformats.org/officeDocument/2006/customXml" ds:itemID="{1DB62B51-4C4C-4F3E-8003-1C4FC50CE830}">
+<ds:datastoreItem xmlns:ds="http://schemas.openxmlformats.org/officeDocument/2006/customXml" ds:itemID="{CF9E0066-EACC-4E95-9FD5-08047EAA4D9A}">
   <ds:schemaRefs>
     <ds:schemaRef ds:uri="http://schemas.openxmlformats.org/officeDocument/2006/bibliography"/>
   </ds:schemaRefs>

</xml_diff>